<commit_message>
Migration scripts and CM doc updates
</commit_message>
<xml_diff>
--- a/doc/Propel - Configuration Management.docx
+++ b/doc/Propel - Configuration Management.docx
@@ -1,6 +1,6 @@
 
 <file path=word/document.xml><?xml version="1.0" encoding="utf-8"?>
-<w:document xmlns:wpc="http://schemas.microsoft.com/office/word/2010/wordprocessingCanvas" xmlns:cx="http://schemas.microsoft.com/office/drawing/2014/chartex" xmlns:cx1="http://schemas.microsoft.com/office/drawing/2015/9/8/chartex" xmlns:cx2="http://schemas.microsoft.com/office/drawing/2015/10/21/chartex" xmlns:cx3="http://schemas.microsoft.com/office/drawing/2016/5/9/chartex" xmlns:cx4="http://schemas.microsoft.com/office/drawing/2016/5/10/chartex" xmlns:cx5="http://schemas.microsoft.com/office/drawing/2016/5/11/chartex" xmlns:cx6="http://schemas.microsoft.com/office/drawing/2016/5/12/chartex" xmlns:cx7="http://schemas.microsoft.com/office/drawing/2016/5/13/chartex" xmlns:cx8="http://schemas.microsoft.com/office/drawing/2016/5/14/chartex" xmlns:mc="http://schemas.openxmlformats.org/markup-compatibility/2006" xmlns:aink="http://schemas.microsoft.com/office/drawing/2016/ink" xmlns:am3d="http://schemas.microsoft.com/office/drawing/2017/model3d" xmlns:o="urn:schemas-microsoft-com:office:office" xmlns:r="http://schemas.openxmlformats.org/officeDocument/2006/relationships" xmlns:m="http://schemas.openxmlformats.org/officeDocument/2006/math" xmlns:v="urn:schemas-microsoft-com:vml" xmlns:wp14="http://schemas.microsoft.com/office/word/2010/wordprocessingDrawing" xmlns:wp="http://schemas.openxmlformats.org/drawingml/2006/wordprocessingDrawing" xmlns:w10="urn:schemas-microsoft-com:office:word" xmlns:w="http://schemas.openxmlformats.org/wordprocessingml/2006/main" xmlns:w14="http://schemas.microsoft.com/office/word/2010/wordml" xmlns:w15="http://schemas.microsoft.com/office/word/2012/wordml" xmlns:w16cex="http://schemas.microsoft.com/office/word/2018/wordml/cex" xmlns:w16cid="http://schemas.microsoft.com/office/word/2016/wordml/cid" xmlns:w16="http://schemas.microsoft.com/office/word/2018/wordml" xmlns:w16se="http://schemas.microsoft.com/office/word/2015/wordml/symex" xmlns:wpg="http://schemas.microsoft.com/office/word/2010/wordprocessingGroup" xmlns:wpi="http://schemas.microsoft.com/office/word/2010/wordprocessingInk" xmlns:wne="http://schemas.microsoft.com/office/word/2006/wordml" xmlns:wps="http://schemas.microsoft.com/office/word/2010/wordprocessingShape" mc:Ignorable="w14 w15 w16se w16cid w16 w16cex wp14">
+<w:document xmlns:wpc="http://schemas.microsoft.com/office/word/2010/wordprocessingCanvas" xmlns:cx="http://schemas.microsoft.com/office/drawing/2014/chartex" xmlns:cx1="http://schemas.microsoft.com/office/drawing/2015/9/8/chartex" xmlns:cx2="http://schemas.microsoft.com/office/drawing/2015/10/21/chartex" xmlns:cx3="http://schemas.microsoft.com/office/drawing/2016/5/9/chartex" xmlns:cx4="http://schemas.microsoft.com/office/drawing/2016/5/10/chartex" xmlns:cx5="http://schemas.microsoft.com/office/drawing/2016/5/11/chartex" xmlns:cx6="http://schemas.microsoft.com/office/drawing/2016/5/12/chartex" xmlns:cx7="http://schemas.microsoft.com/office/drawing/2016/5/13/chartex" xmlns:cx8="http://schemas.microsoft.com/office/drawing/2016/5/14/chartex" xmlns:mc="http://schemas.openxmlformats.org/markup-compatibility/2006" xmlns:aink="http://schemas.microsoft.com/office/drawing/2016/ink" xmlns:am3d="http://schemas.microsoft.com/office/drawing/2017/model3d" xmlns:o="urn:schemas-microsoft-com:office:office" xmlns:r="http://schemas.openxmlformats.org/officeDocument/2006/relationships" xmlns:m="http://schemas.openxmlformats.org/officeDocument/2006/math" xmlns:v="urn:schemas-microsoft-com:vml" xmlns:wp14="http://schemas.microsoft.com/office/word/2010/wordprocessingDrawing" xmlns:wp="http://schemas.openxmlformats.org/drawingml/2006/wordprocessingDrawing" xmlns:w10="urn:schemas-microsoft-com:office:word" xmlns:w="http://schemas.openxmlformats.org/wordprocessingml/2006/main" xmlns:w14="http://schemas.microsoft.com/office/word/2010/wordml" xmlns:w15="http://schemas.microsoft.com/office/word/2012/wordml" xmlns:w16cex="http://schemas.microsoft.com/office/word/2018/wordml/cex" xmlns:w16cid="http://schemas.microsoft.com/office/word/2016/wordml/cid" xmlns:w16="http://schemas.microsoft.com/office/word/2018/wordml" xmlns:w16sdtdh="http://schemas.microsoft.com/office/word/2020/wordml/sdtdatahash" xmlns:w16se="http://schemas.microsoft.com/office/word/2015/wordml/symex" xmlns:wpg="http://schemas.microsoft.com/office/word/2010/wordprocessingGroup" xmlns:wpi="http://schemas.microsoft.com/office/word/2010/wordprocessingInk" xmlns:wne="http://schemas.microsoft.com/office/word/2006/wordml" xmlns:wps="http://schemas.microsoft.com/office/word/2010/wordprocessingShape" mc:Ignorable="w14 w15 w16se w16cid w16 w16cex w16sdtdh wp14">
   <w:body>
     <w:p>
       <w:pPr>
@@ -198,7 +198,7 @@
           <w:r>
             <w:fldChar w:fldCharType="separate"/>
           </w:r>
-          <w:hyperlink w:anchor="_Toc52997841" w:history="1">
+          <w:hyperlink w:anchor="_Toc97972047" w:history="1">
             <w:r>
               <w:rPr>
                 <w:rStyle w:val="Hyperlink"/>
@@ -225,7 +225,7 @@
                 <w:noProof/>
                 <w:webHidden/>
               </w:rPr>
-              <w:instrText xml:space="preserve"> PAGEREF _Toc52997841 \h </w:instrText>
+              <w:instrText xml:space="preserve"> PAGEREF _Toc97972047 \h </w:instrText>
             </w:r>
             <w:r>
               <w:rPr>
@@ -267,7 +267,7 @@
               <w:noProof/>
             </w:rPr>
           </w:pPr>
-          <w:hyperlink w:anchor="_Toc52997842" w:history="1">
+          <w:hyperlink w:anchor="_Toc97972048" w:history="1">
             <w:r>
               <w:rPr>
                 <w:rStyle w:val="Hyperlink"/>
@@ -294,7 +294,7 @@
                 <w:noProof/>
                 <w:webHidden/>
               </w:rPr>
-              <w:instrText xml:space="preserve"> PAGEREF _Toc52997842 \h </w:instrText>
+              <w:instrText xml:space="preserve"> PAGEREF _Toc97972048 \h </w:instrText>
             </w:r>
             <w:r>
               <w:rPr>
@@ -336,7 +336,7 @@
               <w:noProof/>
             </w:rPr>
           </w:pPr>
-          <w:hyperlink w:anchor="_Toc52997843" w:history="1">
+          <w:hyperlink w:anchor="_Toc97972049" w:history="1">
             <w:r>
               <w:rPr>
                 <w:rStyle w:val="Hyperlink"/>
@@ -363,7 +363,7 @@
                 <w:noProof/>
                 <w:webHidden/>
               </w:rPr>
-              <w:instrText xml:space="preserve"> PAGEREF _Toc52997843 \h </w:instrText>
+              <w:instrText xml:space="preserve"> PAGEREF _Toc97972049 \h </w:instrText>
             </w:r>
             <w:r>
               <w:rPr>
@@ -405,7 +405,7 @@
               <w:noProof/>
             </w:rPr>
           </w:pPr>
-          <w:hyperlink w:anchor="_Toc52997844" w:history="1">
+          <w:hyperlink w:anchor="_Toc97972050" w:history="1">
             <w:r>
               <w:rPr>
                 <w:rStyle w:val="Hyperlink"/>
@@ -432,7 +432,7 @@
                 <w:noProof/>
                 <w:webHidden/>
               </w:rPr>
-              <w:instrText xml:space="preserve"> PAGEREF _Toc52997844 \h </w:instrText>
+              <w:instrText xml:space="preserve"> PAGEREF _Toc97972050 \h </w:instrText>
             </w:r>
             <w:r>
               <w:rPr>
@@ -474,7 +474,214 @@
               <w:noProof/>
             </w:rPr>
           </w:pPr>
-          <w:hyperlink w:anchor="_Toc52997845" w:history="1">
+          <w:hyperlink w:anchor="_Toc97972051" w:history="1">
+            <w:r>
+              <w:rPr>
+                <w:rStyle w:val="Hyperlink"/>
+                <w:noProof/>
+              </w:rPr>
+              <w:t>Additional tools and steps</w:t>
+            </w:r>
+            <w:r>
+              <w:rPr>
+                <w:noProof/>
+                <w:webHidden/>
+              </w:rPr>
+              <w:tab/>
+            </w:r>
+            <w:r>
+              <w:rPr>
+                <w:noProof/>
+                <w:webHidden/>
+              </w:rPr>
+              <w:fldChar w:fldCharType="begin"/>
+            </w:r>
+            <w:r>
+              <w:rPr>
+                <w:noProof/>
+                <w:webHidden/>
+              </w:rPr>
+              <w:instrText xml:space="preserve"> PAGEREF _Toc97972051 \h </w:instrText>
+            </w:r>
+            <w:r>
+              <w:rPr>
+                <w:noProof/>
+                <w:webHidden/>
+              </w:rPr>
+            </w:r>
+            <w:r>
+              <w:rPr>
+                <w:noProof/>
+                <w:webHidden/>
+              </w:rPr>
+              <w:fldChar w:fldCharType="separate"/>
+            </w:r>
+            <w:r>
+              <w:rPr>
+                <w:noProof/>
+                <w:webHidden/>
+              </w:rPr>
+              <w:t>9</w:t>
+            </w:r>
+            <w:r>
+              <w:rPr>
+                <w:noProof/>
+                <w:webHidden/>
+              </w:rPr>
+              <w:fldChar w:fldCharType="end"/>
+            </w:r>
+          </w:hyperlink>
+        </w:p>
+        <w:p>
+          <w:pPr>
+            <w:pStyle w:val="TOC2"/>
+            <w:tabs>
+              <w:tab w:val="right" w:leader="dot" w:pos="10790"/>
+            </w:tabs>
+            <w:rPr>
+              <w:rFonts w:eastAsiaTheme="minorEastAsia"/>
+              <w:noProof/>
+            </w:rPr>
+          </w:pPr>
+          <w:hyperlink w:anchor="_Toc97972052" w:history="1">
+            <w:r>
+              <w:rPr>
+                <w:rStyle w:val="Hyperlink"/>
+                <w:noProof/>
+              </w:rPr>
+              <w:t>ActiveDirectory Module</w:t>
+            </w:r>
+            <w:r>
+              <w:rPr>
+                <w:noProof/>
+                <w:webHidden/>
+              </w:rPr>
+              <w:tab/>
+            </w:r>
+            <w:r>
+              <w:rPr>
+                <w:noProof/>
+                <w:webHidden/>
+              </w:rPr>
+              <w:fldChar w:fldCharType="begin"/>
+            </w:r>
+            <w:r>
+              <w:rPr>
+                <w:noProof/>
+                <w:webHidden/>
+              </w:rPr>
+              <w:instrText xml:space="preserve"> PAGEREF _Toc97972052 \h </w:instrText>
+            </w:r>
+            <w:r>
+              <w:rPr>
+                <w:noProof/>
+                <w:webHidden/>
+              </w:rPr>
+            </w:r>
+            <w:r>
+              <w:rPr>
+                <w:noProof/>
+                <w:webHidden/>
+              </w:rPr>
+              <w:fldChar w:fldCharType="separate"/>
+            </w:r>
+            <w:r>
+              <w:rPr>
+                <w:noProof/>
+                <w:webHidden/>
+              </w:rPr>
+              <w:t>9</w:t>
+            </w:r>
+            <w:r>
+              <w:rPr>
+                <w:noProof/>
+                <w:webHidden/>
+              </w:rPr>
+              <w:fldChar w:fldCharType="end"/>
+            </w:r>
+          </w:hyperlink>
+        </w:p>
+        <w:p>
+          <w:pPr>
+            <w:pStyle w:val="TOC2"/>
+            <w:tabs>
+              <w:tab w:val="right" w:leader="dot" w:pos="10790"/>
+            </w:tabs>
+            <w:rPr>
+              <w:rFonts w:eastAsiaTheme="minorEastAsia"/>
+              <w:noProof/>
+            </w:rPr>
+          </w:pPr>
+          <w:hyperlink w:anchor="_Toc97972053" w:history="1">
+            <w:r>
+              <w:rPr>
+                <w:rStyle w:val="Hyperlink"/>
+                <w:noProof/>
+              </w:rPr>
+              <w:t>AWS Tools for Windows Powershell</w:t>
+            </w:r>
+            <w:r>
+              <w:rPr>
+                <w:noProof/>
+                <w:webHidden/>
+              </w:rPr>
+              <w:tab/>
+            </w:r>
+            <w:r>
+              <w:rPr>
+                <w:noProof/>
+                <w:webHidden/>
+              </w:rPr>
+              <w:fldChar w:fldCharType="begin"/>
+            </w:r>
+            <w:r>
+              <w:rPr>
+                <w:noProof/>
+                <w:webHidden/>
+              </w:rPr>
+              <w:instrText xml:space="preserve"> PAGEREF _Toc97972053 \h </w:instrText>
+            </w:r>
+            <w:r>
+              <w:rPr>
+                <w:noProof/>
+                <w:webHidden/>
+              </w:rPr>
+            </w:r>
+            <w:r>
+              <w:rPr>
+                <w:noProof/>
+                <w:webHidden/>
+              </w:rPr>
+              <w:fldChar w:fldCharType="separate"/>
+            </w:r>
+            <w:r>
+              <w:rPr>
+                <w:noProof/>
+                <w:webHidden/>
+              </w:rPr>
+              <w:t>9</w:t>
+            </w:r>
+            <w:r>
+              <w:rPr>
+                <w:noProof/>
+                <w:webHidden/>
+              </w:rPr>
+              <w:fldChar w:fldCharType="end"/>
+            </w:r>
+          </w:hyperlink>
+        </w:p>
+        <w:p>
+          <w:pPr>
+            <w:pStyle w:val="TOC1"/>
+            <w:tabs>
+              <w:tab w:val="right" w:leader="dot" w:pos="10790"/>
+            </w:tabs>
+            <w:rPr>
+              <w:rFonts w:eastAsiaTheme="minorEastAsia"/>
+              <w:noProof/>
+            </w:rPr>
+          </w:pPr>
+          <w:hyperlink w:anchor="_Toc97972054" w:history="1">
             <w:r>
               <w:rPr>
                 <w:rStyle w:val="Hyperlink"/>
@@ -501,7 +708,7 @@
                 <w:noProof/>
                 <w:webHidden/>
               </w:rPr>
-              <w:instrText xml:space="preserve"> PAGEREF _Toc52997845 \h </w:instrText>
+              <w:instrText xml:space="preserve"> PAGEREF _Toc97972054 \h </w:instrText>
             </w:r>
             <w:r>
               <w:rPr>
@@ -521,7 +728,7 @@
                 <w:noProof/>
                 <w:webHidden/>
               </w:rPr>
-              <w:t>8</w:t>
+              <w:t>11</w:t>
             </w:r>
             <w:r>
               <w:rPr>
@@ -586,13 +793,13 @@
       <w:r>
         <w:fldChar w:fldCharType="separate"/>
       </w:r>
-      <w:hyperlink r:id="rId8" w:anchor="_Toc52997846" w:history="1">
+      <w:hyperlink r:id="rId8" w:anchor="_Toc97973413" w:history="1">
         <w:r>
           <w:rPr>
             <w:rStyle w:val="Hyperlink"/>
             <w:noProof/>
           </w:rPr>
-          <w:t>Figure 2 - Checking Node.js versions</w:t>
+          <w:t>Figure 1 Keep this unchecked:  "Tools for Native Modules"</w:t>
         </w:r>
         <w:r>
           <w:rPr>
@@ -613,7 +820,7 @@
             <w:noProof/>
             <w:webHidden/>
           </w:rPr>
-          <w:instrText xml:space="preserve"> PAGEREF _Toc52997846 \h </w:instrText>
+          <w:instrText xml:space="preserve"> PAGEREF _Toc97973413 \h </w:instrText>
         </w:r>
         <w:r>
           <w:rPr>
@@ -655,13 +862,13 @@
           <w:noProof/>
         </w:rPr>
       </w:pPr>
-      <w:hyperlink r:id="rId9" w:anchor="_Toc52997847" w:history="1">
+      <w:hyperlink r:id="rId9" w:anchor="_Toc97973414" w:history="1">
         <w:r>
           <w:rPr>
             <w:rStyle w:val="Hyperlink"/>
             <w:noProof/>
           </w:rPr>
-          <w:t>Figure 2 Check of "Tools for Native Modules"</w:t>
+          <w:t>Figure 2 - Checking Node.js versions</w:t>
         </w:r>
         <w:r>
           <w:rPr>
@@ -682,7 +889,7 @@
             <w:noProof/>
             <w:webHidden/>
           </w:rPr>
-          <w:instrText xml:space="preserve"> PAGEREF _Toc52997847 \h </w:instrText>
+          <w:instrText xml:space="preserve"> PAGEREF _Toc97973414 \h </w:instrText>
         </w:r>
         <w:r>
           <w:rPr>
@@ -724,13 +931,13 @@
           <w:noProof/>
         </w:rPr>
       </w:pPr>
-      <w:hyperlink r:id="rId10" w:anchor="_Toc52997848" w:history="1">
+      <w:hyperlink r:id="rId10" w:anchor="_Toc97973415" w:history="1">
         <w:r>
           <w:rPr>
             <w:rStyle w:val="Hyperlink"/>
             <w:noProof/>
           </w:rPr>
-          <w:t>Figure 1 - Node.js LTS version</w:t>
+          <w:t>Figure 3 - Installing Mongo DB as a service</w:t>
         </w:r>
         <w:r>
           <w:rPr>
@@ -751,7 +958,7 @@
             <w:noProof/>
             <w:webHidden/>
           </w:rPr>
-          <w:instrText xml:space="preserve"> PAGEREF _Toc52997848 \h </w:instrText>
+          <w:instrText xml:space="preserve"> PAGEREF _Toc97973415 \h </w:instrText>
         </w:r>
         <w:r>
           <w:rPr>
@@ -771,7 +978,7 @@
             <w:noProof/>
             <w:webHidden/>
           </w:rPr>
-          <w:t>5</w:t>
+          <w:t>6</w:t>
         </w:r>
         <w:r>
           <w:rPr>
@@ -793,13 +1000,13 @@
           <w:noProof/>
         </w:rPr>
       </w:pPr>
-      <w:hyperlink r:id="rId11" w:anchor="_Toc52997849" w:history="1">
+      <w:hyperlink r:id="rId11" w:anchor="_Toc97973416" w:history="1">
         <w:r>
           <w:rPr>
             <w:rStyle w:val="Hyperlink"/>
             <w:noProof/>
           </w:rPr>
-          <w:t>Figure 2 - Node.js LTS version</w:t>
+          <w:t>Figure 4 - Choose complete setup type</w:t>
         </w:r>
         <w:r>
           <w:rPr>
@@ -820,7 +1027,7 @@
             <w:noProof/>
             <w:webHidden/>
           </w:rPr>
-          <w:instrText xml:space="preserve"> PAGEREF _Toc52997849 \h </w:instrText>
+          <w:instrText xml:space="preserve"> PAGEREF _Toc97973416 \h </w:instrText>
         </w:r>
         <w:r>
           <w:rPr>
@@ -840,7 +1047,7 @@
             <w:noProof/>
             <w:webHidden/>
           </w:rPr>
-          <w:t>5</w:t>
+          <w:t>6</w:t>
         </w:r>
         <w:r>
           <w:rPr>
@@ -862,13 +1069,13 @@
           <w:noProof/>
         </w:rPr>
       </w:pPr>
-      <w:hyperlink r:id="rId12" w:anchor="_Toc52997850" w:history="1">
+      <w:hyperlink r:id="rId12" w:anchor="_Toc97973417" w:history="1">
         <w:r>
           <w:rPr>
             <w:rStyle w:val="Hyperlink"/>
             <w:noProof/>
           </w:rPr>
-          <w:t>Figure 3 - Installing Mongo DB as a service</w:t>
+          <w:t>Figure 5 - Mongo DB site</w:t>
         </w:r>
         <w:r>
           <w:rPr>
@@ -889,7 +1096,7 @@
             <w:noProof/>
             <w:webHidden/>
           </w:rPr>
-          <w:instrText xml:space="preserve"> PAGEREF _Toc52997850 \h </w:instrText>
+          <w:instrText xml:space="preserve"> PAGEREF _Toc97973417 \h </w:instrText>
         </w:r>
         <w:r>
           <w:rPr>
@@ -931,13 +1138,13 @@
           <w:noProof/>
         </w:rPr>
       </w:pPr>
-      <w:hyperlink r:id="rId13" w:anchor="_Toc52997851" w:history="1">
+      <w:hyperlink r:id="rId13" w:anchor="_Toc97973418" w:history="1">
         <w:r>
           <w:rPr>
             <w:rStyle w:val="Hyperlink"/>
             <w:noProof/>
           </w:rPr>
-          <w:t>Figure 4 - Choose complete setup type</w:t>
+          <w:t>Figure 6 - Modified Mongod.cfg file with alternative folders.</w:t>
         </w:r>
         <w:r>
           <w:rPr>
@@ -958,7 +1165,7 @@
             <w:noProof/>
             <w:webHidden/>
           </w:rPr>
-          <w:instrText xml:space="preserve"> PAGEREF _Toc52997851 \h </w:instrText>
+          <w:instrText xml:space="preserve"> PAGEREF _Toc97973418 \h </w:instrText>
         </w:r>
         <w:r>
           <w:rPr>
@@ -978,7 +1185,7 @@
             <w:noProof/>
             <w:webHidden/>
           </w:rPr>
-          <w:t>6</w:t>
+          <w:t>7</w:t>
         </w:r>
         <w:r>
           <w:rPr>
@@ -1000,13 +1207,13 @@
           <w:noProof/>
         </w:rPr>
       </w:pPr>
-      <w:hyperlink r:id="rId14" w:anchor="_Toc52997852" w:history="1">
+      <w:hyperlink r:id="rId14" w:anchor="_Toc97973419" w:history="1">
         <w:r>
           <w:rPr>
             <w:rStyle w:val="Hyperlink"/>
             <w:noProof/>
           </w:rPr>
-          <w:t>Figure 5 - Mongo DB site</w:t>
+          <w:t>Figure 7 - Granting full access to the service account.</w:t>
         </w:r>
         <w:r>
           <w:rPr>
@@ -1027,7 +1234,7 @@
             <w:noProof/>
             <w:webHidden/>
           </w:rPr>
-          <w:instrText xml:space="preserve"> PAGEREF _Toc52997852 \h </w:instrText>
+          <w:instrText xml:space="preserve"> PAGEREF _Toc97973419 \h </w:instrText>
         </w:r>
         <w:r>
           <w:rPr>
@@ -1047,7 +1254,7 @@
             <w:noProof/>
             <w:webHidden/>
           </w:rPr>
-          <w:t>6</w:t>
+          <w:t>7</w:t>
         </w:r>
         <w:r>
           <w:rPr>
@@ -1069,13 +1276,13 @@
           <w:noProof/>
         </w:rPr>
       </w:pPr>
-      <w:hyperlink r:id="rId15" w:anchor="_Toc52997853" w:history="1">
+      <w:hyperlink r:id="rId15" w:anchor="_Toc97973420" w:history="1">
         <w:r>
           <w:rPr>
             <w:rStyle w:val="Hyperlink"/>
             <w:noProof/>
           </w:rPr>
-          <w:t>Figure 6 - Modified Mongod.cfg file with alternative folders.</w:t>
+          <w:t>Figure 8 Script to add the Mongo DB path to the PATH system environment variable</w:t>
         </w:r>
         <w:r>
           <w:rPr>
@@ -1096,7 +1303,7 @@
             <w:noProof/>
             <w:webHidden/>
           </w:rPr>
-          <w:instrText xml:space="preserve"> PAGEREF _Toc52997853 \h </w:instrText>
+          <w:instrText xml:space="preserve"> PAGEREF _Toc97973420 \h </w:instrText>
         </w:r>
         <w:r>
           <w:rPr>
@@ -1138,13 +1345,13 @@
           <w:noProof/>
         </w:rPr>
       </w:pPr>
-      <w:hyperlink r:id="rId16" w:anchor="_Toc52997854" w:history="1">
+      <w:hyperlink r:id="rId16" w:anchor="_Toc97973421" w:history="1">
         <w:r>
           <w:rPr>
             <w:rStyle w:val="Hyperlink"/>
             <w:noProof/>
           </w:rPr>
-          <w:t>Figure 7 - Granting full access to the service account.</w:t>
+          <w:t>Figure 9 - Getting the Mongo engine version</w:t>
         </w:r>
         <w:r>
           <w:rPr>
@@ -1165,7 +1372,7 @@
             <w:noProof/>
             <w:webHidden/>
           </w:rPr>
-          <w:instrText xml:space="preserve"> PAGEREF _Toc52997854 \h </w:instrText>
+          <w:instrText xml:space="preserve"> PAGEREF _Toc97973421 \h </w:instrText>
         </w:r>
         <w:r>
           <w:rPr>
@@ -1185,7 +1392,7 @@
             <w:noProof/>
             <w:webHidden/>
           </w:rPr>
-          <w:t>7</w:t>
+          <w:t>8</w:t>
         </w:r>
         <w:r>
           <w:rPr>
@@ -1207,13 +1414,13 @@
           <w:noProof/>
         </w:rPr>
       </w:pPr>
-      <w:hyperlink r:id="rId17" w:anchor="_Toc52997855" w:history="1">
+      <w:hyperlink r:id="rId17" w:anchor="_Toc97973422" w:history="1">
         <w:r>
           <w:rPr>
             <w:rStyle w:val="Hyperlink"/>
             <w:noProof/>
           </w:rPr>
-          <w:t>Figure 8 -Dist folder</w:t>
+          <w:t>Figure 10 - Enabling auth for all MongoDB databases.</w:t>
         </w:r>
         <w:r>
           <w:rPr>
@@ -1234,7 +1441,7 @@
             <w:noProof/>
             <w:webHidden/>
           </w:rPr>
-          <w:instrText xml:space="preserve"> PAGEREF _Toc52997855 \h </w:instrText>
+          <w:instrText xml:space="preserve"> PAGEREF _Toc97973422 \h </w:instrText>
         </w:r>
         <w:r>
           <w:rPr>
@@ -1276,13 +1483,13 @@
           <w:noProof/>
         </w:rPr>
       </w:pPr>
-      <w:hyperlink r:id="rId18" w:anchor="_Toc52997856" w:history="1">
+      <w:hyperlink r:id="rId18" w:anchor="_Toc97973423" w:history="1">
         <w:r>
           <w:rPr>
             <w:rStyle w:val="Hyperlink"/>
             <w:noProof/>
           </w:rPr>
-          <w:t>Figure 9 - Installer file</w:t>
+          <w:t>Figure 11 - Creating the new DBA user</w:t>
         </w:r>
         <w:r>
           <w:rPr>
@@ -1303,7 +1510,7 @@
             <w:noProof/>
             <w:webHidden/>
           </w:rPr>
-          <w:instrText xml:space="preserve"> PAGEREF _Toc52997856 \h </w:instrText>
+          <w:instrText xml:space="preserve"> PAGEREF _Toc97973423 \h </w:instrText>
         </w:r>
         <w:r>
           <w:rPr>
@@ -1345,13 +1552,13 @@
           <w:noProof/>
         </w:rPr>
       </w:pPr>
-      <w:hyperlink r:id="rId19" w:anchor="_Toc52997857" w:history="1">
+      <w:hyperlink r:id="rId19" w:anchor="_Toc97973424" w:history="1">
         <w:r>
           <w:rPr>
             <w:rStyle w:val="Hyperlink"/>
             <w:noProof/>
           </w:rPr>
-          <w:t>Figure 10 - Setting the service account</w:t>
+          <w:t>Figure 12 - Installing the PowerShell ActiveDirectory module.</w:t>
         </w:r>
         <w:r>
           <w:rPr>
@@ -1372,7 +1579,7 @@
             <w:noProof/>
             <w:webHidden/>
           </w:rPr>
-          <w:instrText xml:space="preserve"> PAGEREF _Toc52997857 \h </w:instrText>
+          <w:instrText xml:space="preserve"> PAGEREF _Toc97973424 \h </w:instrText>
         </w:r>
         <w:r>
           <w:rPr>
@@ -1393,6 +1600,213 @@
             <w:webHidden/>
           </w:rPr>
           <w:t>9</w:t>
+        </w:r>
+        <w:r>
+          <w:rPr>
+            <w:noProof/>
+            <w:webHidden/>
+          </w:rPr>
+          <w:fldChar w:fldCharType="end"/>
+        </w:r>
+      </w:hyperlink>
+    </w:p>
+    <w:p>
+      <w:pPr>
+        <w:pStyle w:val="TableofFigures"/>
+        <w:tabs>
+          <w:tab w:val="right" w:leader="dot" w:pos="10790"/>
+        </w:tabs>
+        <w:rPr>
+          <w:rFonts w:eastAsiaTheme="minorEastAsia"/>
+          <w:noProof/>
+        </w:rPr>
+      </w:pPr>
+      <w:hyperlink r:id="rId20" w:anchor="_Toc97973425" w:history="1">
+        <w:r>
+          <w:rPr>
+            <w:rStyle w:val="Hyperlink"/>
+            <w:noProof/>
+          </w:rPr>
+          <w:t>Figure 13 - Installing AWS Tools for PowerShell</w:t>
+        </w:r>
+        <w:r>
+          <w:rPr>
+            <w:noProof/>
+            <w:webHidden/>
+          </w:rPr>
+          <w:tab/>
+        </w:r>
+        <w:r>
+          <w:rPr>
+            <w:noProof/>
+            <w:webHidden/>
+          </w:rPr>
+          <w:fldChar w:fldCharType="begin"/>
+        </w:r>
+        <w:r>
+          <w:rPr>
+            <w:noProof/>
+            <w:webHidden/>
+          </w:rPr>
+          <w:instrText xml:space="preserve"> PAGEREF _Toc97973425 \h </w:instrText>
+        </w:r>
+        <w:r>
+          <w:rPr>
+            <w:noProof/>
+            <w:webHidden/>
+          </w:rPr>
+        </w:r>
+        <w:r>
+          <w:rPr>
+            <w:noProof/>
+            <w:webHidden/>
+          </w:rPr>
+          <w:fldChar w:fldCharType="separate"/>
+        </w:r>
+        <w:r>
+          <w:rPr>
+            <w:noProof/>
+            <w:webHidden/>
+          </w:rPr>
+          <w:t>10</w:t>
+        </w:r>
+        <w:r>
+          <w:rPr>
+            <w:noProof/>
+            <w:webHidden/>
+          </w:rPr>
+          <w:fldChar w:fldCharType="end"/>
+        </w:r>
+      </w:hyperlink>
+    </w:p>
+    <w:p>
+      <w:pPr>
+        <w:pStyle w:val="TableofFigures"/>
+        <w:tabs>
+          <w:tab w:val="right" w:leader="dot" w:pos="10790"/>
+        </w:tabs>
+        <w:rPr>
+          <w:rFonts w:eastAsiaTheme="minorEastAsia"/>
+          <w:noProof/>
+        </w:rPr>
+      </w:pPr>
+      <w:hyperlink r:id="rId21" w:anchor="_Toc97973426" w:history="1">
+        <w:r>
+          <w:rPr>
+            <w:rStyle w:val="Hyperlink"/>
+            <w:noProof/>
+          </w:rPr>
+          <w:t>Figure 14 -Dist folder</w:t>
+        </w:r>
+        <w:r>
+          <w:rPr>
+            <w:noProof/>
+            <w:webHidden/>
+          </w:rPr>
+          <w:tab/>
+        </w:r>
+        <w:r>
+          <w:rPr>
+            <w:noProof/>
+            <w:webHidden/>
+          </w:rPr>
+          <w:fldChar w:fldCharType="begin"/>
+        </w:r>
+        <w:r>
+          <w:rPr>
+            <w:noProof/>
+            <w:webHidden/>
+          </w:rPr>
+          <w:instrText xml:space="preserve"> PAGEREF _Toc97973426 \h </w:instrText>
+        </w:r>
+        <w:r>
+          <w:rPr>
+            <w:noProof/>
+            <w:webHidden/>
+          </w:rPr>
+        </w:r>
+        <w:r>
+          <w:rPr>
+            <w:noProof/>
+            <w:webHidden/>
+          </w:rPr>
+          <w:fldChar w:fldCharType="separate"/>
+        </w:r>
+        <w:r>
+          <w:rPr>
+            <w:noProof/>
+            <w:webHidden/>
+          </w:rPr>
+          <w:t>11</w:t>
+        </w:r>
+        <w:r>
+          <w:rPr>
+            <w:noProof/>
+            <w:webHidden/>
+          </w:rPr>
+          <w:fldChar w:fldCharType="end"/>
+        </w:r>
+      </w:hyperlink>
+    </w:p>
+    <w:p>
+      <w:pPr>
+        <w:pStyle w:val="TableofFigures"/>
+        <w:tabs>
+          <w:tab w:val="right" w:leader="dot" w:pos="10790"/>
+        </w:tabs>
+        <w:rPr>
+          <w:rFonts w:eastAsiaTheme="minorEastAsia"/>
+          <w:noProof/>
+        </w:rPr>
+      </w:pPr>
+      <w:hyperlink r:id="rId22" w:anchor="_Toc97973427" w:history="1">
+        <w:r>
+          <w:rPr>
+            <w:rStyle w:val="Hyperlink"/>
+            <w:noProof/>
+          </w:rPr>
+          <w:t>Figure 15 - Installer file</w:t>
+        </w:r>
+        <w:r>
+          <w:rPr>
+            <w:noProof/>
+            <w:webHidden/>
+          </w:rPr>
+          <w:tab/>
+        </w:r>
+        <w:r>
+          <w:rPr>
+            <w:noProof/>
+            <w:webHidden/>
+          </w:rPr>
+          <w:fldChar w:fldCharType="begin"/>
+        </w:r>
+        <w:r>
+          <w:rPr>
+            <w:noProof/>
+            <w:webHidden/>
+          </w:rPr>
+          <w:instrText xml:space="preserve"> PAGEREF _Toc97973427 \h </w:instrText>
+        </w:r>
+        <w:r>
+          <w:rPr>
+            <w:noProof/>
+            <w:webHidden/>
+          </w:rPr>
+        </w:r>
+        <w:r>
+          <w:rPr>
+            <w:noProof/>
+            <w:webHidden/>
+          </w:rPr>
+          <w:fldChar w:fldCharType="separate"/>
+        </w:r>
+        <w:r>
+          <w:rPr>
+            <w:noProof/>
+            <w:webHidden/>
+          </w:rPr>
+          <w:t>11</w:t>
         </w:r>
         <w:r>
           <w:rPr>
@@ -1423,7 +1837,7 @@
       <w:pPr>
         <w:pStyle w:val="Heading1"/>
       </w:pPr>
-      <w:bookmarkStart w:id="0" w:name="_Toc52997841"/>
+      <w:bookmarkStart w:id="0" w:name="_Toc97972047"/>
       <w:r>
         <w:lastRenderedPageBreak/>
         <w:t>Development Phases</w:t>
@@ -1509,7 +1923,7 @@
       <w:pPr>
         <w:pStyle w:val="Heading1"/>
       </w:pPr>
-      <w:bookmarkStart w:id="1" w:name="_Toc52997842"/>
+      <w:bookmarkStart w:id="1" w:name="_Toc97972048"/>
       <w:r>
         <w:lastRenderedPageBreak/>
         <w:t>First time deployment</w:t>
@@ -1528,13 +1942,72 @@
       <w:pPr>
         <w:pStyle w:val="Heading2"/>
       </w:pPr>
-      <w:bookmarkStart w:id="2" w:name="_Toc52997843"/>
+      <w:bookmarkStart w:id="2" w:name="_Toc97972049"/>
       <w:r>
         <w:t>Node.js</w:t>
       </w:r>
       <w:bookmarkEnd w:id="2"/>
     </w:p>
     <w:p>
+      <w:r>
+        <w:t>Navigate to Node.js site and download the current LTS, (Long Term Support), version.</w:t>
+      </w:r>
+      <w:r>
+        <w:t xml:space="preserve"> Then install using all by defect options, with the exception of the “Tools for native modules check that need to be checked manually as you can see in </w:t>
+      </w:r>
+      <w:r>
+        <w:fldChar w:fldCharType="begin"/>
+      </w:r>
+      <w:r>
+        <w:instrText xml:space="preserve"> REF _Ref52704692 \h </w:instrText>
+      </w:r>
+      <w:r>
+        <w:fldChar w:fldCharType="separate"/>
+      </w:r>
+      <w:r>
+        <w:t xml:space="preserve">Figure </w:t>
+      </w:r>
+      <w:r>
+        <w:rPr>
+          <w:noProof/>
+        </w:rPr>
+        <w:t>2</w:t>
+      </w:r>
+      <w:r>
+        <w:fldChar w:fldCharType="end"/>
+      </w:r>
+      <w:r>
+        <w:t>.</w:t>
+      </w:r>
+    </w:p>
+    <w:p>
+      <w:r>
+        <w:t xml:space="preserve">After Node is installed, you can check it’s version and also the one for Npm, (Node Package Manager), by running the command you can see in </w:t>
+      </w:r>
+      <w:r>
+        <w:fldChar w:fldCharType="begin"/>
+      </w:r>
+      <w:r>
+        <w:instrText xml:space="preserve"> REF _Ref52705418 \h </w:instrText>
+      </w:r>
+      <w:r>
+        <w:fldChar w:fldCharType="separate"/>
+      </w:r>
+      <w:r>
+        <w:t xml:space="preserve">Figure </w:t>
+      </w:r>
+      <w:r>
+        <w:fldChar w:fldCharType="end"/>
+      </w:r>
+      <w:r>
+        <w:t xml:space="preserve"> in a PowerShell console.</w:t>
+      </w:r>
+    </w:p>
+    <w:p>
+      <w:pPr>
+        <w:pStyle w:val="Heading2"/>
+      </w:pPr>
+      <w:bookmarkStart w:id="3" w:name="_Toc97972050"/>
       <w:r>
         <w:rPr>
           <w:noProof/>
@@ -1542,16 +2015,16 @@
         <mc:AlternateContent>
           <mc:Choice Requires="wps">
             <w:drawing>
-              <wp:anchor distT="0" distB="0" distL="114300" distR="114300" simplePos="0" relativeHeight="251659264" behindDoc="0" locked="0" layoutInCell="1" allowOverlap="1" wp14:anchorId="76D0BFAF" wp14:editId="3E829D7A">
+              <wp:anchor distT="0" distB="0" distL="114300" distR="114300" simplePos="0" relativeHeight="251659264" behindDoc="0" locked="0" layoutInCell="1" allowOverlap="1" wp14:anchorId="76D0BFAF" wp14:editId="7FD26C81">
                 <wp:simplePos x="0" y="0"/>
                 <wp:positionH relativeFrom="margin">
-                  <wp:posOffset>3594100</wp:posOffset>
+                  <wp:posOffset>63500</wp:posOffset>
                 </wp:positionH>
                 <wp:positionV relativeFrom="paragraph">
-                  <wp:posOffset>640080</wp:posOffset>
+                  <wp:posOffset>31115</wp:posOffset>
                 </wp:positionV>
-                <wp:extent cx="3155950" cy="2730500"/>
-                <wp:effectExtent l="38100" t="38100" r="120650" b="107950"/>
+                <wp:extent cx="4451350" cy="3663950"/>
+                <wp:effectExtent l="38100" t="38100" r="101600" b="107950"/>
                 <wp:wrapSquare wrapText="bothSides"/>
                 <wp:docPr id="6" name="Text Box 6"/>
                 <wp:cNvGraphicFramePr>
@@ -1566,7 +2039,7 @@
                       <wps:spPr bwMode="auto">
                         <a:xfrm>
                           <a:off x="0" y="0"/>
-                          <a:ext cx="3155950" cy="2730500"/>
+                          <a:ext cx="4451350" cy="3663950"/>
                         </a:xfrm>
                         <a:prstGeom prst="rect">
                           <a:avLst/>
@@ -1605,9 +2078,9 @@
                                 <w:noProof/>
                               </w:rPr>
                               <w:drawing>
-                                <wp:inline distT="0" distB="0" distL="0" distR="0" wp14:anchorId="1B4F9D02" wp14:editId="6DF9C6B7">
-                                  <wp:extent cx="2964180" cy="2301770"/>
-                                  <wp:effectExtent l="0" t="0" r="7620" b="3810"/>
+                                <wp:inline distT="0" distB="0" distL="0" distR="0" wp14:anchorId="1B4F9D02" wp14:editId="6D7CD66C">
+                                  <wp:extent cx="4152900" cy="3224846"/>
+                                  <wp:effectExtent l="0" t="0" r="0" b="0"/>
                                   <wp:docPr id="8" name="Picture 8"/>
                                   <wp:cNvGraphicFramePr>
                                     <a:graphicFrameLocks xmlns:a="http://schemas.openxmlformats.org/drawingml/2006/main" noChangeAspect="1"/>
@@ -1620,7 +2093,7 @@
                                           <pic:cNvPicPr/>
                                         </pic:nvPicPr>
                                         <pic:blipFill>
-                                          <a:blip r:embed="rId20"/>
+                                          <a:blip r:embed="rId23"/>
                                           <a:stretch>
                                             <a:fillRect/>
                                           </a:stretch>
@@ -1628,7 +2101,7 @@
                                         <pic:spPr>
                                           <a:xfrm>
                                             <a:off x="0" y="0"/>
-                                            <a:ext cx="2991626" cy="2323083"/>
+                                            <a:ext cx="4207107" cy="3266939"/>
                                           </a:xfrm>
                                           <a:prstGeom prst="rect">
                                             <a:avLst/>
@@ -1645,20 +2118,30 @@
                             <w:pPr>
                               <w:pStyle w:val="Caption"/>
                             </w:pPr>
-                            <w:bookmarkStart w:id="3" w:name="_Ref52704692"/>
-                            <w:bookmarkStart w:id="4" w:name="_Toc52997847"/>
+                            <w:bookmarkStart w:id="4" w:name="_Ref52704692"/>
+                            <w:bookmarkStart w:id="5" w:name="_Toc97973413"/>
                             <w:r>
                               <w:t xml:space="preserve">Figure </w:t>
                             </w:r>
-                            <w:fldSimple w:instr=" SEQ Figure \* ARABIC \r 2  ">
-                              <w:r>
-                                <w:rPr>
-                                  <w:noProof/>
-                                </w:rPr>
-                                <w:t>2</w:t>
-                              </w:r>
-                            </w:fldSimple>
-                            <w:bookmarkEnd w:id="3"/>
+                            <w:bookmarkEnd w:id="4"/>
+                            <w:r>
+                              <w:fldChar w:fldCharType="begin"/>
+                            </w:r>
+                            <w:r>
+                              <w:instrText xml:space="preserve"> SEQ Figure \* ARABIC \s </w:instrText>
+                            </w:r>
+                            <w:r>
+                              <w:fldChar w:fldCharType="separate"/>
+                            </w:r>
+                            <w:r>
+                              <w:rPr>
+                                <w:noProof/>
+                              </w:rPr>
+                              <w:t>1</w:t>
+                            </w:r>
+                            <w:r>
+                              <w:fldChar w:fldCharType="end"/>
+                            </w:r>
                             <w:r>
                               <w:t xml:space="preserve"> </w:t>
                             </w:r>
@@ -1668,7 +2151,7 @@
                             <w:r>
                               <w:t xml:space="preserve"> "Tools for Native Modules"</w:t>
                             </w:r>
-                            <w:bookmarkEnd w:id="4"/>
+                            <w:bookmarkEnd w:id="5"/>
                           </w:p>
                         </w:txbxContent>
                       </wps:txbx>
@@ -1693,7 +2176,7 @@
                 <v:stroke joinstyle="miter"/>
                 <v:path gradientshapeok="t" o:connecttype="rect"/>
               </v:shapetype>
-              <v:shape id="Text Box 6" o:spid="_x0000_s1026" type="#_x0000_t202" style="position:absolute;margin-left:283pt;margin-top:50.4pt;width:248.5pt;height:215pt;z-index:251659264;visibility:visible;mso-wrap-style:square;mso-width-percent:0;mso-height-percent:0;mso-wrap-distance-left:9pt;mso-wrap-distance-top:0;mso-wrap-distance-right:9pt;mso-wrap-distance-bottom:0;mso-position-horizontal:absolute;mso-position-horizontal-relative:margin;mso-position-vertical:absolute;mso-position-vertical-relative:text;mso-width-percent:0;mso-height-percent:0;mso-width-relative:margin;mso-height-relative:margin;v-text-anchor:top" o:gfxdata="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" strokecolor="#2f5496 [2404]">
+              <v:shape id="Text Box 6" o:spid="_x0000_s1026" type="#_x0000_t202" style="position:absolute;margin-left:5pt;margin-top:2.45pt;width:350.5pt;height:288.5pt;z-index:251659264;visibility:visible;mso-wrap-style:square;mso-width-percent:0;mso-height-percent:0;mso-wrap-distance-left:9pt;mso-wrap-distance-top:0;mso-wrap-distance-right:9pt;mso-wrap-distance-bottom:0;mso-position-horizontal:absolute;mso-position-horizontal-relative:margin;mso-position-vertical:absolute;mso-position-vertical-relative:text;mso-width-percent:0;mso-height-percent:0;mso-width-relative:margin;mso-height-relative:margin;v-text-anchor:top" o:gfxdata="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" strokecolor="#2f5496 [2404]">
                 <v:stroke dashstyle="1 1"/>
                 <v:shadow on="t" color="black" opacity="26214f" origin="-.5,-.5" offset=".74836mm,.74836mm"/>
                 <v:textbox>
@@ -1708,9 +2191,9 @@
                           <w:noProof/>
                         </w:rPr>
                         <w:drawing>
-                          <wp:inline distT="0" distB="0" distL="0" distR="0" wp14:anchorId="1B4F9D02" wp14:editId="6DF9C6B7">
-                            <wp:extent cx="2964180" cy="2301770"/>
-                            <wp:effectExtent l="0" t="0" r="7620" b="3810"/>
+                          <wp:inline distT="0" distB="0" distL="0" distR="0" wp14:anchorId="1B4F9D02" wp14:editId="6D7CD66C">
+                            <wp:extent cx="4152900" cy="3224846"/>
+                            <wp:effectExtent l="0" t="0" r="0" b="0"/>
                             <wp:docPr id="8" name="Picture 8"/>
                             <wp:cNvGraphicFramePr>
                               <a:graphicFrameLocks xmlns:a="http://schemas.openxmlformats.org/drawingml/2006/main" noChangeAspect="1"/>
@@ -1723,7 +2206,7 @@
                                     <pic:cNvPicPr/>
                                   </pic:nvPicPr>
                                   <pic:blipFill>
-                                    <a:blip r:embed="rId20"/>
+                                    <a:blip r:embed="rId23"/>
                                     <a:stretch>
                                       <a:fillRect/>
                                     </a:stretch>
@@ -1731,7 +2214,7 @@
                                   <pic:spPr>
                                     <a:xfrm>
                                       <a:off x="0" y="0"/>
-                                      <a:ext cx="2991626" cy="2323083"/>
+                                      <a:ext cx="4207107" cy="3266939"/>
                                     </a:xfrm>
                                     <a:prstGeom prst="rect">
                                       <a:avLst/>
@@ -1748,20 +2231,30 @@
                       <w:pPr>
                         <w:pStyle w:val="Caption"/>
                       </w:pPr>
-                      <w:bookmarkStart w:id="5" w:name="_Ref52704692"/>
-                      <w:bookmarkStart w:id="6" w:name="_Toc52997847"/>
+                      <w:bookmarkStart w:id="6" w:name="_Ref52704692"/>
+                      <w:bookmarkStart w:id="7" w:name="_Toc97973413"/>
                       <w:r>
                         <w:t xml:space="preserve">Figure </w:t>
                       </w:r>
-                      <w:fldSimple w:instr=" SEQ Figure \* ARABIC \r 2  ">
-                        <w:r>
-                          <w:rPr>
-                            <w:noProof/>
-                          </w:rPr>
-                          <w:t>2</w:t>
-                        </w:r>
-                      </w:fldSimple>
-                      <w:bookmarkEnd w:id="5"/>
+                      <w:bookmarkEnd w:id="6"/>
+                      <w:r>
+                        <w:fldChar w:fldCharType="begin"/>
+                      </w:r>
+                      <w:r>
+                        <w:instrText xml:space="preserve"> SEQ Figure \* ARABIC \s </w:instrText>
+                      </w:r>
+                      <w:r>
+                        <w:fldChar w:fldCharType="separate"/>
+                      </w:r>
+                      <w:r>
+                        <w:rPr>
+                          <w:noProof/>
+                        </w:rPr>
+                        <w:t>1</w:t>
+                      </w:r>
+                      <w:r>
+                        <w:fldChar w:fldCharType="end"/>
+                      </w:r>
                       <w:r>
                         <w:t xml:space="preserve"> </w:t>
                       </w:r>
@@ -1771,7 +2264,7 @@
                       <w:r>
                         <w:t xml:space="preserve"> "Tools for Native Modules"</w:t>
                       </w:r>
-                      <w:bookmarkEnd w:id="6"/>
+                      <w:bookmarkEnd w:id="7"/>
                     </w:p>
                   </w:txbxContent>
                 </v:textbox>
@@ -1782,513 +2275,68 @@
         </mc:AlternateContent>
       </w:r>
       <w:r>
+        <w:t>MongoDB</w:t>
+      </w:r>
+      <w:bookmarkEnd w:id="3"/>
+    </w:p>
+    <w:p>
+      <w:r>
+        <w:t>Download the Mongo DB community server edition and install it with the default values.</w:t>
+      </w:r>
+      <w:r>
+        <w:t xml:space="preserve"> Choose the version based on the support of the OS. From </w:t>
+      </w:r>
+      <w:r>
+        <w:t>time-to-time</w:t>
+      </w:r>
+      <w:r>
+        <w:t xml:space="preserve"> Mongo is dropping the support for different Server versions. </w:t>
+      </w:r>
+    </w:p>
+    <w:p>
+      <w:r>
+        <w:t xml:space="preserve">Choose the most up to date version that support your target OS. When the installation prompt for a setup type be sure to select the “Complete” option as you can see in </w:t>
+      </w:r>
+      <w:r>
+        <w:fldChar w:fldCharType="begin"/>
+      </w:r>
+      <w:r>
+        <w:instrText xml:space="preserve"> REF _Ref52710388 \h </w:instrText>
+      </w:r>
+      <w:r>
+        <w:fldChar w:fldCharType="separate"/>
+      </w:r>
+      <w:r>
+        <w:t xml:space="preserve">Figure </w:t>
+      </w:r>
+      <w:r>
+        <w:rPr>
+          <w:noProof/>
+        </w:rPr>
+        <w:t>4</w:t>
+      </w:r>
+      <w:r>
+        <w:fldChar w:fldCharType="end"/>
+      </w:r>
+      <w:r>
+        <w:t xml:space="preserve">. </w:t>
+      </w:r>
+    </w:p>
+    <w:p>
+      <w:r>
         <w:rPr>
           <w:noProof/>
         </w:rPr>
         <mc:AlternateContent>
           <mc:Choice Requires="wps">
             <w:drawing>
-              <wp:anchor distT="0" distB="0" distL="114300" distR="114300" simplePos="0" relativeHeight="251653120" behindDoc="0" locked="0" layoutInCell="1" allowOverlap="1" wp14:anchorId="62FC41C9" wp14:editId="626A787F">
+              <wp:anchor distT="0" distB="0" distL="114300" distR="114300" simplePos="0" relativeHeight="251661312" behindDoc="0" locked="0" layoutInCell="1" allowOverlap="1" wp14:anchorId="5742A53E" wp14:editId="00E57768">
                 <wp:simplePos x="0" y="0"/>
                 <wp:positionH relativeFrom="margin">
-                  <wp:posOffset>6350</wp:posOffset>
+                  <wp:posOffset>62230</wp:posOffset>
                 </wp:positionH>
                 <wp:positionV relativeFrom="paragraph">
-                  <wp:posOffset>462280</wp:posOffset>
-                </wp:positionV>
-                <wp:extent cx="3473450" cy="2838450"/>
-                <wp:effectExtent l="38100" t="38100" r="107950" b="114300"/>
-                <wp:wrapSquare wrapText="bothSides"/>
-                <wp:docPr id="3" name="Text Box 3"/>
-                <wp:cNvGraphicFramePr>
-                  <a:graphicFrameLocks xmlns:a="http://schemas.openxmlformats.org/drawingml/2006/main"/>
-                </wp:cNvGraphicFramePr>
-                <a:graphic xmlns:a="http://schemas.openxmlformats.org/drawingml/2006/main">
-                  <a:graphicData uri="http://schemas.microsoft.com/office/word/2010/wordprocessingShape">
-                    <wps:wsp>
-                      <wps:cNvSpPr txBox="1">
-                        <a:spLocks noChangeArrowheads="1"/>
-                      </wps:cNvSpPr>
-                      <wps:spPr bwMode="auto">
-                        <a:xfrm>
-                          <a:off x="0" y="0"/>
-                          <a:ext cx="3473450" cy="2838450"/>
-                        </a:xfrm>
-                        <a:prstGeom prst="rect">
-                          <a:avLst/>
-                        </a:prstGeom>
-                        <a:solidFill>
-                          <a:srgbClr val="FFFFFF"/>
-                        </a:solidFill>
-                        <a:ln w="9525">
-                          <a:solidFill>
-                            <a:schemeClr val="accent1">
-                              <a:lumMod val="75000"/>
-                            </a:schemeClr>
-                          </a:solidFill>
-                          <a:prstDash val="sysDot"/>
-                          <a:miter lim="800000"/>
-                          <a:headEnd/>
-                          <a:tailEnd/>
-                        </a:ln>
-                        <a:effectLst>
-                          <a:outerShdw blurRad="50800" dist="38100" dir="2700000" algn="tl" rotWithShape="0">
-                            <a:prstClr val="black">
-                              <a:alpha val="40000"/>
-                            </a:prstClr>
-                          </a:outerShdw>
-                        </a:effectLst>
-                      </wps:spPr>
-                      <wps:txbx>
-                        <w:txbxContent>
-                          <w:p>
-                            <w:pPr>
-                              <w:pStyle w:val="Caption"/>
-                              <w:keepNext/>
-                            </w:pPr>
-                            <w:bookmarkStart w:id="7" w:name="_Ref34500551"/>
-                            <w:bookmarkStart w:id="8" w:name="_Ref34500543"/>
-                            <w:r>
-                              <w:rPr>
-                                <w:noProof/>
-                              </w:rPr>
-                              <w:drawing>
-                                <wp:inline distT="0" distB="0" distL="0" distR="0" wp14:anchorId="5878A58D" wp14:editId="33E6AEDE">
-                                  <wp:extent cx="3257550" cy="2325370"/>
-                                  <wp:effectExtent l="0" t="0" r="0" b="0"/>
-                                  <wp:docPr id="20" name="Picture 20"/>
-                                  <wp:cNvGraphicFramePr>
-                                    <a:graphicFrameLocks xmlns:a="http://schemas.openxmlformats.org/drawingml/2006/main" noChangeAspect="1"/>
-                                  </wp:cNvGraphicFramePr>
-                                  <a:graphic xmlns:a="http://schemas.openxmlformats.org/drawingml/2006/main">
-                                    <a:graphicData uri="http://schemas.openxmlformats.org/drawingml/2006/picture">
-                                      <pic:pic xmlns:pic="http://schemas.openxmlformats.org/drawingml/2006/picture">
-                                        <pic:nvPicPr>
-                                          <pic:cNvPr id="20" name="Picture 20"/>
-                                          <pic:cNvPicPr/>
-                                        </pic:nvPicPr>
-                                        <pic:blipFill>
-                                          <a:blip r:embed="rId21">
-                                            <a:extLst>
-                                              <a:ext uri="{28A0092B-C50C-407E-A947-70E740481C1C}">
-                                                <a14:useLocalDpi xmlns:a14="http://schemas.microsoft.com/office/drawing/2010/main" val="0"/>
-                                              </a:ext>
-                                            </a:extLst>
-                                          </a:blip>
-                                          <a:stretch>
-                                            <a:fillRect/>
-                                          </a:stretch>
-                                        </pic:blipFill>
-                                        <pic:spPr>
-                                          <a:xfrm>
-                                            <a:off x="0" y="0"/>
-                                            <a:ext cx="3258323" cy="2325922"/>
-                                          </a:xfrm>
-                                          <a:prstGeom prst="rect">
-                                            <a:avLst/>
-                                          </a:prstGeom>
-                                        </pic:spPr>
-                                      </pic:pic>
-                                    </a:graphicData>
-                                  </a:graphic>
-                                </wp:inline>
-                              </w:drawing>
-                            </w:r>
-                          </w:p>
-                          <w:p>
-                            <w:pPr>
-                              <w:pStyle w:val="Caption"/>
-                            </w:pPr>
-                            <w:bookmarkStart w:id="9" w:name="_Toc52997848"/>
-                            <w:r>
-                              <w:t xml:space="preserve">Figure </w:t>
-                            </w:r>
-                            <w:fldSimple w:instr=" SEQ Figure \* ARABIC \r 1 ">
-                              <w:r>
-                                <w:rPr>
-                                  <w:noProof/>
-                                </w:rPr>
-                                <w:t>1</w:t>
-                              </w:r>
-                            </w:fldSimple>
-                            <w:r>
-                              <w:t xml:space="preserve"> - Node.js LTS version</w:t>
-                            </w:r>
-                            <w:bookmarkEnd w:id="9"/>
-                          </w:p>
-                          <w:p>
-                            <w:pPr>
-                              <w:pStyle w:val="Caption"/>
-                            </w:pPr>
-                          </w:p>
-                          <w:p>
-                            <w:pPr>
-                              <w:pStyle w:val="Figurefooter"/>
-                              <w:keepNext/>
-                              <w:jc w:val="center"/>
-                            </w:pPr>
-                          </w:p>
-                          <w:p>
-                            <w:pPr>
-                              <w:pStyle w:val="Caption"/>
-                              <w:jc w:val="center"/>
-                            </w:pPr>
-                          </w:p>
-                          <w:p>
-                            <w:pPr>
-                              <w:spacing w:before="240"/>
-                            </w:pPr>
-                          </w:p>
-                          <w:p>
-                            <w:pPr>
-                              <w:pStyle w:val="Caption"/>
-                              <w:keepNext/>
-                            </w:pPr>
-                            <w:r>
-                              <w:rPr>
-                                <w:noProof/>
-                              </w:rPr>
-                              <w:drawing>
-                                <wp:inline distT="0" distB="0" distL="0" distR="0" wp14:anchorId="1E926E63" wp14:editId="1BEB666E">
-                                  <wp:extent cx="3655977" cy="2609850"/>
-                                  <wp:effectExtent l="0" t="0" r="1905" b="0"/>
-                                  <wp:docPr id="1" name="Picture 1"/>
-                                  <wp:cNvGraphicFramePr>
-                                    <a:graphicFrameLocks xmlns:a="http://schemas.openxmlformats.org/drawingml/2006/main" noChangeAspect="1"/>
-                                  </wp:cNvGraphicFramePr>
-                                  <a:graphic xmlns:a="http://schemas.openxmlformats.org/drawingml/2006/main">
-                                    <a:graphicData uri="http://schemas.openxmlformats.org/drawingml/2006/picture">
-                                      <pic:pic xmlns:pic="http://schemas.openxmlformats.org/drawingml/2006/picture">
-                                        <pic:nvPicPr>
-                                          <pic:cNvPr id="1" name=""/>
-                                          <pic:cNvPicPr/>
-                                        </pic:nvPicPr>
-                                        <pic:blipFill>
-                                          <a:blip r:embed="rId22"/>
-                                          <a:stretch>
-                                            <a:fillRect/>
-                                          </a:stretch>
-                                        </pic:blipFill>
-                                        <pic:spPr>
-                                          <a:xfrm>
-                                            <a:off x="0" y="0"/>
-                                            <a:ext cx="3655977" cy="2609850"/>
-                                          </a:xfrm>
-                                          <a:prstGeom prst="rect">
-                                            <a:avLst/>
-                                          </a:prstGeom>
-                                        </pic:spPr>
-                                      </pic:pic>
-                                    </a:graphicData>
-                                  </a:graphic>
-                                </wp:inline>
-                              </w:drawing>
-                            </w:r>
-                          </w:p>
-                          <w:p>
-                            <w:pPr>
-                              <w:pStyle w:val="Caption"/>
-                            </w:pPr>
-                            <w:bookmarkStart w:id="10" w:name="_Toc52997849"/>
-                            <w:r>
-                              <w:t xml:space="preserve">Figure </w:t>
-                            </w:r>
-                            <w:fldSimple w:instr=" SEQ Figure \* ARABIC ">
-                              <w:r>
-                                <w:rPr>
-                                  <w:noProof/>
-                                </w:rPr>
-                                <w:t>2</w:t>
-                              </w:r>
-                            </w:fldSimple>
-                            <w:r>
-                              <w:t xml:space="preserve"> - Node.js LTS version</w:t>
-                            </w:r>
-                            <w:bookmarkEnd w:id="10"/>
-                          </w:p>
-                          <w:p>
-                            <w:pPr>
-                              <w:pStyle w:val="Caption"/>
-                            </w:pPr>
-                          </w:p>
-                          <w:bookmarkEnd w:id="7"/>
-                          <w:bookmarkEnd w:id="8"/>
-                          <w:p>
-                            <w:pPr>
-                              <w:pStyle w:val="Figurefooter"/>
-                              <w:keepNext/>
-                              <w:jc w:val="center"/>
-                            </w:pPr>
-                          </w:p>
-                          <w:p>
-                            <w:pPr>
-                              <w:pStyle w:val="Caption"/>
-                              <w:jc w:val="center"/>
-                            </w:pPr>
-                          </w:p>
-                        </w:txbxContent>
-                      </wps:txbx>
-                      <wps:bodyPr rot="0" vert="horz" wrap="square" lIns="91440" tIns="45720" rIns="91440" bIns="45720" anchor="t" anchorCtr="0">
-                        <a:noAutofit/>
-                      </wps:bodyPr>
-                    </wps:wsp>
-                  </a:graphicData>
-                </a:graphic>
-                <wp14:sizeRelH relativeFrom="margin">
-                  <wp14:pctWidth>0</wp14:pctWidth>
-                </wp14:sizeRelH>
-                <wp14:sizeRelV relativeFrom="margin">
-                  <wp14:pctHeight>0</wp14:pctHeight>
-                </wp14:sizeRelV>
-              </wp:anchor>
-            </w:drawing>
-          </mc:Choice>
-          <mc:Fallback>
-            <w:pict>
-              <v:shape w14:anchorId="62FC41C9" id="Text Box 3" o:spid="_x0000_s1027" type="#_x0000_t202" style="position:absolute;margin-left:.5pt;margin-top:36.4pt;width:273.5pt;height:223.5pt;z-index:251653120;visibility:visible;mso-wrap-style:square;mso-width-percent:0;mso-height-percent:0;mso-wrap-distance-left:9pt;mso-wrap-distance-top:0;mso-wrap-distance-right:9pt;mso-wrap-distance-bottom:0;mso-position-horizontal:absolute;mso-position-horizontal-relative:margin;mso-position-vertical:absolute;mso-position-vertical-relative:text;mso-width-percent:0;mso-height-percent:0;mso-width-relative:margin;mso-height-relative:margin;v-text-anchor:top" o:gfxdata="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" strokecolor="#2f5496 [2404]">
-                <v:stroke dashstyle="1 1"/>
-                <v:shadow on="t" color="black" opacity="26214f" origin="-.5,-.5" offset=".74836mm,.74836mm"/>
-                <v:textbox>
-                  <w:txbxContent>
-                    <w:p>
-                      <w:pPr>
-                        <w:pStyle w:val="Caption"/>
-                        <w:keepNext/>
-                      </w:pPr>
-                      <w:bookmarkStart w:id="11" w:name="_Ref34500551"/>
-                      <w:bookmarkStart w:id="12" w:name="_Ref34500543"/>
-                      <w:r>
-                        <w:rPr>
-                          <w:noProof/>
-                        </w:rPr>
-                        <w:drawing>
-                          <wp:inline distT="0" distB="0" distL="0" distR="0" wp14:anchorId="5878A58D" wp14:editId="33E6AEDE">
-                            <wp:extent cx="3257550" cy="2325370"/>
-                            <wp:effectExtent l="0" t="0" r="0" b="0"/>
-                            <wp:docPr id="20" name="Picture 20"/>
-                            <wp:cNvGraphicFramePr>
-                              <a:graphicFrameLocks xmlns:a="http://schemas.openxmlformats.org/drawingml/2006/main" noChangeAspect="1"/>
-                            </wp:cNvGraphicFramePr>
-                            <a:graphic xmlns:a="http://schemas.openxmlformats.org/drawingml/2006/main">
-                              <a:graphicData uri="http://schemas.openxmlformats.org/drawingml/2006/picture">
-                                <pic:pic xmlns:pic="http://schemas.openxmlformats.org/drawingml/2006/picture">
-                                  <pic:nvPicPr>
-                                    <pic:cNvPr id="20" name="Picture 20"/>
-                                    <pic:cNvPicPr/>
-                                  </pic:nvPicPr>
-                                  <pic:blipFill>
-                                    <a:blip r:embed="rId21">
-                                      <a:extLst>
-                                        <a:ext uri="{28A0092B-C50C-407E-A947-70E740481C1C}">
-                                          <a14:useLocalDpi xmlns:a14="http://schemas.microsoft.com/office/drawing/2010/main" val="0"/>
-                                        </a:ext>
-                                      </a:extLst>
-                                    </a:blip>
-                                    <a:stretch>
-                                      <a:fillRect/>
-                                    </a:stretch>
-                                  </pic:blipFill>
-                                  <pic:spPr>
-                                    <a:xfrm>
-                                      <a:off x="0" y="0"/>
-                                      <a:ext cx="3258323" cy="2325922"/>
-                                    </a:xfrm>
-                                    <a:prstGeom prst="rect">
-                                      <a:avLst/>
-                                    </a:prstGeom>
-                                  </pic:spPr>
-                                </pic:pic>
-                              </a:graphicData>
-                            </a:graphic>
-                          </wp:inline>
-                        </w:drawing>
-                      </w:r>
-                    </w:p>
-                    <w:p>
-                      <w:pPr>
-                        <w:pStyle w:val="Caption"/>
-                      </w:pPr>
-                      <w:bookmarkStart w:id="13" w:name="_Toc52997848"/>
-                      <w:r>
-                        <w:t xml:space="preserve">Figure </w:t>
-                      </w:r>
-                      <w:fldSimple w:instr=" SEQ Figure \* ARABIC \r 1 ">
-                        <w:r>
-                          <w:rPr>
-                            <w:noProof/>
-                          </w:rPr>
-                          <w:t>1</w:t>
-                        </w:r>
-                      </w:fldSimple>
-                      <w:r>
-                        <w:t xml:space="preserve"> - Node.js LTS version</w:t>
-                      </w:r>
-                      <w:bookmarkEnd w:id="13"/>
-                    </w:p>
-                    <w:p>
-                      <w:pPr>
-                        <w:pStyle w:val="Caption"/>
-                      </w:pPr>
-                    </w:p>
-                    <w:p>
-                      <w:pPr>
-                        <w:pStyle w:val="Figurefooter"/>
-                        <w:keepNext/>
-                        <w:jc w:val="center"/>
-                      </w:pPr>
-                    </w:p>
-                    <w:p>
-                      <w:pPr>
-                        <w:pStyle w:val="Caption"/>
-                        <w:jc w:val="center"/>
-                      </w:pPr>
-                    </w:p>
-                    <w:p>
-                      <w:pPr>
-                        <w:spacing w:before="240"/>
-                      </w:pPr>
-                    </w:p>
-                    <w:p>
-                      <w:pPr>
-                        <w:pStyle w:val="Caption"/>
-                        <w:keepNext/>
-                      </w:pPr>
-                      <w:r>
-                        <w:rPr>
-                          <w:noProof/>
-                        </w:rPr>
-                        <w:drawing>
-                          <wp:inline distT="0" distB="0" distL="0" distR="0" wp14:anchorId="1E926E63" wp14:editId="1BEB666E">
-                            <wp:extent cx="3655977" cy="2609850"/>
-                            <wp:effectExtent l="0" t="0" r="1905" b="0"/>
-                            <wp:docPr id="1" name="Picture 1"/>
-                            <wp:cNvGraphicFramePr>
-                              <a:graphicFrameLocks xmlns:a="http://schemas.openxmlformats.org/drawingml/2006/main" noChangeAspect="1"/>
-                            </wp:cNvGraphicFramePr>
-                            <a:graphic xmlns:a="http://schemas.openxmlformats.org/drawingml/2006/main">
-                              <a:graphicData uri="http://schemas.openxmlformats.org/drawingml/2006/picture">
-                                <pic:pic xmlns:pic="http://schemas.openxmlformats.org/drawingml/2006/picture">
-                                  <pic:nvPicPr>
-                                    <pic:cNvPr id="1" name=""/>
-                                    <pic:cNvPicPr/>
-                                  </pic:nvPicPr>
-                                  <pic:blipFill>
-                                    <a:blip r:embed="rId22"/>
-                                    <a:stretch>
-                                      <a:fillRect/>
-                                    </a:stretch>
-                                  </pic:blipFill>
-                                  <pic:spPr>
-                                    <a:xfrm>
-                                      <a:off x="0" y="0"/>
-                                      <a:ext cx="3655977" cy="2609850"/>
-                                    </a:xfrm>
-                                    <a:prstGeom prst="rect">
-                                      <a:avLst/>
-                                    </a:prstGeom>
-                                  </pic:spPr>
-                                </pic:pic>
-                              </a:graphicData>
-                            </a:graphic>
-                          </wp:inline>
-                        </w:drawing>
-                      </w:r>
-                    </w:p>
-                    <w:p>
-                      <w:pPr>
-                        <w:pStyle w:val="Caption"/>
-                      </w:pPr>
-                      <w:bookmarkStart w:id="14" w:name="_Toc52997849"/>
-                      <w:r>
-                        <w:t xml:space="preserve">Figure </w:t>
-                      </w:r>
-                      <w:fldSimple w:instr=" SEQ Figure \* ARABIC ">
-                        <w:r>
-                          <w:rPr>
-                            <w:noProof/>
-                          </w:rPr>
-                          <w:t>2</w:t>
-                        </w:r>
-                      </w:fldSimple>
-                      <w:r>
-                        <w:t xml:space="preserve"> - Node.js LTS version</w:t>
-                      </w:r>
-                      <w:bookmarkEnd w:id="14"/>
-                    </w:p>
-                    <w:p>
-                      <w:pPr>
-                        <w:pStyle w:val="Caption"/>
-                      </w:pPr>
-                    </w:p>
-                    <w:bookmarkEnd w:id="11"/>
-                    <w:bookmarkEnd w:id="12"/>
-                    <w:p>
-                      <w:pPr>
-                        <w:pStyle w:val="Figurefooter"/>
-                        <w:keepNext/>
-                        <w:jc w:val="center"/>
-                      </w:pPr>
-                    </w:p>
-                    <w:p>
-                      <w:pPr>
-                        <w:pStyle w:val="Caption"/>
-                        <w:jc w:val="center"/>
-                      </w:pPr>
-                    </w:p>
-                  </w:txbxContent>
-                </v:textbox>
-                <w10:wrap type="square" anchorx="margin"/>
-              </v:shape>
-            </w:pict>
-          </mc:Fallback>
-        </mc:AlternateContent>
-      </w:r>
-      <w:r>
-        <w:t>Navigate to Node.js site and download the current LTS, (Long Term Support), version.</w:t>
-      </w:r>
-      <w:r>
-        <w:t xml:space="preserve"> Then install using all by defect options, with the exception of the “Tools for native modules check that need to be checked manually as you can see in </w:t>
-      </w:r>
-      <w:r>
-        <w:fldChar w:fldCharType="begin"/>
-      </w:r>
-      <w:r>
-        <w:instrText xml:space="preserve"> REF _Ref52704692 \h </w:instrText>
-      </w:r>
-      <w:r>
-        <w:fldChar w:fldCharType="separate"/>
-      </w:r>
-      <w:r>
-        <w:t xml:space="preserve">Figure </w:t>
-      </w:r>
-      <w:r>
-        <w:rPr>
-          <w:noProof/>
-        </w:rPr>
-        <w:t>2</w:t>
-      </w:r>
-      <w:r>
-        <w:fldChar w:fldCharType="end"/>
-      </w:r>
-      <w:r>
-        <w:t>.</w:t>
-      </w:r>
-    </w:p>
-    <w:p>
-      <w:r>
-        <w:rPr>
-          <w:noProof/>
-        </w:rPr>
-        <mc:AlternateContent>
-          <mc:Choice Requires="wps">
-            <w:drawing>
-              <wp:anchor distT="0" distB="0" distL="114300" distR="114300" simplePos="0" relativeHeight="251661312" behindDoc="0" locked="0" layoutInCell="1" allowOverlap="1" wp14:anchorId="5742A53E" wp14:editId="66A598DC">
-                <wp:simplePos x="0" y="0"/>
-                <wp:positionH relativeFrom="margin">
-                  <wp:posOffset>3594100</wp:posOffset>
-                </wp:positionH>
-                <wp:positionV relativeFrom="paragraph">
-                  <wp:posOffset>2793365</wp:posOffset>
+                  <wp:posOffset>518795</wp:posOffset>
                 </wp:positionV>
                 <wp:extent cx="3155950" cy="1104900"/>
                 <wp:effectExtent l="38100" t="38100" r="101600" b="114300"/>
@@ -2359,7 +2407,7 @@
                                           <pic:cNvPicPr/>
                                         </pic:nvPicPr>
                                         <pic:blipFill>
-                                          <a:blip r:embed="rId23"/>
+                                          <a:blip r:embed="rId24"/>
                                           <a:stretch>
                                             <a:fillRect/>
                                           </a:stretch>
@@ -2384,12 +2432,12 @@
                             <w:pPr>
                               <w:pStyle w:val="Caption"/>
                             </w:pPr>
-                            <w:bookmarkStart w:id="15" w:name="_Ref52705418"/>
-                            <w:bookmarkStart w:id="16" w:name="_Toc52997846"/>
+                            <w:bookmarkStart w:id="8" w:name="_Ref52705418"/>
+                            <w:bookmarkStart w:id="9" w:name="_Toc97973414"/>
                             <w:r>
                               <w:t xml:space="preserve">Figure </w:t>
                             </w:r>
-                            <w:bookmarkEnd w:id="15"/>
+                            <w:bookmarkEnd w:id="8"/>
                             <w:r>
                               <w:fldChar w:fldCharType="begin"/>
                             </w:r>
@@ -2411,7 +2459,7 @@
                             <w:r>
                               <w:t xml:space="preserve"> - Checking Node.js versions</w:t>
                             </w:r>
-                            <w:bookmarkEnd w:id="16"/>
+                            <w:bookmarkEnd w:id="9"/>
                           </w:p>
                           <w:p/>
                           <w:p/>
@@ -2434,7 +2482,7 @@
           </mc:Choice>
           <mc:Fallback>
             <w:pict>
-              <v:shape w14:anchorId="5742A53E" id="Text Box 21" o:spid="_x0000_s1028" type="#_x0000_t202" style="position:absolute;margin-left:283pt;margin-top:219.95pt;width:248.5pt;height:87pt;z-index:251661312;visibility:visible;mso-wrap-style:square;mso-width-percent:0;mso-height-percent:0;mso-wrap-distance-left:9pt;mso-wrap-distance-top:0;mso-wrap-distance-right:9pt;mso-wrap-distance-bottom:0;mso-position-horizontal:absolute;mso-position-horizontal-relative:margin;mso-position-vertical:absolute;mso-position-vertical-relative:text;mso-width-percent:0;mso-height-percent:0;mso-width-relative:margin;mso-height-relative:margin;v-text-anchor:top" o:gfxdata="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" strokecolor="#2f5496 [2404]">
+              <v:shape w14:anchorId="5742A53E" id="Text Box 21" o:spid="_x0000_s1027" type="#_x0000_t202" style="position:absolute;margin-left:4.9pt;margin-top:40.85pt;width:248.5pt;height:87pt;z-index:251661312;visibility:visible;mso-wrap-style:square;mso-width-percent:0;mso-height-percent:0;mso-wrap-distance-left:9pt;mso-wrap-distance-top:0;mso-wrap-distance-right:9pt;mso-wrap-distance-bottom:0;mso-position-horizontal:absolute;mso-position-horizontal-relative:margin;mso-position-vertical:absolute;mso-position-vertical-relative:text;mso-width-percent:0;mso-height-percent:0;mso-width-relative:margin;mso-height-relative:margin;v-text-anchor:top" o:gfxdata="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" strokecolor="#2f5496 [2404]">
                 <v:stroke dashstyle="1 1"/>
                 <v:shadow on="t" color="black" opacity="26214f" origin="-.5,-.5" offset=".74836mm,.74836mm"/>
                 <v:textbox>
@@ -2463,7 +2511,7 @@
                                     <pic:cNvPicPr/>
                                   </pic:nvPicPr>
                                   <pic:blipFill>
-                                    <a:blip r:embed="rId23"/>
+                                    <a:blip r:embed="rId24"/>
                                     <a:stretch>
                                       <a:fillRect/>
                                     </a:stretch>
@@ -2488,12 +2536,12 @@
                       <w:pPr>
                         <w:pStyle w:val="Caption"/>
                       </w:pPr>
-                      <w:bookmarkStart w:id="17" w:name="_Ref52705418"/>
-                      <w:bookmarkStart w:id="18" w:name="_Toc52997846"/>
+                      <w:bookmarkStart w:id="10" w:name="_Ref52705418"/>
+                      <w:bookmarkStart w:id="11" w:name="_Toc97973414"/>
                       <w:r>
                         <w:t xml:space="preserve">Figure </w:t>
                       </w:r>
-                      <w:bookmarkEnd w:id="17"/>
+                      <w:bookmarkEnd w:id="10"/>
                       <w:r>
                         <w:fldChar w:fldCharType="begin"/>
                       </w:r>
@@ -2515,7 +2563,7 @@
                       <w:r>
                         <w:t xml:space="preserve"> - Checking Node.js versions</w:t>
                       </w:r>
-                      <w:bookmarkEnd w:id="18"/>
+                      <w:bookmarkEnd w:id="11"/>
                     </w:p>
                     <w:p/>
                     <w:p/>
@@ -2528,115 +2576,7 @@
         </mc:AlternateContent>
       </w:r>
       <w:r>
-        <w:t xml:space="preserve">After Node is installed, you can check it’s version and also the one for </w:t>
-      </w:r>
-      <w:proofErr w:type="spellStart"/>
-      <w:r>
-        <w:t>Npm</w:t>
-      </w:r>
-      <w:proofErr w:type="spellEnd"/>
-      <w:r>
-        <w:t xml:space="preserve">, (Node Package Manager), by running the command you can see in </w:t>
-      </w:r>
-      <w:r>
-        <w:fldChar w:fldCharType="begin"/>
-      </w:r>
-      <w:r>
-        <w:instrText xml:space="preserve"> REF _Ref52705418 \h </w:instrText>
-      </w:r>
-      <w:r>
-        <w:fldChar w:fldCharType="separate"/>
-      </w:r>
-      <w:r>
-        <w:t xml:space="preserve">Figure </w:t>
-      </w:r>
-      <w:r>
-        <w:fldChar w:fldCharType="end"/>
-      </w:r>
-      <w:r>
-        <w:t xml:space="preserve"> in a PowerShell console.</w:t>
-      </w:r>
-    </w:p>
-    <w:p>
-      <w:pPr>
-        <w:pStyle w:val="Heading2"/>
-      </w:pPr>
-      <w:bookmarkStart w:id="19" w:name="_Toc52997844"/>
-      <w:r>
-        <w:t>MongoDB</w:t>
-      </w:r>
-      <w:bookmarkEnd w:id="19"/>
-    </w:p>
-    <w:p>
-      <w:r>
-        <w:t>Download the Mongo DB community server edition and install it with the default values.</w:t>
-      </w:r>
-      <w:r>
-        <w:t xml:space="preserve"> Choose the version based on the support of the OS. From time to time Mongo is dropping the support for different Server versions. </w:t>
-      </w:r>
-    </w:p>
-    <w:p>
-      <w:r>
-        <w:t xml:space="preserve">Choose the most up to date version that support your target OS. When the installation prompt for a setup type be sure to select the “Complete” option as you can see in </w:t>
-      </w:r>
-      <w:r>
-        <w:fldChar w:fldCharType="begin"/>
-      </w:r>
-      <w:r>
-        <w:instrText xml:space="preserve"> REF _Ref52710388 \h </w:instrText>
-      </w:r>
-      <w:r>
-        <w:fldChar w:fldCharType="separate"/>
-      </w:r>
-      <w:r>
-        <w:t xml:space="preserve">Figure </w:t>
-      </w:r>
-      <w:r>
-        <w:rPr>
-          <w:noProof/>
-        </w:rPr>
-        <w:t>4</w:t>
-      </w:r>
-      <w:r>
-        <w:fldChar w:fldCharType="end"/>
-      </w:r>
-      <w:r>
-        <w:t xml:space="preserve">. </w:t>
-      </w:r>
-    </w:p>
-    <w:p>
-      <w:r>
-        <w:t xml:space="preserve">Next step is to configure MongoDB to run as a service, if you want to change the </w:t>
-      </w:r>
-      <w:r>
-        <w:t xml:space="preserve">default Mongo </w:t>
-      </w:r>
-      <w:proofErr w:type="spellStart"/>
-      <w:r>
-        <w:t>db</w:t>
-      </w:r>
-      <w:proofErr w:type="spellEnd"/>
-      <w:r>
-        <w:t xml:space="preserve"> folders for data and logs, prepare the folders in advance and change them as indicated in </w:t>
-      </w:r>
-      <w:r>
-        <w:fldChar w:fldCharType="begin"/>
-      </w:r>
-      <w:r>
-        <w:instrText xml:space="preserve"> REF _Ref52710643 \h </w:instrText>
-      </w:r>
-      <w:r>
-        <w:fldChar w:fldCharType="separate"/>
-      </w:r>
-      <w:r>
-        <w:rPr>
-          <w:b/>
-          <w:bCs/>
-        </w:rPr>
-        <w:t>Error! Reference source not found.</w:t>
-      </w:r>
-      <w:r>
-        <w:fldChar w:fldCharType="end"/>
+        <w:t>Next step is to configure MongoDB to run as a service</w:t>
       </w:r>
       <w:r>
         <w:t>.</w:t>
@@ -2730,7 +2670,7 @@
                                           </pic:cNvPicPr>
                                         </pic:nvPicPr>
                                         <pic:blipFill>
-                                          <a:blip r:embed="rId24">
+                                          <a:blip r:embed="rId25">
                                             <a:extLst>
                                               <a:ext uri="{28A0092B-C50C-407E-A947-70E740481C1C}">
                                                 <a14:useLocalDpi xmlns:a14="http://schemas.microsoft.com/office/drawing/2010/main" val="0"/>
@@ -2765,7 +2705,7 @@
                             <w:pPr>
                               <w:pStyle w:val="Caption"/>
                             </w:pPr>
-                            <w:bookmarkStart w:id="20" w:name="_Toc52997850"/>
+                            <w:bookmarkStart w:id="12" w:name="_Toc97973415"/>
                             <w:r>
                               <w:t xml:space="preserve">Figure </w:t>
                             </w:r>
@@ -2780,7 +2720,7 @@
                             <w:r>
                               <w:t xml:space="preserve"> - Installing Mongo DB as a service</w:t>
                             </w:r>
-                            <w:bookmarkEnd w:id="20"/>
+                            <w:bookmarkEnd w:id="12"/>
                           </w:p>
                           <w:p>
                             <w:pPr>
@@ -2807,7 +2747,7 @@
           </mc:Choice>
           <mc:Fallback>
             <w:pict>
-              <v:shape w14:anchorId="692201EA" id="Text Box 46" o:spid="_x0000_s1029" type="#_x0000_t202" style="position:absolute;margin-left:276pt;margin-top:283.05pt;width:258.5pt;height:221pt;z-index:251669504;visibility:visible;mso-wrap-style:square;mso-width-percent:0;mso-height-percent:0;mso-wrap-distance-left:9pt;mso-wrap-distance-top:0;mso-wrap-distance-right:9pt;mso-wrap-distance-bottom:0;mso-position-horizontal:absolute;mso-position-horizontal-relative:margin;mso-position-vertical:absolute;mso-position-vertical-relative:text;mso-width-percent:0;mso-height-percent:0;mso-width-relative:margin;mso-height-relative:margin;v-text-anchor:top" o:gfxdata="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" strokecolor="#2f5496 [2404]">
+              <v:shape w14:anchorId="692201EA" id="Text Box 46" o:spid="_x0000_s1028" type="#_x0000_t202" style="position:absolute;margin-left:276pt;margin-top:283.05pt;width:258.5pt;height:221pt;z-index:251669504;visibility:visible;mso-wrap-style:square;mso-width-percent:0;mso-height-percent:0;mso-wrap-distance-left:9pt;mso-wrap-distance-top:0;mso-wrap-distance-right:9pt;mso-wrap-distance-bottom:0;mso-position-horizontal:absolute;mso-position-horizontal-relative:margin;mso-position-vertical:absolute;mso-position-vertical-relative:text;mso-width-percent:0;mso-height-percent:0;mso-width-relative:margin;mso-height-relative:margin;v-text-anchor:top" o:gfxdata="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" strokecolor="#2f5496 [2404]">
                 <v:stroke dashstyle="1 1"/>
                 <v:shadow on="t" color="black" opacity="26214f" origin="-.5,-.5" offset=".74836mm,.74836mm"/>
                 <v:textbox>
@@ -2838,7 +2778,7 @@
                                     </pic:cNvPicPr>
                                   </pic:nvPicPr>
                                   <pic:blipFill>
-                                    <a:blip r:embed="rId24">
+                                    <a:blip r:embed="rId25">
                                       <a:extLst>
                                         <a:ext uri="{28A0092B-C50C-407E-A947-70E740481C1C}">
                                           <a14:useLocalDpi xmlns:a14="http://schemas.microsoft.com/office/drawing/2010/main" val="0"/>
@@ -2873,7 +2813,7 @@
                       <w:pPr>
                         <w:pStyle w:val="Caption"/>
                       </w:pPr>
-                      <w:bookmarkStart w:id="21" w:name="_Toc52997850"/>
+                      <w:bookmarkStart w:id="13" w:name="_Toc97973415"/>
                       <w:r>
                         <w:t xml:space="preserve">Figure </w:t>
                       </w:r>
@@ -2888,7 +2828,7 @@
                       <w:r>
                         <w:t xml:space="preserve"> - Installing Mongo DB as a service</w:t>
                       </w:r>
-                      <w:bookmarkEnd w:id="21"/>
+                      <w:bookmarkEnd w:id="13"/>
                     </w:p>
                     <w:p>
                       <w:pPr>
@@ -2988,7 +2928,7 @@
                                           <pic:cNvPicPr/>
                                         </pic:nvPicPr>
                                         <pic:blipFill>
-                                          <a:blip r:embed="rId25">
+                                          <a:blip r:embed="rId26">
                                             <a:extLst>
                                               <a:ext uri="{28A0092B-C50C-407E-A947-70E740481C1C}">
                                                 <a14:useLocalDpi xmlns:a14="http://schemas.microsoft.com/office/drawing/2010/main" val="0"/>
@@ -3019,8 +2959,8 @@
                             <w:pPr>
                               <w:pStyle w:val="Caption"/>
                             </w:pPr>
-                            <w:bookmarkStart w:id="22" w:name="_Ref52710388"/>
-                            <w:bookmarkStart w:id="23" w:name="_Toc52997851"/>
+                            <w:bookmarkStart w:id="14" w:name="_Ref52710388"/>
+                            <w:bookmarkStart w:id="15" w:name="_Toc97973416"/>
                             <w:r>
                               <w:t xml:space="preserve">Figure </w:t>
                             </w:r>
@@ -3032,11 +2972,11 @@
                                 <w:t>4</w:t>
                               </w:r>
                             </w:fldSimple>
-                            <w:bookmarkEnd w:id="22"/>
+                            <w:bookmarkEnd w:id="14"/>
                             <w:r>
                               <w:t xml:space="preserve"> - Choose complete setup type</w:t>
                             </w:r>
-                            <w:bookmarkEnd w:id="23"/>
+                            <w:bookmarkEnd w:id="15"/>
                           </w:p>
                           <w:p>
                             <w:pPr>
@@ -3064,7 +3004,7 @@
           </mc:Choice>
           <mc:Fallback>
             <w:pict>
-              <v:shape w14:anchorId="62FB0F44" id="Text Box 37" o:spid="_x0000_s1030" type="#_x0000_t202" style="position:absolute;margin-left:3pt;margin-top:283.05pt;width:264pt;height:221pt;z-index:251665408;visibility:visible;mso-wrap-style:square;mso-width-percent:0;mso-height-percent:0;mso-wrap-distance-left:9pt;mso-wrap-distance-top:0;mso-wrap-distance-right:9pt;mso-wrap-distance-bottom:0;mso-position-horizontal:absolute;mso-position-horizontal-relative:margin;mso-position-vertical:absolute;mso-position-vertical-relative:text;mso-width-percent:0;mso-height-percent:0;mso-width-relative:margin;mso-height-relative:margin;v-text-anchor:top" o:gfxdata="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" strokecolor="#2f5496 [2404]">
+              <v:shape w14:anchorId="62FB0F44" id="Text Box 37" o:spid="_x0000_s1029" type="#_x0000_t202" style="position:absolute;margin-left:3pt;margin-top:283.05pt;width:264pt;height:221pt;z-index:251665408;visibility:visible;mso-wrap-style:square;mso-width-percent:0;mso-height-percent:0;mso-wrap-distance-left:9pt;mso-wrap-distance-top:0;mso-wrap-distance-right:9pt;mso-wrap-distance-bottom:0;mso-position-horizontal:absolute;mso-position-horizontal-relative:margin;mso-position-vertical:absolute;mso-position-vertical-relative:text;mso-width-percent:0;mso-height-percent:0;mso-width-relative:margin;mso-height-relative:margin;v-text-anchor:top" o:gfxdata="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" strokecolor="#2f5496 [2404]">
                 <v:stroke dashstyle="1 1"/>
                 <v:shadow on="t" color="black" opacity="26214f" origin="-.5,-.5" offset=".74836mm,.74836mm"/>
                 <v:textbox>
@@ -3093,7 +3033,7 @@
                                     <pic:cNvPicPr/>
                                   </pic:nvPicPr>
                                   <pic:blipFill>
-                                    <a:blip r:embed="rId25">
+                                    <a:blip r:embed="rId26">
                                       <a:extLst>
                                         <a:ext uri="{28A0092B-C50C-407E-A947-70E740481C1C}">
                                           <a14:useLocalDpi xmlns:a14="http://schemas.microsoft.com/office/drawing/2010/main" val="0"/>
@@ -3124,8 +3064,8 @@
                       <w:pPr>
                         <w:pStyle w:val="Caption"/>
                       </w:pPr>
-                      <w:bookmarkStart w:id="24" w:name="_Ref52710388"/>
-                      <w:bookmarkStart w:id="25" w:name="_Toc52997851"/>
+                      <w:bookmarkStart w:id="16" w:name="_Ref52710388"/>
+                      <w:bookmarkStart w:id="17" w:name="_Toc97973416"/>
                       <w:r>
                         <w:t xml:space="preserve">Figure </w:t>
                       </w:r>
@@ -3137,11 +3077,11 @@
                           <w:t>4</w:t>
                         </w:r>
                       </w:fldSimple>
-                      <w:bookmarkEnd w:id="24"/>
+                      <w:bookmarkEnd w:id="16"/>
                       <w:r>
                         <w:t xml:space="preserve"> - Choose complete setup type</w:t>
                       </w:r>
-                      <w:bookmarkEnd w:id="25"/>
+                      <w:bookmarkEnd w:id="17"/>
                     </w:p>
                     <w:p>
                       <w:pPr>
@@ -3242,7 +3182,7 @@
                                           <pic:cNvPicPr/>
                                         </pic:nvPicPr>
                                         <pic:blipFill>
-                                          <a:blip r:embed="rId26">
+                                          <a:blip r:embed="rId27">
                                             <a:extLst>
                                               <a:ext uri="{28A0092B-C50C-407E-A947-70E740481C1C}">
                                                 <a14:useLocalDpi xmlns:a14="http://schemas.microsoft.com/office/drawing/2010/main" val="0"/>
@@ -3273,7 +3213,7 @@
                             <w:pPr>
                               <w:pStyle w:val="Caption"/>
                             </w:pPr>
-                            <w:bookmarkStart w:id="26" w:name="_Toc52997852"/>
+                            <w:bookmarkStart w:id="18" w:name="_Toc97973417"/>
                             <w:r>
                               <w:t xml:space="preserve">Figure </w:t>
                             </w:r>
@@ -3288,7 +3228,7 @@
                             <w:r>
                               <w:t xml:space="preserve"> - Mongo DB site</w:t>
                             </w:r>
-                            <w:bookmarkEnd w:id="26"/>
+                            <w:bookmarkEnd w:id="18"/>
                           </w:p>
                           <w:p/>
                         </w:txbxContent>
@@ -3310,7 +3250,7 @@
           </mc:Choice>
           <mc:Fallback>
             <w:pict>
-              <v:shape w14:anchorId="26A5B89F" id="Text Box 28" o:spid="_x0000_s1031" type="#_x0000_t202" style="position:absolute;margin-left:3pt;margin-top:3pt;width:531.5pt;height:235.5pt;z-index:251663360;visibility:visible;mso-wrap-style:square;mso-width-percent:0;mso-height-percent:0;mso-wrap-distance-left:9pt;mso-wrap-distance-top:0;mso-wrap-distance-right:9pt;mso-wrap-distance-bottom:0;mso-position-horizontal:absolute;mso-position-horizontal-relative:margin;mso-position-vertical:absolute;mso-position-vertical-relative:text;mso-width-percent:0;mso-height-percent:0;mso-width-relative:margin;mso-height-relative:margin;v-text-anchor:top" o:gfxdata="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" strokecolor="#2f5496 [2404]">
+              <v:shape w14:anchorId="26A5B89F" id="Text Box 28" o:spid="_x0000_s1030" type="#_x0000_t202" style="position:absolute;margin-left:3pt;margin-top:3pt;width:531.5pt;height:235.5pt;z-index:251663360;visibility:visible;mso-wrap-style:square;mso-width-percent:0;mso-height-percent:0;mso-wrap-distance-left:9pt;mso-wrap-distance-top:0;mso-wrap-distance-right:9pt;mso-wrap-distance-bottom:0;mso-position-horizontal:absolute;mso-position-horizontal-relative:margin;mso-position-vertical:absolute;mso-position-vertical-relative:text;mso-width-percent:0;mso-height-percent:0;mso-width-relative:margin;mso-height-relative:margin;v-text-anchor:top" o:gfxdata="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" strokecolor="#2f5496 [2404]">
                 <v:stroke dashstyle="1 1"/>
                 <v:shadow on="t" color="black" opacity="26214f" origin="-.5,-.5" offset=".74836mm,.74836mm"/>
                 <v:textbox>
@@ -3339,7 +3279,7 @@
                                     <pic:cNvPicPr/>
                                   </pic:nvPicPr>
                                   <pic:blipFill>
-                                    <a:blip r:embed="rId26">
+                                    <a:blip r:embed="rId27">
                                       <a:extLst>
                                         <a:ext uri="{28A0092B-C50C-407E-A947-70E740481C1C}">
                                           <a14:useLocalDpi xmlns:a14="http://schemas.microsoft.com/office/drawing/2010/main" val="0"/>
@@ -3370,7 +3310,7 @@
                       <w:pPr>
                         <w:pStyle w:val="Caption"/>
                       </w:pPr>
-                      <w:bookmarkStart w:id="27" w:name="_Toc52997852"/>
+                      <w:bookmarkStart w:id="19" w:name="_Toc97973417"/>
                       <w:r>
                         <w:t xml:space="preserve">Figure </w:t>
                       </w:r>
@@ -3385,7 +3325,7 @@
                       <w:r>
                         <w:t xml:space="preserve"> - Mongo DB site</w:t>
                       </w:r>
-                      <w:bookmarkEnd w:id="27"/>
+                      <w:bookmarkEnd w:id="19"/>
                     </w:p>
                     <w:p/>
                   </w:txbxContent>
@@ -3399,7 +3339,7 @@
       <w:r>
         <w:t xml:space="preserve">Last step in the installer is prompting about to install Mongo DB compass, uncheck the option. You can install later if needed. Also, optionally you can try </w:t>
       </w:r>
-      <w:hyperlink r:id="rId27" w:history="1">
+      <w:hyperlink r:id="rId28" w:history="1">
         <w:r>
           <w:rPr>
             <w:rStyle w:val="Hyperlink"/>
@@ -3408,15 +3348,7 @@
         </w:r>
       </w:hyperlink>
       <w:r>
-        <w:t xml:space="preserve">, (a.k.a. </w:t>
-      </w:r>
-      <w:proofErr w:type="spellStart"/>
-      <w:r>
-        <w:t>RoboMongo</w:t>
-      </w:r>
-      <w:proofErr w:type="spellEnd"/>
-      <w:r>
-        <w:t>), is a light Mongo DB GUI.</w:t>
+        <w:t>, (a.k.a. RoboMongo), is a light Mongo DB GUI.</w:t>
       </w:r>
     </w:p>
     <w:p>
@@ -3501,15 +3433,7 @@
         <w:t>rd</w:t>
       </w:r>
       <w:r>
-        <w:t xml:space="preserve"> - Make a backup of current “</w:t>
-      </w:r>
-      <w:proofErr w:type="spellStart"/>
-      <w:r>
-        <w:t>mongod.cfg</w:t>
-      </w:r>
-      <w:proofErr w:type="spellEnd"/>
-      <w:r>
-        <w:t>” file.</w:t>
+        <w:t xml:space="preserve"> - Make a backup of current “mongod.cfg” file.</w:t>
       </w:r>
     </w:p>
     <w:p>
@@ -3529,34 +3453,10 @@
         <w:t>th</w:t>
       </w:r>
       <w:r>
-        <w:t xml:space="preserve"> - Update the </w:t>
-      </w:r>
-      <w:proofErr w:type="spellStart"/>
-      <w:r>
-        <w:t>mongod.cfg</w:t>
-      </w:r>
-      <w:proofErr w:type="spellEnd"/>
-      <w:r>
-        <w:t xml:space="preserve"> file by modifying the </w:t>
-      </w:r>
-      <w:r>
-        <w:t>“</w:t>
-      </w:r>
-      <w:proofErr w:type="spellStart"/>
-      <w:r>
-        <w:t>storage.dbPath</w:t>
-      </w:r>
-      <w:proofErr w:type="spellEnd"/>
-      <w:r>
-        <w:t>” and “</w:t>
-      </w:r>
-      <w:proofErr w:type="spellStart"/>
-      <w:r>
-        <w:t>systemLog.path</w:t>
-      </w:r>
-      <w:proofErr w:type="spellEnd"/>
-      <w:r>
-        <w:t xml:space="preserve">” values as detailed in </w:t>
+        <w:t xml:space="preserve"> - Update the mongod.cfg file by modifying the </w:t>
+      </w:r>
+      <w:r>
+        <w:t xml:space="preserve">“storage.dbPath” and “systemLog.path” values as detailed in </w:t>
       </w:r>
       <w:r>
         <w:fldChar w:fldCharType="begin"/>
@@ -3719,7 +3619,7 @@
                                           <pic:cNvPicPr/>
                                         </pic:nvPicPr>
                                         <pic:blipFill>
-                                          <a:blip r:embed="rId28"/>
+                                          <a:blip r:embed="rId29"/>
                                           <a:stretch>
                                             <a:fillRect/>
                                           </a:stretch>
@@ -3744,9 +3644,9 @@
                             <w:pPr>
                               <w:pStyle w:val="Caption"/>
                             </w:pPr>
-                            <w:bookmarkStart w:id="28" w:name="_Ref52830035"/>
-                            <w:bookmarkStart w:id="29" w:name="_Ref52830028"/>
-                            <w:bookmarkStart w:id="30" w:name="_Toc52997853"/>
+                            <w:bookmarkStart w:id="20" w:name="_Ref52830035"/>
+                            <w:bookmarkStart w:id="21" w:name="_Ref52830028"/>
+                            <w:bookmarkStart w:id="22" w:name="_Toc97973418"/>
                             <w:r>
                               <w:t xml:space="preserve">Figure </w:t>
                             </w:r>
@@ -3758,20 +3658,12 @@
                                 <w:t>6</w:t>
                               </w:r>
                             </w:fldSimple>
-                            <w:bookmarkEnd w:id="28"/>
+                            <w:bookmarkEnd w:id="20"/>
                             <w:r>
-                              <w:t xml:space="preserve"> - Modified </w:t>
+                              <w:t xml:space="preserve"> - Modified Mongod.cfg file with alternative folders.</w:t>
                             </w:r>
-                            <w:proofErr w:type="spellStart"/>
-                            <w:r>
-                              <w:t>Mongod.cfg</w:t>
-                            </w:r>
-                            <w:proofErr w:type="spellEnd"/>
-                            <w:r>
-                              <w:t xml:space="preserve"> file with alternative folders.</w:t>
-                            </w:r>
-                            <w:bookmarkEnd w:id="29"/>
-                            <w:bookmarkEnd w:id="30"/>
+                            <w:bookmarkEnd w:id="21"/>
+                            <w:bookmarkEnd w:id="22"/>
                           </w:p>
                           <w:p/>
                         </w:txbxContent>
@@ -3793,7 +3685,7 @@
           </mc:Choice>
           <mc:Fallback>
             <w:pict>
-              <v:shape w14:anchorId="343A25B1" id="Text Box 4" o:spid="_x0000_s1032" type="#_x0000_t202" style="position:absolute;margin-left:-7pt;margin-top:21.05pt;width:276pt;height:217.5pt;z-index:251671552;visibility:visible;mso-wrap-style:square;mso-width-percent:0;mso-height-percent:0;mso-wrap-distance-left:9pt;mso-wrap-distance-top:0;mso-wrap-distance-right:9pt;mso-wrap-distance-bottom:0;mso-position-horizontal:absolute;mso-position-horizontal-relative:margin;mso-position-vertical:absolute;mso-position-vertical-relative:text;mso-width-percent:0;mso-height-percent:0;mso-width-relative:margin;mso-height-relative:margin;v-text-anchor:top" o:gfxdata="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" strokecolor="#2f5496 [2404]">
+              <v:shape w14:anchorId="343A25B1" id="Text Box 4" o:spid="_x0000_s1031" type="#_x0000_t202" style="position:absolute;margin-left:-7pt;margin-top:21.05pt;width:276pt;height:217.5pt;z-index:251671552;visibility:visible;mso-wrap-style:square;mso-width-percent:0;mso-height-percent:0;mso-wrap-distance-left:9pt;mso-wrap-distance-top:0;mso-wrap-distance-right:9pt;mso-wrap-distance-bottom:0;mso-position-horizontal:absolute;mso-position-horizontal-relative:margin;mso-position-vertical:absolute;mso-position-vertical-relative:text;mso-width-percent:0;mso-height-percent:0;mso-width-relative:margin;mso-height-relative:margin;v-text-anchor:top" o:gfxdata="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" strokecolor="#2f5496 [2404]">
                 <v:stroke dashstyle="1 1"/>
                 <v:shadow on="t" color="black" opacity="26214f" origin="-.5,-.5" offset=".74836mm,.74836mm"/>
                 <v:textbox>
@@ -3822,7 +3714,7 @@
                                     <pic:cNvPicPr/>
                                   </pic:nvPicPr>
                                   <pic:blipFill>
-                                    <a:blip r:embed="rId28"/>
+                                    <a:blip r:embed="rId29"/>
                                     <a:stretch>
                                       <a:fillRect/>
                                     </a:stretch>
@@ -3847,9 +3739,9 @@
                       <w:pPr>
                         <w:pStyle w:val="Caption"/>
                       </w:pPr>
-                      <w:bookmarkStart w:id="31" w:name="_Ref52830035"/>
-                      <w:bookmarkStart w:id="32" w:name="_Ref52830028"/>
-                      <w:bookmarkStart w:id="33" w:name="_Toc52997853"/>
+                      <w:bookmarkStart w:id="23" w:name="_Ref52830035"/>
+                      <w:bookmarkStart w:id="24" w:name="_Ref52830028"/>
+                      <w:bookmarkStart w:id="25" w:name="_Toc97973418"/>
                       <w:r>
                         <w:t xml:space="preserve">Figure </w:t>
                       </w:r>
@@ -3861,20 +3753,12 @@
                           <w:t>6</w:t>
                         </w:r>
                       </w:fldSimple>
-                      <w:bookmarkEnd w:id="31"/>
+                      <w:bookmarkEnd w:id="23"/>
                       <w:r>
-                        <w:t xml:space="preserve"> - Modified </w:t>
+                        <w:t xml:space="preserve"> - Modified Mongod.cfg file with alternative folders.</w:t>
                       </w:r>
-                      <w:proofErr w:type="spellStart"/>
-                      <w:r>
-                        <w:t>Mongod.cfg</w:t>
-                      </w:r>
-                      <w:proofErr w:type="spellEnd"/>
-                      <w:r>
-                        <w:t xml:space="preserve"> file with alternative folders.</w:t>
-                      </w:r>
-                      <w:bookmarkEnd w:id="32"/>
-                      <w:bookmarkEnd w:id="33"/>
+                      <w:bookmarkEnd w:id="24"/>
+                      <w:bookmarkEnd w:id="25"/>
                     </w:p>
                     <w:p/>
                   </w:txbxContent>
@@ -3969,7 +3853,7 @@
                                           <pic:cNvPicPr/>
                                         </pic:nvPicPr>
                                         <pic:blipFill>
-                                          <a:blip r:embed="rId29">
+                                          <a:blip r:embed="rId30">
                                             <a:extLst>
                                               <a:ext uri="{28A0092B-C50C-407E-A947-70E740481C1C}">
                                                 <a14:useLocalDpi xmlns:a14="http://schemas.microsoft.com/office/drawing/2010/main" val="0"/>
@@ -4000,8 +3884,8 @@
                             <w:pPr>
                               <w:pStyle w:val="Caption"/>
                             </w:pPr>
-                            <w:bookmarkStart w:id="34" w:name="_Ref52830433"/>
-                            <w:bookmarkStart w:id="35" w:name="_Toc52997854"/>
+                            <w:bookmarkStart w:id="26" w:name="_Ref52830433"/>
+                            <w:bookmarkStart w:id="27" w:name="_Toc97973419"/>
                             <w:r>
                               <w:t xml:space="preserve">Figure </w:t>
                             </w:r>
@@ -4013,11 +3897,11 @@
                                 <w:t>7</w:t>
                               </w:r>
                             </w:fldSimple>
-                            <w:bookmarkEnd w:id="34"/>
+                            <w:bookmarkEnd w:id="26"/>
                             <w:r>
                               <w:t xml:space="preserve"> - Granting full access to the service account.</w:t>
                             </w:r>
-                            <w:bookmarkEnd w:id="35"/>
+                            <w:bookmarkEnd w:id="27"/>
                           </w:p>
                           <w:p/>
                         </w:txbxContent>
@@ -4039,7 +3923,7 @@
           </mc:Choice>
           <mc:Fallback>
             <w:pict>
-              <v:shape w14:anchorId="31E8444D" id="Text Box 41" o:spid="_x0000_s1033" type="#_x0000_t202" style="position:absolute;margin-left:275pt;margin-top:21.05pt;width:279pt;height:217.5pt;z-index:251667456;visibility:visible;mso-wrap-style:square;mso-width-percent:0;mso-height-percent:0;mso-wrap-distance-left:9pt;mso-wrap-distance-top:0;mso-wrap-distance-right:9pt;mso-wrap-distance-bottom:0;mso-position-horizontal:absolute;mso-position-horizontal-relative:margin;mso-position-vertical:absolute;mso-position-vertical-relative:text;mso-width-percent:0;mso-height-percent:0;mso-width-relative:margin;mso-height-relative:margin;v-text-anchor:top" o:gfxdata="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" strokecolor="#2f5496 [2404]">
+              <v:shape w14:anchorId="31E8444D" id="Text Box 41" o:spid="_x0000_s1032" type="#_x0000_t202" style="position:absolute;margin-left:275pt;margin-top:21.05pt;width:279pt;height:217.5pt;z-index:251667456;visibility:visible;mso-wrap-style:square;mso-width-percent:0;mso-height-percent:0;mso-wrap-distance-left:9pt;mso-wrap-distance-top:0;mso-wrap-distance-right:9pt;mso-wrap-distance-bottom:0;mso-position-horizontal:absolute;mso-position-horizontal-relative:margin;mso-position-vertical:absolute;mso-position-vertical-relative:text;mso-width-percent:0;mso-height-percent:0;mso-width-relative:margin;mso-height-relative:margin;v-text-anchor:top" o:gfxdata="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" strokecolor="#2f5496 [2404]">
                 <v:stroke dashstyle="1 1"/>
                 <v:shadow on="t" color="black" opacity="26214f" origin="-.5,-.5" offset=".74836mm,.74836mm"/>
                 <v:textbox>
@@ -4068,7 +3952,7 @@
                                     <pic:cNvPicPr/>
                                   </pic:nvPicPr>
                                   <pic:blipFill>
-                                    <a:blip r:embed="rId29">
+                                    <a:blip r:embed="rId30">
                                       <a:extLst>
                                         <a:ext uri="{28A0092B-C50C-407E-A947-70E740481C1C}">
                                           <a14:useLocalDpi xmlns:a14="http://schemas.microsoft.com/office/drawing/2010/main" val="0"/>
@@ -4099,8 +3983,8 @@
                       <w:pPr>
                         <w:pStyle w:val="Caption"/>
                       </w:pPr>
-                      <w:bookmarkStart w:id="36" w:name="_Ref52830433"/>
-                      <w:bookmarkStart w:id="37" w:name="_Toc52997854"/>
+                      <w:bookmarkStart w:id="28" w:name="_Ref52830433"/>
+                      <w:bookmarkStart w:id="29" w:name="_Toc97973419"/>
                       <w:r>
                         <w:t xml:space="preserve">Figure </w:t>
                       </w:r>
@@ -4112,11 +3996,11 @@
                           <w:t>7</w:t>
                         </w:r>
                       </w:fldSimple>
-                      <w:bookmarkEnd w:id="36"/>
+                      <w:bookmarkEnd w:id="28"/>
                       <w:r>
                         <w:t xml:space="preserve"> - Granting full access to the service account.</w:t>
                       </w:r>
-                      <w:bookmarkEnd w:id="37"/>
+                      <w:bookmarkEnd w:id="29"/>
                     </w:p>
                     <w:p/>
                   </w:txbxContent>
@@ -4156,7 +4040,7 @@
       <w:r>
         <w:t xml:space="preserve"> the </w:t>
       </w:r>
-      <w:hyperlink r:id="rId30" w:history="1">
+      <w:hyperlink r:id="rId31" w:history="1">
         <w:r>
           <w:rPr>
             <w:rStyle w:val="Hyperlink"/>
@@ -4165,15 +4049,7 @@
         </w:r>
       </w:hyperlink>
       <w:r>
-        <w:t xml:space="preserve">. These are helper commands to for example make backups, extract or import data into the </w:t>
-      </w:r>
-      <w:proofErr w:type="spellStart"/>
-      <w:r>
-        <w:t>db</w:t>
-      </w:r>
-      <w:proofErr w:type="spellEnd"/>
-      <w:r>
-        <w:t>, etc.</w:t>
+        <w:t>. These are helper commands to for example make backups, extract or import data into the db, etc.</w:t>
       </w:r>
     </w:p>
     <w:p>
@@ -4263,7 +4139,7 @@
                                           </pic:cNvPicPr>
                                         </pic:nvPicPr>
                                         <pic:blipFill>
-                                          <a:blip r:embed="rId31">
+                                          <a:blip r:embed="rId32">
                                             <a:extLst>
                                               <a:ext uri="{28A0092B-C50C-407E-A947-70E740481C1C}">
                                                 <a14:useLocalDpi xmlns:a14="http://schemas.microsoft.com/office/drawing/2010/main" val="0"/>
@@ -4301,6 +4177,7 @@
                             <w:pPr>
                               <w:pStyle w:val="Caption"/>
                             </w:pPr>
+                            <w:bookmarkStart w:id="30" w:name="_Toc97973420"/>
                             <w:r>
                               <w:t xml:space="preserve">Figure </w:t>
                             </w:r>
@@ -4315,6 +4192,7 @@
                             <w:r>
                               <w:t xml:space="preserve"> Script to add the Mongo DB path to the PATH system environment variable</w:t>
                             </w:r>
+                            <w:bookmarkEnd w:id="30"/>
                           </w:p>
                           <w:p/>
                           <w:p/>
@@ -4340,7 +4218,7 @@
           </mc:Choice>
           <mc:Fallback>
             <w:pict>
-              <v:shape w14:anchorId="658B1C4C" id="Text Box 17" o:spid="_x0000_s1034" type="#_x0000_t202" style="position:absolute;margin-left:-4.5pt;margin-top:35.55pt;width:561pt;height:287.5pt;z-index:251683840;visibility:visible;mso-wrap-style:square;mso-width-percent:0;mso-height-percent:0;mso-wrap-distance-left:9pt;mso-wrap-distance-top:0;mso-wrap-distance-right:9pt;mso-wrap-distance-bottom:0;mso-position-horizontal:absolute;mso-position-horizontal-relative:margin;mso-position-vertical:absolute;mso-position-vertical-relative:text;mso-width-percent:0;mso-height-percent:0;mso-width-relative:margin;mso-height-relative:margin;v-text-anchor:top" o:gfxdata="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" strokecolor="#2f5496 [2404]">
+              <v:shape w14:anchorId="658B1C4C" id="Text Box 17" o:spid="_x0000_s1033" type="#_x0000_t202" style="position:absolute;margin-left:-4.5pt;margin-top:35.55pt;width:561pt;height:287.5pt;z-index:251683840;visibility:visible;mso-wrap-style:square;mso-width-percent:0;mso-height-percent:0;mso-wrap-distance-left:9pt;mso-wrap-distance-top:0;mso-wrap-distance-right:9pt;mso-wrap-distance-bottom:0;mso-position-horizontal:absolute;mso-position-horizontal-relative:margin;mso-position-vertical:absolute;mso-position-vertical-relative:text;mso-width-percent:0;mso-height-percent:0;mso-width-relative:margin;mso-height-relative:margin;v-text-anchor:top" o:gfxdata="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" strokecolor="#2f5496 [2404]">
                 <v:stroke dashstyle="1 1"/>
                 <v:shadow on="t" color="black" opacity="26214f" origin="-.5,-.5" offset=".74836mm,.74836mm"/>
                 <v:textbox>
@@ -4371,7 +4249,7 @@
                                     </pic:cNvPicPr>
                                   </pic:nvPicPr>
                                   <pic:blipFill>
-                                    <a:blip r:embed="rId31">
+                                    <a:blip r:embed="rId32">
                                       <a:extLst>
                                         <a:ext uri="{28A0092B-C50C-407E-A947-70E740481C1C}">
                                           <a14:useLocalDpi xmlns:a14="http://schemas.microsoft.com/office/drawing/2010/main" val="0"/>
@@ -4409,6 +4287,7 @@
                       <w:pPr>
                         <w:pStyle w:val="Caption"/>
                       </w:pPr>
+                      <w:bookmarkStart w:id="31" w:name="_Toc97973420"/>
                       <w:r>
                         <w:t xml:space="preserve">Figure </w:t>
                       </w:r>
@@ -4423,6 +4302,7 @@
                       <w:r>
                         <w:t xml:space="preserve"> Script to add the Mongo DB path to the PATH system environment variable</w:t>
                       </w:r>
+                      <w:bookmarkEnd w:id="31"/>
                     </w:p>
                     <w:p/>
                     <w:p/>
@@ -4472,6 +4352,19 @@
       <w:r>
         <w:t xml:space="preserve"> from any folder to verify the path was set correctly</w:t>
       </w:r>
+      <w:r>
+        <w:t xml:space="preserve">. Be aware </w:t>
+      </w:r>
+      <w:r>
+        <w:rPr>
+          <w:b/>
+          <w:bCs/>
+        </w:rPr>
+        <w:t>this require to restart the computer to apply the changes</w:t>
+      </w:r>
+      <w:r>
+        <w:t>.</w:t>
+      </w:r>
     </w:p>
     <w:p/>
     <w:p>
@@ -4479,11 +4372,10 @@
         <w:rPr>
           <w:noProof/>
         </w:rPr>
-        <w:lastRenderedPageBreak/>
         <mc:AlternateContent>
           <mc:Choice Requires="wps">
             <w:drawing>
-              <wp:anchor distT="0" distB="0" distL="114300" distR="114300" simplePos="0" relativeHeight="251685888" behindDoc="0" locked="0" layoutInCell="1" allowOverlap="1" wp14:anchorId="391588E9" wp14:editId="23F01D4E">
+              <wp:anchor distT="0" distB="0" distL="114300" distR="114300" simplePos="0" relativeHeight="251685888" behindDoc="0" locked="0" layoutInCell="1" allowOverlap="1" wp14:anchorId="391588E9" wp14:editId="05FAC4CA">
                 <wp:simplePos x="0" y="0"/>
                 <wp:positionH relativeFrom="margin">
                   <wp:posOffset>0</wp:posOffset>
@@ -4562,7 +4454,7 @@
                                           </pic:cNvPicPr>
                                         </pic:nvPicPr>
                                         <pic:blipFill>
-                                          <a:blip r:embed="rId32">
+                                          <a:blip r:embed="rId33">
                                             <a:extLst>
                                               <a:ext uri="{28A0092B-C50C-407E-A947-70E740481C1C}">
                                                 <a14:useLocalDpi xmlns:a14="http://schemas.microsoft.com/office/drawing/2010/main" val="0"/>
@@ -4600,7 +4492,8 @@
                             <w:pPr>
                               <w:pStyle w:val="Caption"/>
                             </w:pPr>
-                            <w:bookmarkStart w:id="38" w:name="_Ref83280203"/>
+                            <w:bookmarkStart w:id="32" w:name="_Ref83280203"/>
+                            <w:bookmarkStart w:id="33" w:name="_Toc97973421"/>
                             <w:r>
                               <w:t xml:space="preserve">Figure </w:t>
                             </w:r>
@@ -4625,10 +4518,11 @@
                               </w:rPr>
                               <w:fldChar w:fldCharType="end"/>
                             </w:r>
-                            <w:bookmarkEnd w:id="38"/>
+                            <w:bookmarkEnd w:id="32"/>
                             <w:r>
                               <w:t xml:space="preserve"> - Getting the Mongo engine version</w:t>
                             </w:r>
+                            <w:bookmarkEnd w:id="33"/>
                           </w:p>
                           <w:p>
                             <w:pPr>
@@ -4659,7 +4553,7 @@
           </mc:Choice>
           <mc:Fallback>
             <w:pict>
-              <v:shape w14:anchorId="391588E9" id="Text Box 13" o:spid="_x0000_s1035" type="#_x0000_t202" style="position:absolute;margin-left:0;margin-top:3.05pt;width:252pt;height:168.75pt;z-index:251685888;visibility:visible;mso-wrap-style:square;mso-width-percent:0;mso-height-percent:0;mso-wrap-distance-left:9pt;mso-wrap-distance-top:0;mso-wrap-distance-right:9pt;mso-wrap-distance-bottom:0;mso-position-horizontal:absolute;mso-position-horizontal-relative:margin;mso-position-vertical:absolute;mso-position-vertical-relative:text;mso-width-percent:0;mso-height-percent:0;mso-width-relative:margin;mso-height-relative:margin;v-text-anchor:top" o:gfxdata="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" strokecolor="#2f5496 [2404]">
+              <v:shape w14:anchorId="391588E9" id="Text Box 13" o:spid="_x0000_s1034" type="#_x0000_t202" style="position:absolute;margin-left:0;margin-top:3.05pt;width:252pt;height:168.75pt;z-index:251685888;visibility:visible;mso-wrap-style:square;mso-width-percent:0;mso-height-percent:0;mso-wrap-distance-left:9pt;mso-wrap-distance-top:0;mso-wrap-distance-right:9pt;mso-wrap-distance-bottom:0;mso-position-horizontal:absolute;mso-position-horizontal-relative:margin;mso-position-vertical:absolute;mso-position-vertical-relative:text;mso-width-percent:0;mso-height-percent:0;mso-width-relative:margin;mso-height-relative:margin;v-text-anchor:top" o:gfxdata="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" strokecolor="#2f5496 [2404]">
                 <v:stroke dashstyle="1 1"/>
                 <v:shadow on="t" color="black" opacity="26214f" origin="-.5,-.5" offset=".74836mm,.74836mm"/>
                 <v:textbox>
@@ -4690,7 +4584,7 @@
                                     </pic:cNvPicPr>
                                   </pic:nvPicPr>
                                   <pic:blipFill>
-                                    <a:blip r:embed="rId32">
+                                    <a:blip r:embed="rId33">
                                       <a:extLst>
                                         <a:ext uri="{28A0092B-C50C-407E-A947-70E740481C1C}">
                                           <a14:useLocalDpi xmlns:a14="http://schemas.microsoft.com/office/drawing/2010/main" val="0"/>
@@ -4728,7 +4622,8 @@
                       <w:pPr>
                         <w:pStyle w:val="Caption"/>
                       </w:pPr>
-                      <w:bookmarkStart w:id="39" w:name="_Ref83280203"/>
+                      <w:bookmarkStart w:id="34" w:name="_Ref83280203"/>
+                      <w:bookmarkStart w:id="35" w:name="_Toc97973421"/>
                       <w:r>
                         <w:t xml:space="preserve">Figure </w:t>
                       </w:r>
@@ -4753,10 +4648,11 @@
                         </w:rPr>
                         <w:fldChar w:fldCharType="end"/>
                       </w:r>
-                      <w:bookmarkEnd w:id="39"/>
+                      <w:bookmarkEnd w:id="34"/>
                       <w:r>
                         <w:t xml:space="preserve"> - Getting the Mongo engine version</w:t>
                       </w:r>
+                      <w:bookmarkEnd w:id="35"/>
                     </w:p>
                     <w:p>
                       <w:pPr>
@@ -4777,7 +4673,13 @@
         </mc:AlternateContent>
       </w:r>
       <w:r>
-        <w:t>Next step is to secure the database. To do that, you can use the following script from Propel repository:</w:t>
+        <w:t xml:space="preserve">Next step is to secure the database. To do that, you can use the following script from Propel </w:t>
+      </w:r>
+      <w:r>
+        <w:t xml:space="preserve">v2.0 </w:t>
+      </w:r>
+      <w:r>
+        <w:t>repository:</w:t>
       </w:r>
     </w:p>
     <w:p>
@@ -4789,23 +4691,7 @@
           <w:i/>
           <w:iCs/>
         </w:rPr>
-        <w:t>.\</w:t>
-      </w:r>
-      <w:proofErr w:type="spellStart"/>
-      <w:r>
-        <w:rPr>
-          <w:i/>
-          <w:iCs/>
-        </w:rPr>
-        <w:t>distrib</w:t>
-      </w:r>
-      <w:proofErr w:type="spellEnd"/>
-      <w:r>
-        <w:rPr>
-          <w:i/>
-          <w:iCs/>
-        </w:rPr>
-        <w:t>\cutover\create-admin-user.js</w:t>
+        <w:t>.\distrib\cutover\create-admin-user.js</w:t>
       </w:r>
       <w:r>
         <w:t>"</w:t>
@@ -4848,6 +4734,11 @@
       </w:r>
       <w:r>
         <w:t xml:space="preserve"> in the Admin database that will have administrator privileges in any database.</w:t>
+      </w:r>
+    </w:p>
+    <w:p>
+      <w:r>
+        <w:t>After doing that our next steps is enforce user authentication in the MongoDB engine.</w:t>
       </w:r>
     </w:p>
     <w:p>
@@ -4858,18 +4749,316 @@
         <mc:AlternateContent>
           <mc:Choice Requires="wps">
             <w:drawing>
-              <wp:anchor distT="0" distB="0" distL="114300" distR="114300" simplePos="0" relativeHeight="251687936" behindDoc="0" locked="0" layoutInCell="1" allowOverlap="1" wp14:anchorId="4646E732" wp14:editId="7AA273DF">
+              <wp:anchor distT="0" distB="0" distL="114300" distR="114300" simplePos="0" relativeHeight="251694080" behindDoc="0" locked="0" layoutInCell="1" allowOverlap="1" wp14:anchorId="245586C3" wp14:editId="76CB3EE1">
+                <wp:simplePos x="0" y="0"/>
+                <wp:positionH relativeFrom="margin">
+                  <wp:posOffset>4044950</wp:posOffset>
+                </wp:positionH>
+                <wp:positionV relativeFrom="paragraph">
+                  <wp:posOffset>3423285</wp:posOffset>
+                </wp:positionV>
+                <wp:extent cx="3016250" cy="2565400"/>
+                <wp:effectExtent l="38100" t="38100" r="107950" b="120650"/>
+                <wp:wrapSquare wrapText="bothSides"/>
+                <wp:docPr id="15" name="Text Box 15" hidden="1"/>
+                <wp:cNvGraphicFramePr>
+                  <a:graphicFrameLocks xmlns:a="http://schemas.openxmlformats.org/drawingml/2006/main"/>
+                </wp:cNvGraphicFramePr>
+                <a:graphic xmlns:a="http://schemas.openxmlformats.org/drawingml/2006/main">
+                  <a:graphicData uri="http://schemas.microsoft.com/office/word/2010/wordprocessingShape">
+                    <wps:wsp>
+                      <wps:cNvSpPr txBox="1">
+                        <a:spLocks noChangeArrowheads="1"/>
+                      </wps:cNvSpPr>
+                      <wps:spPr bwMode="auto">
+                        <a:xfrm>
+                          <a:off x="0" y="0"/>
+                          <a:ext cx="3016250" cy="2565400"/>
+                        </a:xfrm>
+                        <a:prstGeom prst="rect">
+                          <a:avLst/>
+                        </a:prstGeom>
+                        <a:solidFill>
+                          <a:srgbClr val="FFFFFF"/>
+                        </a:solidFill>
+                        <a:ln w="9525">
+                          <a:solidFill>
+                            <a:schemeClr val="accent1">
+                              <a:lumMod val="75000"/>
+                            </a:schemeClr>
+                          </a:solidFill>
+                          <a:prstDash val="sysDot"/>
+                          <a:miter lim="800000"/>
+                          <a:headEnd/>
+                          <a:tailEnd/>
+                        </a:ln>
+                        <a:effectLst>
+                          <a:outerShdw blurRad="50800" dist="38100" dir="2700000" algn="tl" rotWithShape="0">
+                            <a:prstClr val="black">
+                              <a:alpha val="40000"/>
+                            </a:prstClr>
+                          </a:outerShdw>
+                        </a:effectLst>
+                      </wps:spPr>
+                      <wps:txbx>
+                        <w:txbxContent>
+                          <w:p>
+                            <w:pPr>
+                              <w:keepNext/>
+                            </w:pPr>
+                            <w:r>
+                              <w:rPr>
+                                <w:noProof/>
+                              </w:rPr>
+                              <w:drawing>
+                                <wp:inline distT="0" distB="0" distL="0" distR="0" wp14:anchorId="5E79F387" wp14:editId="47CF9B6E">
+                                  <wp:extent cx="1801495" cy="2197947"/>
+                                  <wp:effectExtent l="0" t="0" r="6350" b="0"/>
+                                  <wp:docPr id="29" name="Picture 29"/>
+                                  <wp:cNvGraphicFramePr>
+                                    <a:graphicFrameLocks xmlns:a="http://schemas.openxmlformats.org/drawingml/2006/main" noChangeAspect="1"/>
+                                  </wp:cNvGraphicFramePr>
+                                  <a:graphic xmlns:a="http://schemas.openxmlformats.org/drawingml/2006/main">
+                                    <a:graphicData uri="http://schemas.openxmlformats.org/drawingml/2006/picture">
+                                      <pic:pic xmlns:pic="http://schemas.openxmlformats.org/drawingml/2006/picture">
+                                        <pic:nvPicPr>
+                                          <pic:cNvPr id="1" name=""/>
+                                          <pic:cNvPicPr/>
+                                        </pic:nvPicPr>
+                                        <pic:blipFill>
+                                          <a:blip r:embed="rId34"/>
+                                          <a:stretch>
+                                            <a:fillRect/>
+                                          </a:stretch>
+                                        </pic:blipFill>
+                                        <pic:spPr>
+                                          <a:xfrm>
+                                            <a:off x="0" y="0"/>
+                                            <a:ext cx="1801495" cy="2197947"/>
+                                          </a:xfrm>
+                                          <a:prstGeom prst="rect">
+                                            <a:avLst/>
+                                          </a:prstGeom>
+                                        </pic:spPr>
+                                      </pic:pic>
+                                    </a:graphicData>
+                                  </a:graphic>
+                                </wp:inline>
+                              </w:drawing>
+                            </w:r>
+                          </w:p>
+                          <w:p>
+                            <w:pPr>
+                              <w:pStyle w:val="Caption"/>
+                            </w:pPr>
+                            <w:bookmarkStart w:id="36" w:name="_Ref97971743"/>
+                            <w:bookmarkStart w:id="37" w:name="_Ref97971721"/>
+                            <w:bookmarkStart w:id="38" w:name="_Toc97973422"/>
+                            <w:r>
+                              <w:t xml:space="preserve">Figure </w:t>
+                            </w:r>
+                            <w:r>
+                              <w:fldChar w:fldCharType="begin"/>
+                            </w:r>
+                            <w:r>
+                              <w:instrText xml:space="preserve"> SEQ Figure \* ARABIC </w:instrText>
+                            </w:r>
+                            <w:r>
+                              <w:fldChar w:fldCharType="separate"/>
+                            </w:r>
+                            <w:r>
+                              <w:rPr>
+                                <w:noProof/>
+                              </w:rPr>
+                              <w:t>10</w:t>
+                            </w:r>
+                            <w:r>
+                              <w:rPr>
+                                <w:noProof/>
+                              </w:rPr>
+                              <w:fldChar w:fldCharType="end"/>
+                            </w:r>
+                            <w:bookmarkEnd w:id="36"/>
+                            <w:r>
+                              <w:t xml:space="preserve"> - Enabling auth for all MongoDB databases.</w:t>
+                            </w:r>
+                            <w:bookmarkEnd w:id="37"/>
+                            <w:bookmarkEnd w:id="38"/>
+                          </w:p>
+                          <w:p>
+                            <w:pPr>
+                              <w:keepNext/>
+                            </w:pPr>
+                          </w:p>
+                          <w:p>
+                            <w:pPr>
+                              <w:keepNext/>
+                            </w:pPr>
+                          </w:p>
+                          <w:p>
+                            <w:pPr>
+                              <w:keepNext/>
+                            </w:pPr>
+                          </w:p>
+                          <w:p/>
+                          <w:p/>
+                          <w:p/>
+                          <w:p/>
+                          <w:p/>
+                        </w:txbxContent>
+                      </wps:txbx>
+                      <wps:bodyPr rot="0" vert="horz" wrap="square" lIns="91440" tIns="45720" rIns="91440" bIns="45720" anchor="t" anchorCtr="0">
+                        <a:noAutofit/>
+                      </wps:bodyPr>
+                    </wps:wsp>
+                  </a:graphicData>
+                </a:graphic>
+                <wp14:sizeRelH relativeFrom="margin">
+                  <wp14:pctWidth>0</wp14:pctWidth>
+                </wp14:sizeRelH>
+                <wp14:sizeRelV relativeFrom="margin">
+                  <wp14:pctHeight>0</wp14:pctHeight>
+                </wp14:sizeRelV>
+              </wp:anchor>
+            </w:drawing>
+          </mc:Choice>
+          <mc:Fallback>
+            <w:pict>
+              <v:shape w14:anchorId="245586C3" id="Text Box 15" o:spid="_x0000_s1035" type="#_x0000_t202" style="position:absolute;margin-left:318.5pt;margin-top:269.55pt;width:237.5pt;height:202pt;z-index:251694080;visibility:hidden;mso-wrap-style:square;mso-width-percent:0;mso-height-percent:0;mso-wrap-distance-left:9pt;mso-wrap-distance-top:0;mso-wrap-distance-right:9pt;mso-wrap-distance-bottom:0;mso-position-horizontal:absolute;mso-position-horizontal-relative:margin;mso-position-vertical:absolute;mso-position-vertical-relative:text;mso-width-percent:0;mso-height-percent:0;mso-width-relative:margin;mso-height-relative:margin;v-text-anchor:top" o:gfxdata="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" strokecolor="#2f5496 [2404]">
+                <v:stroke dashstyle="1 1"/>
+                <v:shadow on="t" color="black" opacity="26214f" origin="-.5,-.5" offset=".74836mm,.74836mm"/>
+                <v:textbox>
+                  <w:txbxContent>
+                    <w:p>
+                      <w:pPr>
+                        <w:keepNext/>
+                      </w:pPr>
+                      <w:r>
+                        <w:rPr>
+                          <w:noProof/>
+                        </w:rPr>
+                        <w:drawing>
+                          <wp:inline distT="0" distB="0" distL="0" distR="0" wp14:anchorId="5E79F387" wp14:editId="47CF9B6E">
+                            <wp:extent cx="1801495" cy="2197947"/>
+                            <wp:effectExtent l="0" t="0" r="6350" b="0"/>
+                            <wp:docPr id="29" name="Picture 29"/>
+                            <wp:cNvGraphicFramePr>
+                              <a:graphicFrameLocks xmlns:a="http://schemas.openxmlformats.org/drawingml/2006/main" noChangeAspect="1"/>
+                            </wp:cNvGraphicFramePr>
+                            <a:graphic xmlns:a="http://schemas.openxmlformats.org/drawingml/2006/main">
+                              <a:graphicData uri="http://schemas.openxmlformats.org/drawingml/2006/picture">
+                                <pic:pic xmlns:pic="http://schemas.openxmlformats.org/drawingml/2006/picture">
+                                  <pic:nvPicPr>
+                                    <pic:cNvPr id="1" name=""/>
+                                    <pic:cNvPicPr/>
+                                  </pic:nvPicPr>
+                                  <pic:blipFill>
+                                    <a:blip r:embed="rId34"/>
+                                    <a:stretch>
+                                      <a:fillRect/>
+                                    </a:stretch>
+                                  </pic:blipFill>
+                                  <pic:spPr>
+                                    <a:xfrm>
+                                      <a:off x="0" y="0"/>
+                                      <a:ext cx="1801495" cy="2197947"/>
+                                    </a:xfrm>
+                                    <a:prstGeom prst="rect">
+                                      <a:avLst/>
+                                    </a:prstGeom>
+                                  </pic:spPr>
+                                </pic:pic>
+                              </a:graphicData>
+                            </a:graphic>
+                          </wp:inline>
+                        </w:drawing>
+                      </w:r>
+                    </w:p>
+                    <w:p>
+                      <w:pPr>
+                        <w:pStyle w:val="Caption"/>
+                      </w:pPr>
+                      <w:bookmarkStart w:id="39" w:name="_Ref97971743"/>
+                      <w:bookmarkStart w:id="40" w:name="_Ref97971721"/>
+                      <w:bookmarkStart w:id="41" w:name="_Toc97973422"/>
+                      <w:r>
+                        <w:t xml:space="preserve">Figure </w:t>
+                      </w:r>
+                      <w:r>
+                        <w:fldChar w:fldCharType="begin"/>
+                      </w:r>
+                      <w:r>
+                        <w:instrText xml:space="preserve"> SEQ Figure \* ARABIC </w:instrText>
+                      </w:r>
+                      <w:r>
+                        <w:fldChar w:fldCharType="separate"/>
+                      </w:r>
+                      <w:r>
+                        <w:rPr>
+                          <w:noProof/>
+                        </w:rPr>
+                        <w:t>10</w:t>
+                      </w:r>
+                      <w:r>
+                        <w:rPr>
+                          <w:noProof/>
+                        </w:rPr>
+                        <w:fldChar w:fldCharType="end"/>
+                      </w:r>
+                      <w:bookmarkEnd w:id="39"/>
+                      <w:r>
+                        <w:t xml:space="preserve"> - Enabling auth for all MongoDB databases.</w:t>
+                      </w:r>
+                      <w:bookmarkEnd w:id="40"/>
+                      <w:bookmarkEnd w:id="41"/>
+                    </w:p>
+                    <w:p>
+                      <w:pPr>
+                        <w:keepNext/>
+                      </w:pPr>
+                    </w:p>
+                    <w:p>
+                      <w:pPr>
+                        <w:keepNext/>
+                      </w:pPr>
+                    </w:p>
+                    <w:p>
+                      <w:pPr>
+                        <w:keepNext/>
+                      </w:pPr>
+                    </w:p>
+                    <w:p/>
+                    <w:p/>
+                    <w:p/>
+                    <w:p/>
+                    <w:p/>
+                  </w:txbxContent>
+                </v:textbox>
+                <w10:wrap type="square" anchorx="margin"/>
+              </v:shape>
+            </w:pict>
+          </mc:Fallback>
+        </mc:AlternateContent>
+      </w:r>
+      <w:r>
+        <w:rPr>
+          <w:noProof/>
+        </w:rPr>
+        <mc:AlternateContent>
+          <mc:Choice Requires="wps">
+            <w:drawing>
+              <wp:anchor distT="0" distB="0" distL="114300" distR="114300" simplePos="0" relativeHeight="251687936" behindDoc="0" locked="0" layoutInCell="1" allowOverlap="1" wp14:anchorId="4646E732" wp14:editId="05453FF1">
                 <wp:simplePos x="0" y="0"/>
                 <wp:positionH relativeFrom="margin">
                   <wp:posOffset>0</wp:posOffset>
                 </wp:positionH>
                 <wp:positionV relativeFrom="paragraph">
-                  <wp:posOffset>646430</wp:posOffset>
+                  <wp:posOffset>285115</wp:posOffset>
                 </wp:positionV>
                 <wp:extent cx="7058025" cy="3057525"/>
                 <wp:effectExtent l="38100" t="38100" r="123825" b="123825"/>
                 <wp:wrapSquare wrapText="bothSides"/>
-                <wp:docPr id="19" name="Text Box 19"/>
+                <wp:docPr id="19" name="Text Box 19" hidden="1"/>
                 <wp:cNvGraphicFramePr>
                   <a:graphicFrameLocks xmlns:a="http://schemas.openxmlformats.org/drawingml/2006/main"/>
                 </wp:cNvGraphicFramePr>
@@ -4920,7 +5109,7 @@
                                 <w:noProof/>
                               </w:rPr>
                               <w:drawing>
-                                <wp:inline distT="0" distB="0" distL="0" distR="0" wp14:anchorId="2BAFD95C" wp14:editId="6E7EBFFB">
+                                <wp:inline distT="0" distB="0" distL="0" distR="0" wp14:anchorId="2BAFD95C" wp14:editId="04A5FD1C">
                                   <wp:extent cx="6876415" cy="2683721"/>
                                   <wp:effectExtent l="0" t="0" r="635" b="2540"/>
                                   <wp:docPr id="22" name="Picture 22"/>
@@ -4937,7 +5126,7 @@
                                           </pic:cNvPicPr>
                                         </pic:nvPicPr>
                                         <pic:blipFill>
-                                          <a:blip r:embed="rId33">
+                                          <a:blip r:embed="rId35">
                                             <a:extLst>
                                               <a:ext uri="{28A0092B-C50C-407E-A947-70E740481C1C}">
                                                 <a14:useLocalDpi xmlns:a14="http://schemas.microsoft.com/office/drawing/2010/main" val="0"/>
@@ -4951,7 +5140,7 @@
                                         <pic:spPr bwMode="auto">
                                           <a:xfrm>
                                             <a:off x="0" y="0"/>
-                                            <a:ext cx="6899979" cy="2692918"/>
+                                            <a:ext cx="6876415" cy="2683721"/>
                                           </a:xfrm>
                                           <a:prstGeom prst="rect">
                                             <a:avLst/>
@@ -4975,7 +5164,8 @@
                             <w:pPr>
                               <w:pStyle w:val="Caption"/>
                             </w:pPr>
-                            <w:bookmarkStart w:id="40" w:name="_Ref83280862"/>
+                            <w:bookmarkStart w:id="42" w:name="_Ref83280862"/>
+                            <w:bookmarkStart w:id="43" w:name="_Toc97973423"/>
                             <w:r>
                               <w:t xml:space="preserve">Figure </w:t>
                             </w:r>
@@ -4992,7 +5182,7 @@
                               <w:rPr>
                                 <w:noProof/>
                               </w:rPr>
-                              <w:t>10</w:t>
+                              <w:t>11</w:t>
                             </w:r>
                             <w:r>
                               <w:rPr>
@@ -5000,10 +5190,11 @@
                               </w:rPr>
                               <w:fldChar w:fldCharType="end"/>
                             </w:r>
-                            <w:bookmarkEnd w:id="40"/>
+                            <w:bookmarkEnd w:id="42"/>
                             <w:r>
                               <w:t xml:space="preserve"> - Creating the new DBA user</w:t>
                             </w:r>
+                            <w:bookmarkEnd w:id="43"/>
                           </w:p>
                           <w:p>
                             <w:pPr>
@@ -5039,7 +5230,7 @@
           </mc:Choice>
           <mc:Fallback>
             <w:pict>
-              <v:shape w14:anchorId="4646E732" id="Text Box 19" o:spid="_x0000_s1036" type="#_x0000_t202" style="position:absolute;margin-left:0;margin-top:50.9pt;width:555.75pt;height:240.75pt;z-index:251687936;visibility:visible;mso-wrap-style:square;mso-width-percent:0;mso-height-percent:0;mso-wrap-distance-left:9pt;mso-wrap-distance-top:0;mso-wrap-distance-right:9pt;mso-wrap-distance-bottom:0;mso-position-horizontal:absolute;mso-position-horizontal-relative:margin;mso-position-vertical:absolute;mso-position-vertical-relative:text;mso-width-percent:0;mso-height-percent:0;mso-width-relative:margin;mso-height-relative:margin;v-text-anchor:top" o:gfxdata="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" strokecolor="#2f5496 [2404]">
+              <v:shape w14:anchorId="4646E732" id="Text Box 19" o:spid="_x0000_s1036" type="#_x0000_t202" style="position:absolute;margin-left:0;margin-top:22.45pt;width:555.75pt;height:240.75pt;z-index:251687936;visibility:hidden;mso-wrap-style:square;mso-width-percent:0;mso-height-percent:0;mso-wrap-distance-left:9pt;mso-wrap-distance-top:0;mso-wrap-distance-right:9pt;mso-wrap-distance-bottom:0;mso-position-horizontal:absolute;mso-position-horizontal-relative:margin;mso-position-vertical:absolute;mso-position-vertical-relative:text;mso-width-percent:0;mso-height-percent:0;mso-width-relative:margin;mso-height-relative:margin;v-text-anchor:top" o:gfxdata="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" strokecolor="#2f5496 [2404]">
                 <v:stroke dashstyle="1 1"/>
                 <v:shadow on="t" color="black" opacity="26214f" origin="-.5,-.5" offset=".74836mm,.74836mm"/>
                 <v:textbox>
@@ -5053,7 +5244,7 @@
                           <w:noProof/>
                         </w:rPr>
                         <w:drawing>
-                          <wp:inline distT="0" distB="0" distL="0" distR="0" wp14:anchorId="2BAFD95C" wp14:editId="6E7EBFFB">
+                          <wp:inline distT="0" distB="0" distL="0" distR="0" wp14:anchorId="2BAFD95C" wp14:editId="04A5FD1C">
                             <wp:extent cx="6876415" cy="2683721"/>
                             <wp:effectExtent l="0" t="0" r="635" b="2540"/>
                             <wp:docPr id="22" name="Picture 22"/>
@@ -5070,7 +5261,7 @@
                                     </pic:cNvPicPr>
                                   </pic:nvPicPr>
                                   <pic:blipFill>
-                                    <a:blip r:embed="rId33">
+                                    <a:blip r:embed="rId35">
                                       <a:extLst>
                                         <a:ext uri="{28A0092B-C50C-407E-A947-70E740481C1C}">
                                           <a14:useLocalDpi xmlns:a14="http://schemas.microsoft.com/office/drawing/2010/main" val="0"/>
@@ -5084,7 +5275,7 @@
                                   <pic:spPr bwMode="auto">
                                     <a:xfrm>
                                       <a:off x="0" y="0"/>
-                                      <a:ext cx="6899979" cy="2692918"/>
+                                      <a:ext cx="6876415" cy="2683721"/>
                                     </a:xfrm>
                                     <a:prstGeom prst="rect">
                                       <a:avLst/>
@@ -5108,335 +5299,8 @@
                       <w:pPr>
                         <w:pStyle w:val="Caption"/>
                       </w:pPr>
-                      <w:bookmarkStart w:id="41" w:name="_Ref83280862"/>
-                      <w:r>
-                        <w:t xml:space="preserve">Figure </w:t>
-                      </w:r>
-                      <w:r>
-                        <w:fldChar w:fldCharType="begin"/>
-                      </w:r>
-                      <w:r>
-                        <w:instrText xml:space="preserve"> SEQ Figure \* ARABIC </w:instrText>
-                      </w:r>
-                      <w:r>
-                        <w:fldChar w:fldCharType="separate"/>
-                      </w:r>
-                      <w:r>
-                        <w:rPr>
-                          <w:noProof/>
-                        </w:rPr>
-                        <w:t>10</w:t>
-                      </w:r>
-                      <w:r>
-                        <w:rPr>
-                          <w:noProof/>
-                        </w:rPr>
-                        <w:fldChar w:fldCharType="end"/>
-                      </w:r>
-                      <w:bookmarkEnd w:id="41"/>
-                      <w:r>
-                        <w:t xml:space="preserve"> - Creating the new DBA user</w:t>
-                      </w:r>
-                    </w:p>
-                    <w:p>
-                      <w:pPr>
-                        <w:keepNext/>
-                      </w:pPr>
-                    </w:p>
-                    <w:p>
-                      <w:pPr>
-                        <w:keepNext/>
-                      </w:pPr>
-                    </w:p>
-                    <w:p/>
-                    <w:p/>
-                    <w:p/>
-                    <w:p/>
-                    <w:p/>
-                  </w:txbxContent>
-                </v:textbox>
-                <w10:wrap type="square" anchorx="margin"/>
-              </v:shape>
-            </w:pict>
-          </mc:Fallback>
-        </mc:AlternateContent>
-      </w:r>
-      <w:r>
-        <w:t>After doing that our next steps is enforce user authentication in the MongoDB engine.</w:t>
-      </w:r>
-    </w:p>
-    <w:p>
-      <w:r>
-        <w:rPr>
-          <w:noProof/>
-        </w:rPr>
-        <mc:AlternateContent>
-          <mc:Choice Requires="wps">
-            <w:drawing>
-              <wp:anchor distT="0" distB="0" distL="114300" distR="114300" simplePos="0" relativeHeight="251689984" behindDoc="0" locked="0" layoutInCell="1" allowOverlap="1" wp14:anchorId="2F367E30" wp14:editId="73D08F75">
-                <wp:simplePos x="0" y="0"/>
-                <wp:positionH relativeFrom="margin">
-                  <wp:posOffset>0</wp:posOffset>
-                </wp:positionH>
-                <wp:positionV relativeFrom="paragraph">
-                  <wp:posOffset>3423919</wp:posOffset>
-                </wp:positionV>
-                <wp:extent cx="3895725" cy="2847975"/>
-                <wp:effectExtent l="38100" t="38100" r="123825" b="123825"/>
-                <wp:wrapSquare wrapText="bothSides"/>
-                <wp:docPr id="23" name="Text Box 23"/>
-                <wp:cNvGraphicFramePr>
-                  <a:graphicFrameLocks xmlns:a="http://schemas.openxmlformats.org/drawingml/2006/main"/>
-                </wp:cNvGraphicFramePr>
-                <a:graphic xmlns:a="http://schemas.openxmlformats.org/drawingml/2006/main">
-                  <a:graphicData uri="http://schemas.microsoft.com/office/word/2010/wordprocessingShape">
-                    <wps:wsp>
-                      <wps:cNvSpPr txBox="1">
-                        <a:spLocks noChangeArrowheads="1"/>
-                      </wps:cNvSpPr>
-                      <wps:spPr bwMode="auto">
-                        <a:xfrm>
-                          <a:off x="0" y="0"/>
-                          <a:ext cx="3895725" cy="2847975"/>
-                        </a:xfrm>
-                        <a:prstGeom prst="rect">
-                          <a:avLst/>
-                        </a:prstGeom>
-                        <a:solidFill>
-                          <a:srgbClr val="FFFFFF"/>
-                        </a:solidFill>
-                        <a:ln w="9525">
-                          <a:solidFill>
-                            <a:schemeClr val="accent1">
-                              <a:lumMod val="75000"/>
-                            </a:schemeClr>
-                          </a:solidFill>
-                          <a:prstDash val="sysDot"/>
-                          <a:miter lim="800000"/>
-                          <a:headEnd/>
-                          <a:tailEnd/>
-                        </a:ln>
-                        <a:effectLst>
-                          <a:outerShdw blurRad="50800" dist="38100" dir="2700000" algn="tl" rotWithShape="0">
-                            <a:prstClr val="black">
-                              <a:alpha val="40000"/>
-                            </a:prstClr>
-                          </a:outerShdw>
-                        </a:effectLst>
-                      </wps:spPr>
-                      <wps:txbx>
-                        <w:txbxContent>
-                          <w:p>
-                            <w:pPr>
-                              <w:keepNext/>
-                              <w:jc w:val="center"/>
-                            </w:pPr>
-                            <w:r>
-                              <w:rPr>
-                                <w:noProof/>
-                              </w:rPr>
-                              <w:drawing>
-                                <wp:inline distT="0" distB="0" distL="0" distR="0" wp14:anchorId="4731C5C4" wp14:editId="5334C98F">
-                                  <wp:extent cx="3105150" cy="2469515"/>
-                                  <wp:effectExtent l="0" t="0" r="0" b="6985"/>
-                                  <wp:docPr id="24" name="Picture 24"/>
-                                  <wp:cNvGraphicFramePr>
-                                    <a:graphicFrameLocks xmlns:a="http://schemas.openxmlformats.org/drawingml/2006/main" noChangeAspect="1"/>
-                                  </wp:cNvGraphicFramePr>
-                                  <a:graphic xmlns:a="http://schemas.openxmlformats.org/drawingml/2006/main">
-                                    <a:graphicData uri="http://schemas.openxmlformats.org/drawingml/2006/picture">
-                                      <pic:pic xmlns:pic="http://schemas.openxmlformats.org/drawingml/2006/picture">
-                                        <pic:nvPicPr>
-                                          <pic:cNvPr id="24" name="Picture 24"/>
-                                          <pic:cNvPicPr>
-                                            <a:picLocks noChangeAspect="1" noChangeArrowheads="1"/>
-                                          </pic:cNvPicPr>
-                                        </pic:nvPicPr>
-                                        <pic:blipFill>
-                                          <a:blip r:embed="rId34">
-                                            <a:extLst>
-                                              <a:ext uri="{28A0092B-C50C-407E-A947-70E740481C1C}">
-                                                <a14:useLocalDpi xmlns:a14="http://schemas.microsoft.com/office/drawing/2010/main" val="0"/>
-                                              </a:ext>
-                                            </a:extLst>
-                                          </a:blip>
-                                          <a:stretch>
-                                            <a:fillRect/>
-                                          </a:stretch>
-                                        </pic:blipFill>
-                                        <pic:spPr bwMode="auto">
-                                          <a:xfrm>
-                                            <a:off x="0" y="0"/>
-                                            <a:ext cx="3150816" cy="2505833"/>
-                                          </a:xfrm>
-                                          <a:prstGeom prst="rect">
-                                            <a:avLst/>
-                                          </a:prstGeom>
-                                          <a:noFill/>
-                                          <a:ln>
-                                            <a:noFill/>
-                                          </a:ln>
-                                          <a:effectLst>
-                                            <a:softEdge rad="0"/>
-                                          </a:effectLst>
-                                        </pic:spPr>
-                                      </pic:pic>
-                                    </a:graphicData>
-                                  </a:graphic>
-                                </wp:inline>
-                              </w:drawing>
-                            </w:r>
-                          </w:p>
-                          <w:p>
-                            <w:pPr>
-                              <w:pStyle w:val="Caption"/>
-                            </w:pPr>
-                            <w:bookmarkStart w:id="42" w:name="_Ref83288611"/>
-                            <w:r>
-                              <w:t xml:space="preserve">Figure </w:t>
-                            </w:r>
-                            <w:r>
-                              <w:fldChar w:fldCharType="begin"/>
-                            </w:r>
-                            <w:r>
-                              <w:instrText xml:space="preserve"> SEQ Figure \* ARABIC </w:instrText>
-                            </w:r>
-                            <w:r>
-                              <w:fldChar w:fldCharType="separate"/>
-                            </w:r>
-                            <w:r>
-                              <w:rPr>
-                                <w:noProof/>
-                              </w:rPr>
-                              <w:t>11</w:t>
-                            </w:r>
-                            <w:r>
-                              <w:rPr>
-                                <w:noProof/>
-                              </w:rPr>
-                              <w:fldChar w:fldCharType="end"/>
-                            </w:r>
-                            <w:bookmarkEnd w:id="42"/>
-                            <w:r>
-                              <w:t xml:space="preserve"> - Adding the Authorization security feature</w:t>
-                            </w:r>
-                            <w:r>
-                              <w:rPr>
-                                <w:noProof/>
-                              </w:rPr>
-                              <w:t>.</w:t>
-                            </w:r>
-                          </w:p>
-                          <w:p>
-                            <w:pPr>
-                              <w:keepNext/>
-                            </w:pPr>
-                          </w:p>
-                          <w:p>
-                            <w:pPr>
-                              <w:keepNext/>
-                            </w:pPr>
-                          </w:p>
-                          <w:p>
-                            <w:pPr>
-                              <w:keepNext/>
-                            </w:pPr>
-                          </w:p>
-                          <w:p/>
-                          <w:p/>
-                          <w:p/>
-                          <w:p/>
-                          <w:p/>
-                        </w:txbxContent>
-                      </wps:txbx>
-                      <wps:bodyPr rot="0" vert="horz" wrap="square" lIns="91440" tIns="45720" rIns="91440" bIns="45720" anchor="t" anchorCtr="0">
-                        <a:noAutofit/>
-                      </wps:bodyPr>
-                    </wps:wsp>
-                  </a:graphicData>
-                </a:graphic>
-                <wp14:sizeRelH relativeFrom="margin">
-                  <wp14:pctWidth>0</wp14:pctWidth>
-                </wp14:sizeRelH>
-                <wp14:sizeRelV relativeFrom="margin">
-                  <wp14:pctHeight>0</wp14:pctHeight>
-                </wp14:sizeRelV>
-              </wp:anchor>
-            </w:drawing>
-          </mc:Choice>
-          <mc:Fallback>
-            <w:pict>
-              <v:shape w14:anchorId="2F367E30" id="Text Box 23" o:spid="_x0000_s1037" type="#_x0000_t202" style="position:absolute;margin-left:0;margin-top:269.6pt;width:306.75pt;height:224.25pt;z-index:251689984;visibility:visible;mso-wrap-style:square;mso-width-percent:0;mso-height-percent:0;mso-wrap-distance-left:9pt;mso-wrap-distance-top:0;mso-wrap-distance-right:9pt;mso-wrap-distance-bottom:0;mso-position-horizontal:absolute;mso-position-horizontal-relative:margin;mso-position-vertical:absolute;mso-position-vertical-relative:text;mso-width-percent:0;mso-height-percent:0;mso-width-relative:margin;mso-height-relative:margin;v-text-anchor:top" o:gfxdata="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" strokecolor="#2f5496 [2404]">
-                <v:stroke dashstyle="1 1"/>
-                <v:shadow on="t" color="black" opacity="26214f" origin="-.5,-.5" offset=".74836mm,.74836mm"/>
-                <v:textbox>
-                  <w:txbxContent>
-                    <w:p>
-                      <w:pPr>
-                        <w:keepNext/>
-                        <w:jc w:val="center"/>
-                      </w:pPr>
-                      <w:r>
-                        <w:rPr>
-                          <w:noProof/>
-                        </w:rPr>
-                        <w:drawing>
-                          <wp:inline distT="0" distB="0" distL="0" distR="0" wp14:anchorId="4731C5C4" wp14:editId="5334C98F">
-                            <wp:extent cx="3105150" cy="2469515"/>
-                            <wp:effectExtent l="0" t="0" r="0" b="6985"/>
-                            <wp:docPr id="24" name="Picture 24"/>
-                            <wp:cNvGraphicFramePr>
-                              <a:graphicFrameLocks xmlns:a="http://schemas.openxmlformats.org/drawingml/2006/main" noChangeAspect="1"/>
-                            </wp:cNvGraphicFramePr>
-                            <a:graphic xmlns:a="http://schemas.openxmlformats.org/drawingml/2006/main">
-                              <a:graphicData uri="http://schemas.openxmlformats.org/drawingml/2006/picture">
-                                <pic:pic xmlns:pic="http://schemas.openxmlformats.org/drawingml/2006/picture">
-                                  <pic:nvPicPr>
-                                    <pic:cNvPr id="24" name="Picture 24"/>
-                                    <pic:cNvPicPr>
-                                      <a:picLocks noChangeAspect="1" noChangeArrowheads="1"/>
-                                    </pic:cNvPicPr>
-                                  </pic:nvPicPr>
-                                  <pic:blipFill>
-                                    <a:blip r:embed="rId34">
-                                      <a:extLst>
-                                        <a:ext uri="{28A0092B-C50C-407E-A947-70E740481C1C}">
-                                          <a14:useLocalDpi xmlns:a14="http://schemas.microsoft.com/office/drawing/2010/main" val="0"/>
-                                        </a:ext>
-                                      </a:extLst>
-                                    </a:blip>
-                                    <a:stretch>
-                                      <a:fillRect/>
-                                    </a:stretch>
-                                  </pic:blipFill>
-                                  <pic:spPr bwMode="auto">
-                                    <a:xfrm>
-                                      <a:off x="0" y="0"/>
-                                      <a:ext cx="3150816" cy="2505833"/>
-                                    </a:xfrm>
-                                    <a:prstGeom prst="rect">
-                                      <a:avLst/>
-                                    </a:prstGeom>
-                                    <a:noFill/>
-                                    <a:ln>
-                                      <a:noFill/>
-                                    </a:ln>
-                                    <a:effectLst>
-                                      <a:softEdge rad="0"/>
-                                    </a:effectLst>
-                                  </pic:spPr>
-                                </pic:pic>
-                              </a:graphicData>
-                            </a:graphic>
-                          </wp:inline>
-                        </w:drawing>
-                      </w:r>
-                    </w:p>
-                    <w:p>
-                      <w:pPr>
-                        <w:pStyle w:val="Caption"/>
-                      </w:pPr>
-                      <w:bookmarkStart w:id="43" w:name="_Ref83288611"/>
+                      <w:bookmarkStart w:id="44" w:name="_Ref83280862"/>
+                      <w:bookmarkStart w:id="45" w:name="_Toc97973423"/>
                       <w:r>
                         <w:t xml:space="preserve">Figure </w:t>
                       </w:r>
@@ -5461,21 +5325,11 @@
                         </w:rPr>
                         <w:fldChar w:fldCharType="end"/>
                       </w:r>
-                      <w:bookmarkEnd w:id="43"/>
+                      <w:bookmarkEnd w:id="44"/>
                       <w:r>
-                        <w:t xml:space="preserve"> - Adding the Authorization security feature</w:t>
+                        <w:t xml:space="preserve"> - Creating the new DBA user</w:t>
                       </w:r>
-                      <w:r>
-                        <w:rPr>
-                          <w:noProof/>
-                        </w:rPr>
-                        <w:t>.</w:t>
-                      </w:r>
-                    </w:p>
-                    <w:p>
-                      <w:pPr>
-                        <w:keepNext/>
-                      </w:pPr>
+                      <w:bookmarkEnd w:id="45"/>
                     </w:p>
                     <w:p>
                       <w:pPr>
@@ -5500,62 +5354,30 @@
           </mc:Fallback>
         </mc:AlternateContent>
       </w:r>
-      <w:r>
-        <w:t xml:space="preserve">So, now we need to stop the MongoDB service, locate the </w:t>
-      </w:r>
-      <w:proofErr w:type="spellStart"/>
-      <w:r>
-        <w:t>mongo</w:t>
-      </w:r>
-      <w:r>
-        <w:t>d</w:t>
-      </w:r>
-      <w:proofErr w:type="spellEnd"/>
-      <w:r>
-        <w:t xml:space="preserve"> config file located at “</w:t>
+    </w:p>
+    <w:p/>
+    <w:p>
+      <w:r>
+        <w:t>So, now we need to stop the MongoDB service, locate the mongod config file located at “</w:t>
       </w:r>
       <w:r>
         <w:rPr>
           <w:i/>
           <w:iCs/>
         </w:rPr>
-        <w:t>C:\Program Files\MongoDB\Server\</w:t>
-      </w:r>
-      <w:r>
-        <w:rPr>
-          <w:i/>
-          <w:iCs/>
-          <w:highlight w:val="yellow"/>
-        </w:rPr>
-        <w:t>{Here the server version folder}</w:t>
-      </w:r>
-      <w:r>
-        <w:rPr>
-          <w:i/>
-          <w:iCs/>
-        </w:rPr>
-        <w:t>\bin\</w:t>
-      </w:r>
-      <w:proofErr w:type="spellStart"/>
-      <w:r>
-        <w:rPr>
-          <w:i/>
-          <w:iCs/>
-        </w:rPr>
-        <w:t>mongod.cfg</w:t>
-      </w:r>
-      <w:proofErr w:type="spellEnd"/>
-      <w:r>
-        <w:t>” and edit it to enable the authorization security feature</w:t>
-      </w:r>
-      <w:r>
-        <w:t xml:space="preserve"> as depicted in </w:t>
+        <w:t>C:\Program Files\MongoDB\Server\{Here the server version folder}\bin\mongod.cfg</w:t>
+      </w:r>
+      <w:r>
+        <w:t>” and edit it to enable the authorization security feature as depicted in</w:t>
+      </w:r>
+      <w:r>
+        <w:t xml:space="preserve"> </w:t>
       </w:r>
       <w:r>
         <w:fldChar w:fldCharType="begin"/>
       </w:r>
       <w:r>
-        <w:instrText xml:space="preserve"> REF _Ref83288611 \h </w:instrText>
+        <w:instrText xml:space="preserve"> REF _Ref97971743 \h </w:instrText>
       </w:r>
       <w:r>
         <w:fldChar w:fldCharType="separate"/>
@@ -5586,7 +5408,18 @@
     <w:p/>
     <w:p/>
     <w:p>
-      <w:bookmarkStart w:id="44" w:name="_Toc52997845"/>
+      <w:pPr>
+        <w:rPr>
+          <w:rFonts w:asciiTheme="majorHAnsi" w:eastAsiaTheme="majorEastAsia" w:hAnsiTheme="majorHAnsi" w:cstheme="majorBidi"/>
+          <w:b/>
+          <w:sz w:val="44"/>
+          <w:szCs w:val="32"/>
+        </w:rPr>
+      </w:pPr>
+      <w:bookmarkStart w:id="46" w:name="_Toc97972051"/>
+      <w:r>
+        <w:br w:type="page"/>
+      </w:r>
     </w:p>
     <w:p>
       <w:pPr>
@@ -5596,16 +5429,15 @@
         <w:lastRenderedPageBreak/>
         <w:t>Additional tools and steps</w:t>
       </w:r>
+      <w:bookmarkEnd w:id="46"/>
     </w:p>
     <w:p>
       <w:r>
         <w:t xml:space="preserve">Depending on the kind of scripts you are going to execute, maybe </w:t>
       </w:r>
-      <w:proofErr w:type="spellStart"/>
-      <w:r>
-        <w:t>yu</w:t>
-      </w:r>
-      <w:proofErr w:type="spellEnd"/>
+      <w:r>
+        <w:t>you</w:t>
+      </w:r>
       <w:r>
         <w:t xml:space="preserve"> will need to take care of installing and configuring come of the following PowerShell tools and modules.</w:t>
       </w:r>
@@ -5614,18 +5446,17 @@
       <w:pPr>
         <w:pStyle w:val="Heading2"/>
       </w:pPr>
-      <w:proofErr w:type="spellStart"/>
-      <w:r>
-        <w:t>ActiveDirectory</w:t>
-      </w:r>
-      <w:proofErr w:type="spellEnd"/>
-      <w:r>
-        <w:t xml:space="preserve"> </w:t>
+      <w:bookmarkStart w:id="47" w:name="_Toc97972052"/>
+      <w:bookmarkStart w:id="48" w:name="OLE_LINK1"/>
+      <w:r>
+        <w:t xml:space="preserve">ActiveDirectory </w:t>
       </w:r>
       <w:r>
         <w:t>Module</w:t>
       </w:r>
+      <w:bookmarkEnd w:id="47"/>
     </w:p>
+    <w:bookmarkEnd w:id="48"/>
     <w:p>
       <w:r>
         <w:rPr>
@@ -5712,7 +5543,7 @@
                                           <pic:cNvPicPr/>
                                         </pic:nvPicPr>
                                         <pic:blipFill>
-                                          <a:blip r:embed="rId35"/>
+                                          <a:blip r:embed="rId36"/>
                                           <a:stretch>
                                             <a:fillRect/>
                                           </a:stretch>
@@ -5737,7 +5568,8 @@
                             <w:pPr>
                               <w:pStyle w:val="Caption"/>
                             </w:pPr>
-                            <w:bookmarkStart w:id="45" w:name="_Ref83407235"/>
+                            <w:bookmarkStart w:id="49" w:name="_Ref83407235"/>
+                            <w:bookmarkStart w:id="50" w:name="_Toc97973424"/>
                             <w:r>
                               <w:t xml:space="preserve">Figure </w:t>
                             </w:r>
@@ -5749,18 +5581,11 @@
                                 <w:t>12</w:t>
                               </w:r>
                             </w:fldSimple>
-                            <w:bookmarkEnd w:id="45"/>
+                            <w:bookmarkEnd w:id="49"/>
                             <w:r>
-                              <w:t xml:space="preserve"> - Installing the PowerShell </w:t>
+                              <w:t xml:space="preserve"> - Installing the PowerShell ActiveDirectory module.</w:t>
                             </w:r>
-                            <w:proofErr w:type="spellStart"/>
-                            <w:r>
-                              <w:t>ActiveDirectory</w:t>
-                            </w:r>
-                            <w:proofErr w:type="spellEnd"/>
-                            <w:r>
-                              <w:t xml:space="preserve"> module.</w:t>
-                            </w:r>
+                            <w:bookmarkEnd w:id="50"/>
                           </w:p>
                           <w:p>
                             <w:pPr>
@@ -5807,7 +5632,7 @@
           </mc:Choice>
           <mc:Fallback>
             <w:pict>
-              <v:shape w14:anchorId="4F53E3A6" id="Text Box 14" o:spid="_x0000_s1038" type="#_x0000_t202" style="position:absolute;margin-left:5.5pt;margin-top:39.4pt;width:537pt;height:281pt;z-index:251692032;visibility:visible;mso-wrap-style:square;mso-width-percent:0;mso-height-percent:0;mso-wrap-distance-left:9pt;mso-wrap-distance-top:0;mso-wrap-distance-right:9pt;mso-wrap-distance-bottom:0;mso-position-horizontal:absolute;mso-position-horizontal-relative:margin;mso-position-vertical:absolute;mso-position-vertical-relative:text;mso-width-percent:0;mso-height-percent:0;mso-width-relative:margin;mso-height-relative:margin;v-text-anchor:top" o:gfxdata="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" strokecolor="#2f5496 [2404]">
+              <v:shape w14:anchorId="4F53E3A6" id="Text Box 14" o:spid="_x0000_s1037" type="#_x0000_t202" style="position:absolute;margin-left:5.5pt;margin-top:39.4pt;width:537pt;height:281pt;z-index:251692032;visibility:visible;mso-wrap-style:square;mso-width-percent:0;mso-height-percent:0;mso-wrap-distance-left:9pt;mso-wrap-distance-top:0;mso-wrap-distance-right:9pt;mso-wrap-distance-bottom:0;mso-position-horizontal:absolute;mso-position-horizontal-relative:margin;mso-position-vertical:absolute;mso-position-vertical-relative:text;mso-width-percent:0;mso-height-percent:0;mso-width-relative:margin;mso-height-relative:margin;v-text-anchor:top" o:gfxdata="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" strokecolor="#2f5496 [2404]">
                 <v:stroke dashstyle="1 1"/>
                 <v:shadow on="t" color="black" opacity="26214f" origin="-.5,-.5" offset=".74836mm,.74836mm"/>
                 <v:textbox>
@@ -5837,7 +5662,7 @@
                                     <pic:cNvPicPr/>
                                   </pic:nvPicPr>
                                   <pic:blipFill>
-                                    <a:blip r:embed="rId35"/>
+                                    <a:blip r:embed="rId36"/>
                                     <a:stretch>
                                       <a:fillRect/>
                                     </a:stretch>
@@ -5862,7 +5687,8 @@
                       <w:pPr>
                         <w:pStyle w:val="Caption"/>
                       </w:pPr>
-                      <w:bookmarkStart w:id="46" w:name="_Ref83407235"/>
+                      <w:bookmarkStart w:id="51" w:name="_Ref83407235"/>
+                      <w:bookmarkStart w:id="52" w:name="_Toc97973424"/>
                       <w:r>
                         <w:t xml:space="preserve">Figure </w:t>
                       </w:r>
@@ -5874,18 +5700,11 @@
                           <w:t>12</w:t>
                         </w:r>
                       </w:fldSimple>
-                      <w:bookmarkEnd w:id="46"/>
+                      <w:bookmarkEnd w:id="51"/>
                       <w:r>
-                        <w:t xml:space="preserve"> - Installing the PowerShell </w:t>
+                        <w:t xml:space="preserve"> - Installing the PowerShell ActiveDirectory module.</w:t>
                       </w:r>
-                      <w:proofErr w:type="spellStart"/>
-                      <w:r>
-                        <w:t>ActiveDirectory</w:t>
-                      </w:r>
-                      <w:proofErr w:type="spellEnd"/>
-                      <w:r>
-                        <w:t xml:space="preserve"> module.</w:t>
-                      </w:r>
+                      <w:bookmarkEnd w:id="52"/>
                     </w:p>
                     <w:p>
                       <w:pPr>
@@ -5924,7 +5743,6 @@
       <w:r>
         <w:t>In order to be able to run LDAP Queries to Microsoft Active Directory, you will need installed the “</w:t>
       </w:r>
-      <w:proofErr w:type="spellStart"/>
       <w:r>
         <w:rPr>
           <w:i/>
@@ -5932,7 +5750,6 @@
         </w:rPr>
         <w:t>ActiveDirectory</w:t>
       </w:r>
-      <w:proofErr w:type="spellEnd"/>
       <w:r>
         <w:t xml:space="preserve">” PowerShell module. To do this, you will need to open the Server Manager and add the feature </w:t>
       </w:r>
@@ -5959,24 +5776,500 @@
       </w:r>
       <w:r>
         <w:fldChar w:fldCharType="end"/>
+      </w:r>
+    </w:p>
+    <w:p>
+      <w:pPr>
+        <w:pStyle w:val="Heading2"/>
+      </w:pPr>
+      <w:bookmarkStart w:id="53" w:name="_Toc97972053"/>
+      <w:r>
+        <w:t>AWS Tools for Windows Powershell</w:t>
+      </w:r>
+      <w:bookmarkEnd w:id="53"/>
+    </w:p>
+    <w:p>
+      <w:r>
+        <w:t xml:space="preserve">In the case you have this dependency for your scripts the way to install it is by opening an elevated PowerShell console session and execute this: </w:t>
+      </w:r>
+    </w:p>
+    <w:p>
+      <w:pPr>
+        <w:shd w:val="clear" w:color="auto" w:fill="012456"/>
+        <w:autoSpaceDE w:val="0"/>
+        <w:autoSpaceDN w:val="0"/>
+        <w:adjustRightInd w:val="0"/>
+        <w:spacing w:after="0" w:line="240" w:lineRule="auto"/>
+        <w:rPr>
+          <w:rFonts w:ascii="Lucida Console" w:hAnsi="Lucida Console" w:cs="Lucida Console"/>
+          <w:color w:val="EE82EE"/>
+          <w:sz w:val="18"/>
+          <w:szCs w:val="18"/>
+        </w:rPr>
+      </w:pPr>
+      <w:r>
+        <w:rPr>
+          <w:rFonts w:ascii="Lucida Console" w:hAnsi="Lucida Console" w:cs="Lucida Console"/>
+          <w:color w:val="E0FFFF"/>
+          <w:sz w:val="18"/>
+          <w:szCs w:val="18"/>
+        </w:rPr>
+        <w:t>Install-Module</w:t>
+      </w:r>
+      <w:r>
+        <w:rPr>
+          <w:rFonts w:ascii="Lucida Console" w:hAnsi="Lucida Console" w:cs="Lucida Console"/>
+          <w:sz w:val="18"/>
+          <w:szCs w:val="18"/>
+        </w:rPr>
+        <w:t xml:space="preserve"> </w:t>
+      </w:r>
+      <w:r>
+        <w:rPr>
+          <w:rFonts w:ascii="Lucida Console" w:hAnsi="Lucida Console" w:cs="Lucida Console"/>
+          <w:color w:val="FFE4B5"/>
+          <w:sz w:val="18"/>
+          <w:szCs w:val="18"/>
+        </w:rPr>
+        <w:t>-Name</w:t>
+      </w:r>
+      <w:r>
+        <w:rPr>
+          <w:rFonts w:ascii="Lucida Console" w:hAnsi="Lucida Console" w:cs="Lucida Console"/>
+          <w:sz w:val="18"/>
+          <w:szCs w:val="18"/>
+        </w:rPr>
+        <w:t xml:space="preserve"> </w:t>
+      </w:r>
+      <w:r>
+        <w:rPr>
+          <w:rFonts w:ascii="Lucida Console" w:hAnsi="Lucida Console" w:cs="Lucida Console"/>
+          <w:color w:val="EE82EE"/>
+          <w:sz w:val="18"/>
+          <w:szCs w:val="18"/>
+        </w:rPr>
+        <w:t>AWSPowerShell</w:t>
+      </w:r>
+      <w:r>
+        <w:rPr>
+          <w:rFonts w:ascii="Lucida Console" w:hAnsi="Lucida Console" w:cs="Lucida Console"/>
+          <w:sz w:val="18"/>
+          <w:szCs w:val="18"/>
+        </w:rPr>
+        <w:t xml:space="preserve"> </w:t>
+      </w:r>
+      <w:r>
+        <w:rPr>
+          <w:rFonts w:ascii="Lucida Console" w:hAnsi="Lucida Console" w:cs="Lucida Console"/>
+          <w:color w:val="FFE4B5"/>
+          <w:sz w:val="18"/>
+          <w:szCs w:val="18"/>
+        </w:rPr>
+        <w:t>-Scope</w:t>
+      </w:r>
+      <w:r>
+        <w:rPr>
+          <w:rFonts w:ascii="Lucida Console" w:hAnsi="Lucida Console" w:cs="Lucida Console"/>
+          <w:sz w:val="18"/>
+          <w:szCs w:val="18"/>
+        </w:rPr>
+        <w:t xml:space="preserve"> </w:t>
+      </w:r>
+      <w:r>
+        <w:rPr>
+          <w:rFonts w:ascii="Lucida Console" w:hAnsi="Lucida Console" w:cs="Lucida Console"/>
+          <w:color w:val="EE82EE"/>
+          <w:sz w:val="18"/>
+          <w:szCs w:val="18"/>
+        </w:rPr>
+        <w:t xml:space="preserve">AllUsers </w:t>
+      </w:r>
+    </w:p>
+    <w:p>
+      <w:r>
+        <w:t xml:space="preserve"> </w:t>
+      </w:r>
+    </w:p>
+    <w:p>
+      <w:r>
+        <w:t xml:space="preserve">You can see more details in </w:t>
+      </w:r>
+      <w:r>
+        <w:fldChar w:fldCharType="begin"/>
+      </w:r>
+      <w:r>
+        <w:instrText xml:space="preserve"> REF _Ref97971980 \h </w:instrText>
+      </w:r>
+      <w:r>
+        <w:fldChar w:fldCharType="separate"/>
+      </w:r>
+      <w:r>
+        <w:t xml:space="preserve">Figure </w:t>
+      </w:r>
+      <w:r>
+        <w:rPr>
+          <w:noProof/>
+        </w:rPr>
+        <w:t>13</w:t>
+      </w:r>
+      <w:r>
+        <w:fldChar w:fldCharType="end"/>
+      </w:r>
+      <w:r>
+        <w:t>.</w:t>
+      </w:r>
+    </w:p>
+    <w:p>
+      <w:r>
+        <w:rPr>
+          <w:noProof/>
+        </w:rPr>
+        <w:lastRenderedPageBreak/>
+        <mc:AlternateContent>
+          <mc:Choice Requires="wps">
+            <w:drawing>
+              <wp:anchor distT="0" distB="0" distL="114300" distR="114300" simplePos="0" relativeHeight="251696128" behindDoc="0" locked="0" layoutInCell="1" allowOverlap="1" wp14:anchorId="16F5B96A" wp14:editId="6437E1A1">
+                <wp:simplePos x="0" y="0"/>
+                <wp:positionH relativeFrom="margin">
+                  <wp:posOffset>0</wp:posOffset>
+                </wp:positionH>
+                <wp:positionV relativeFrom="paragraph">
+                  <wp:posOffset>324485</wp:posOffset>
+                </wp:positionV>
+                <wp:extent cx="6819900" cy="2597150"/>
+                <wp:effectExtent l="38100" t="38100" r="95250" b="107950"/>
+                <wp:wrapSquare wrapText="bothSides"/>
+                <wp:docPr id="30" name="Text Box 30"/>
+                <wp:cNvGraphicFramePr>
+                  <a:graphicFrameLocks xmlns:a="http://schemas.openxmlformats.org/drawingml/2006/main"/>
+                </wp:cNvGraphicFramePr>
+                <a:graphic xmlns:a="http://schemas.openxmlformats.org/drawingml/2006/main">
+                  <a:graphicData uri="http://schemas.microsoft.com/office/word/2010/wordprocessingShape">
+                    <wps:wsp>
+                      <wps:cNvSpPr txBox="1">
+                        <a:spLocks noChangeArrowheads="1"/>
+                      </wps:cNvSpPr>
+                      <wps:spPr bwMode="auto">
+                        <a:xfrm>
+                          <a:off x="0" y="0"/>
+                          <a:ext cx="6819900" cy="2597150"/>
+                        </a:xfrm>
+                        <a:prstGeom prst="rect">
+                          <a:avLst/>
+                        </a:prstGeom>
+                        <a:solidFill>
+                          <a:srgbClr val="FFFFFF"/>
+                        </a:solidFill>
+                        <a:ln w="9525">
+                          <a:solidFill>
+                            <a:schemeClr val="accent1">
+                              <a:lumMod val="75000"/>
+                            </a:schemeClr>
+                          </a:solidFill>
+                          <a:prstDash val="sysDot"/>
+                          <a:miter lim="800000"/>
+                          <a:headEnd/>
+                          <a:tailEnd/>
+                        </a:ln>
+                        <a:effectLst>
+                          <a:outerShdw blurRad="50800" dist="38100" dir="2700000" algn="tl" rotWithShape="0">
+                            <a:prstClr val="black">
+                              <a:alpha val="40000"/>
+                            </a:prstClr>
+                          </a:outerShdw>
+                        </a:effectLst>
+                      </wps:spPr>
+                      <wps:txbx>
+                        <w:txbxContent>
+                          <w:p>
+                            <w:pPr>
+                              <w:keepNext/>
+                              <w:jc w:val="center"/>
+                            </w:pPr>
+                            <w:r>
+                              <w:rPr>
+                                <w:noProof/>
+                              </w:rPr>
+                              <w:drawing>
+                                <wp:inline distT="0" distB="0" distL="0" distR="0" wp14:anchorId="1B74F05E" wp14:editId="12875670">
+                                  <wp:extent cx="6399530" cy="2126841"/>
+                                  <wp:effectExtent l="0" t="0" r="1270" b="6985"/>
+                                  <wp:docPr id="32" name="Picture 32"/>
+                                  <wp:cNvGraphicFramePr>
+                                    <a:graphicFrameLocks xmlns:a="http://schemas.openxmlformats.org/drawingml/2006/main" noChangeAspect="1"/>
+                                  </wp:cNvGraphicFramePr>
+                                  <a:graphic xmlns:a="http://schemas.openxmlformats.org/drawingml/2006/main">
+                                    <a:graphicData uri="http://schemas.openxmlformats.org/drawingml/2006/picture">
+                                      <pic:pic xmlns:pic="http://schemas.openxmlformats.org/drawingml/2006/picture">
+                                        <pic:nvPicPr>
+                                          <pic:cNvPr id="1" name=""/>
+                                          <pic:cNvPicPr/>
+                                        </pic:nvPicPr>
+                                        <pic:blipFill>
+                                          <a:blip r:embed="rId37"/>
+                                          <a:stretch>
+                                            <a:fillRect/>
+                                          </a:stretch>
+                                        </pic:blipFill>
+                                        <pic:spPr>
+                                          <a:xfrm>
+                                            <a:off x="0" y="0"/>
+                                            <a:ext cx="6414053" cy="2131668"/>
+                                          </a:xfrm>
+                                          <a:prstGeom prst="rect">
+                                            <a:avLst/>
+                                          </a:prstGeom>
+                                        </pic:spPr>
+                                      </pic:pic>
+                                    </a:graphicData>
+                                  </a:graphic>
+                                </wp:inline>
+                              </w:drawing>
+                            </w:r>
+                          </w:p>
+                          <w:p>
+                            <w:pPr>
+                              <w:pStyle w:val="Caption"/>
+                            </w:pPr>
+                            <w:bookmarkStart w:id="54" w:name="_Ref97971980"/>
+                            <w:bookmarkStart w:id="55" w:name="_Toc97973425"/>
+                            <w:r>
+                              <w:t xml:space="preserve">Figure </w:t>
+                            </w:r>
+                            <w:r>
+                              <w:fldChar w:fldCharType="begin"/>
+                            </w:r>
+                            <w:r>
+                              <w:instrText xml:space="preserve"> SEQ Figure \* ARABIC </w:instrText>
+                            </w:r>
+                            <w:r>
+                              <w:fldChar w:fldCharType="separate"/>
+                            </w:r>
+                            <w:r>
+                              <w:rPr>
+                                <w:noProof/>
+                              </w:rPr>
+                              <w:t>13</w:t>
+                            </w:r>
+                            <w:r>
+                              <w:rPr>
+                                <w:noProof/>
+                              </w:rPr>
+                              <w:fldChar w:fldCharType="end"/>
+                            </w:r>
+                            <w:bookmarkEnd w:id="54"/>
+                            <w:r>
+                              <w:t xml:space="preserve"> - Installing AWS Tools for PowerShell</w:t>
+                            </w:r>
+                            <w:bookmarkEnd w:id="55"/>
+                          </w:p>
+                          <w:p>
+                            <w:pPr>
+                              <w:keepNext/>
+                              <w:jc w:val="center"/>
+                            </w:pPr>
+                          </w:p>
+                          <w:p>
+                            <w:pPr>
+                              <w:keepNext/>
+                            </w:pPr>
+                          </w:p>
+                          <w:p>
+                            <w:pPr>
+                              <w:keepNext/>
+                            </w:pPr>
+                          </w:p>
+                          <w:p>
+                            <w:pPr>
+                              <w:keepNext/>
+                            </w:pPr>
+                          </w:p>
+                          <w:p>
+                            <w:pPr>
+                              <w:keepNext/>
+                            </w:pPr>
+                          </w:p>
+                          <w:p/>
+                          <w:p/>
+                          <w:p/>
+                          <w:p/>
+                          <w:p/>
+                        </w:txbxContent>
+                      </wps:txbx>
+                      <wps:bodyPr rot="0" vert="horz" wrap="square" lIns="91440" tIns="45720" rIns="91440" bIns="45720" anchor="t" anchorCtr="0">
+                        <a:noAutofit/>
+                      </wps:bodyPr>
+                    </wps:wsp>
+                  </a:graphicData>
+                </a:graphic>
+                <wp14:sizeRelH relativeFrom="margin">
+                  <wp14:pctWidth>0</wp14:pctWidth>
+                </wp14:sizeRelH>
+                <wp14:sizeRelV relativeFrom="margin">
+                  <wp14:pctHeight>0</wp14:pctHeight>
+                </wp14:sizeRelV>
+              </wp:anchor>
+            </w:drawing>
+          </mc:Choice>
+          <mc:Fallback>
+            <w:pict>
+              <v:shape w14:anchorId="16F5B96A" id="Text Box 30" o:spid="_x0000_s1038" type="#_x0000_t202" style="position:absolute;margin-left:0;margin-top:25.55pt;width:537pt;height:204.5pt;z-index:251696128;visibility:visible;mso-wrap-style:square;mso-width-percent:0;mso-height-percent:0;mso-wrap-distance-left:9pt;mso-wrap-distance-top:0;mso-wrap-distance-right:9pt;mso-wrap-distance-bottom:0;mso-position-horizontal:absolute;mso-position-horizontal-relative:margin;mso-position-vertical:absolute;mso-position-vertical-relative:text;mso-width-percent:0;mso-height-percent:0;mso-width-relative:margin;mso-height-relative:margin;v-text-anchor:top" o:gfxdata="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" strokecolor="#2f5496 [2404]">
+                <v:stroke dashstyle="1 1"/>
+                <v:shadow on="t" color="black" opacity="26214f" origin="-.5,-.5" offset=".74836mm,.74836mm"/>
+                <v:textbox>
+                  <w:txbxContent>
+                    <w:p>
+                      <w:pPr>
+                        <w:keepNext/>
+                        <w:jc w:val="center"/>
+                      </w:pPr>
+                      <w:r>
+                        <w:rPr>
+                          <w:noProof/>
+                        </w:rPr>
+                        <w:drawing>
+                          <wp:inline distT="0" distB="0" distL="0" distR="0" wp14:anchorId="1B74F05E" wp14:editId="12875670">
+                            <wp:extent cx="6399530" cy="2126841"/>
+                            <wp:effectExtent l="0" t="0" r="1270" b="6985"/>
+                            <wp:docPr id="32" name="Picture 32"/>
+                            <wp:cNvGraphicFramePr>
+                              <a:graphicFrameLocks xmlns:a="http://schemas.openxmlformats.org/drawingml/2006/main" noChangeAspect="1"/>
+                            </wp:cNvGraphicFramePr>
+                            <a:graphic xmlns:a="http://schemas.openxmlformats.org/drawingml/2006/main">
+                              <a:graphicData uri="http://schemas.openxmlformats.org/drawingml/2006/picture">
+                                <pic:pic xmlns:pic="http://schemas.openxmlformats.org/drawingml/2006/picture">
+                                  <pic:nvPicPr>
+                                    <pic:cNvPr id="1" name=""/>
+                                    <pic:cNvPicPr/>
+                                  </pic:nvPicPr>
+                                  <pic:blipFill>
+                                    <a:blip r:embed="rId37"/>
+                                    <a:stretch>
+                                      <a:fillRect/>
+                                    </a:stretch>
+                                  </pic:blipFill>
+                                  <pic:spPr>
+                                    <a:xfrm>
+                                      <a:off x="0" y="0"/>
+                                      <a:ext cx="6414053" cy="2131668"/>
+                                    </a:xfrm>
+                                    <a:prstGeom prst="rect">
+                                      <a:avLst/>
+                                    </a:prstGeom>
+                                  </pic:spPr>
+                                </pic:pic>
+                              </a:graphicData>
+                            </a:graphic>
+                          </wp:inline>
+                        </w:drawing>
+                      </w:r>
+                    </w:p>
+                    <w:p>
+                      <w:pPr>
+                        <w:pStyle w:val="Caption"/>
+                      </w:pPr>
+                      <w:bookmarkStart w:id="56" w:name="_Ref97971980"/>
+                      <w:bookmarkStart w:id="57" w:name="_Toc97973425"/>
+                      <w:r>
+                        <w:t xml:space="preserve">Figure </w:t>
+                      </w:r>
+                      <w:r>
+                        <w:fldChar w:fldCharType="begin"/>
+                      </w:r>
+                      <w:r>
+                        <w:instrText xml:space="preserve"> SEQ Figure \* ARABIC </w:instrText>
+                      </w:r>
+                      <w:r>
+                        <w:fldChar w:fldCharType="separate"/>
+                      </w:r>
+                      <w:r>
+                        <w:rPr>
+                          <w:noProof/>
+                        </w:rPr>
+                        <w:t>13</w:t>
+                      </w:r>
+                      <w:r>
+                        <w:rPr>
+                          <w:noProof/>
+                        </w:rPr>
+                        <w:fldChar w:fldCharType="end"/>
+                      </w:r>
+                      <w:bookmarkEnd w:id="56"/>
+                      <w:r>
+                        <w:t xml:space="preserve"> - Installing AWS Tools for PowerShell</w:t>
+                      </w:r>
+                      <w:bookmarkEnd w:id="57"/>
+                    </w:p>
+                    <w:p>
+                      <w:pPr>
+                        <w:keepNext/>
+                        <w:jc w:val="center"/>
+                      </w:pPr>
+                    </w:p>
+                    <w:p>
+                      <w:pPr>
+                        <w:keepNext/>
+                      </w:pPr>
+                    </w:p>
+                    <w:p>
+                      <w:pPr>
+                        <w:keepNext/>
+                      </w:pPr>
+                    </w:p>
+                    <w:p>
+                      <w:pPr>
+                        <w:keepNext/>
+                      </w:pPr>
+                    </w:p>
+                    <w:p>
+                      <w:pPr>
+                        <w:keepNext/>
+                      </w:pPr>
+                    </w:p>
+                    <w:p/>
+                    <w:p/>
+                    <w:p/>
+                    <w:p/>
+                    <w:p/>
+                  </w:txbxContent>
+                </v:textbox>
+                <w10:wrap type="square" anchorx="margin"/>
+              </v:shape>
+            </w:pict>
+          </mc:Fallback>
+        </mc:AlternateContent>
+      </w:r>
+    </w:p>
+    <w:p>
+      <w:r>
+        <w:t xml:space="preserve">For more details about this visit the </w:t>
+      </w:r>
+      <w:hyperlink r:id="rId38" w:history="1">
+        <w:r>
+          <w:rPr>
+            <w:rStyle w:val="Hyperlink"/>
+          </w:rPr>
+          <w:t>AWS Tools for Powershell</w:t>
+        </w:r>
+      </w:hyperlink>
+      <w:r>
+        <w:t xml:space="preserve"> site.</w:t>
       </w:r>
     </w:p>
     <w:p/>
     <w:p/>
     <w:p/>
     <w:p/>
-    <w:p/>
-    <w:p/>
-    <w:p/>
     <w:p>
       <w:pPr>
         <w:pStyle w:val="Heading1"/>
       </w:pPr>
+      <w:bookmarkStart w:id="58" w:name="_Toc97972054"/>
       <w:r>
         <w:lastRenderedPageBreak/>
         <w:t>Deploying Propel</w:t>
       </w:r>
-      <w:bookmarkEnd w:id="44"/>
+      <w:bookmarkEnd w:id="58"/>
     </w:p>
     <w:p>
       <w:r>
@@ -6063,7 +6356,7 @@
                                           <pic:cNvPicPr/>
                                         </pic:nvPicPr>
                                         <pic:blipFill>
-                                          <a:blip r:embed="rId36"/>
+                                          <a:blip r:embed="rId39"/>
                                           <a:stretch>
                                             <a:fillRect/>
                                           </a:stretch>
@@ -6088,7 +6381,7 @@
                             <w:pPr>
                               <w:pStyle w:val="Caption"/>
                             </w:pPr>
-                            <w:bookmarkStart w:id="47" w:name="_Toc52997855"/>
+                            <w:bookmarkStart w:id="59" w:name="_Toc97973426"/>
                             <w:r>
                               <w:t xml:space="preserve">Figure </w:t>
                             </w:r>
@@ -6097,21 +6390,13 @@
                                 <w:rPr>
                                   <w:noProof/>
                                 </w:rPr>
-                                <w:t>13</w:t>
+                                <w:t>14</w:t>
                               </w:r>
                             </w:fldSimple>
                             <w:r>
-                              <w:t xml:space="preserve"> -</w:t>
+                              <w:t xml:space="preserve"> -Dist folder</w:t>
                             </w:r>
-                            <w:proofErr w:type="spellStart"/>
-                            <w:r>
-                              <w:t>Dist</w:t>
-                            </w:r>
-                            <w:proofErr w:type="spellEnd"/>
-                            <w:r>
-                              <w:t xml:space="preserve"> folder</w:t>
-                            </w:r>
-                            <w:bookmarkEnd w:id="47"/>
+                            <w:bookmarkEnd w:id="59"/>
                           </w:p>
                           <w:p/>
                         </w:txbxContent>
@@ -6162,7 +6447,7 @@
                                     <pic:cNvPicPr/>
                                   </pic:nvPicPr>
                                   <pic:blipFill>
-                                    <a:blip r:embed="rId36"/>
+                                    <a:blip r:embed="rId39"/>
                                     <a:stretch>
                                       <a:fillRect/>
                                     </a:stretch>
@@ -6187,7 +6472,7 @@
                       <w:pPr>
                         <w:pStyle w:val="Caption"/>
                       </w:pPr>
-                      <w:bookmarkStart w:id="48" w:name="_Toc52997855"/>
+                      <w:bookmarkStart w:id="60" w:name="_Toc97973426"/>
                       <w:r>
                         <w:t xml:space="preserve">Figure </w:t>
                       </w:r>
@@ -6196,21 +6481,13 @@
                           <w:rPr>
                             <w:noProof/>
                           </w:rPr>
-                          <w:t>13</w:t>
+                          <w:t>14</w:t>
                         </w:r>
                       </w:fldSimple>
                       <w:r>
-                        <w:t xml:space="preserve"> -</w:t>
+                        <w:t xml:space="preserve"> -Dist folder</w:t>
                       </w:r>
-                      <w:proofErr w:type="spellStart"/>
-                      <w:r>
-                        <w:t>Dist</w:t>
-                      </w:r>
-                      <w:proofErr w:type="spellEnd"/>
-                      <w:r>
-                        <w:t xml:space="preserve"> folder</w:t>
-                      </w:r>
-                      <w:bookmarkEnd w:id="48"/>
+                      <w:bookmarkEnd w:id="60"/>
                     </w:p>
                     <w:p/>
                   </w:txbxContent>
@@ -6222,23 +6499,7 @@
         </mc:AlternateContent>
       </w:r>
       <w:r>
-        <w:t>In VS Code click on the “Run Task” menu option of the “Terminal” menu and select the “Build Production” task. After it runs you will have in “.\</w:t>
-      </w:r>
-      <w:proofErr w:type="spellStart"/>
-      <w:r>
-        <w:t>Distrib</w:t>
-      </w:r>
-      <w:proofErr w:type="spellEnd"/>
-      <w:r>
-        <w:t>\</w:t>
-      </w:r>
-      <w:proofErr w:type="spellStart"/>
-      <w:r>
-        <w:t>dist</w:t>
-      </w:r>
-      <w:proofErr w:type="spellEnd"/>
-      <w:r>
-        <w:t>” folder the new build.</w:t>
+        <w:t>In VS Code click on the “Run Task” menu option of the “Terminal” menu and select the “Build Production” task. After it runs you will have in “.\Distrib\dist” folder the new build.</w:t>
       </w:r>
     </w:p>
     <w:p>
@@ -6344,7 +6605,7 @@
                                           <pic:cNvPicPr/>
                                         </pic:nvPicPr>
                                         <pic:blipFill>
-                                          <a:blip r:embed="rId37">
+                                          <a:blip r:embed="rId40">
                                             <a:extLst>
                                               <a:ext uri="{28A0092B-C50C-407E-A947-70E740481C1C}">
                                                 <a14:useLocalDpi xmlns:a14="http://schemas.microsoft.com/office/drawing/2010/main" val="0"/>
@@ -6375,7 +6636,7 @@
                             <w:pPr>
                               <w:pStyle w:val="Caption"/>
                             </w:pPr>
-                            <w:bookmarkStart w:id="49" w:name="_Toc52997856"/>
+                            <w:bookmarkStart w:id="61" w:name="_Toc97973427"/>
                             <w:r>
                               <w:t xml:space="preserve">Figure </w:t>
                             </w:r>
@@ -6384,13 +6645,13 @@
                                 <w:rPr>
                                   <w:noProof/>
                                 </w:rPr>
-                                <w:t>14</w:t>
+                                <w:t>15</w:t>
                               </w:r>
                             </w:fldSimple>
                             <w:r>
                               <w:t xml:space="preserve"> - Installer file</w:t>
                             </w:r>
-                            <w:bookmarkEnd w:id="49"/>
+                            <w:bookmarkEnd w:id="61"/>
                           </w:p>
                           <w:p/>
                         </w:txbxContent>
@@ -6441,7 +6702,7 @@
                                     <pic:cNvPicPr/>
                                   </pic:nvPicPr>
                                   <pic:blipFill>
-                                    <a:blip r:embed="rId37">
+                                    <a:blip r:embed="rId40">
                                       <a:extLst>
                                         <a:ext uri="{28A0092B-C50C-407E-A947-70E740481C1C}">
                                           <a14:useLocalDpi xmlns:a14="http://schemas.microsoft.com/office/drawing/2010/main" val="0"/>
@@ -6472,7 +6733,7 @@
                       <w:pPr>
                         <w:pStyle w:val="Caption"/>
                       </w:pPr>
-                      <w:bookmarkStart w:id="50" w:name="_Toc52997856"/>
+                      <w:bookmarkStart w:id="62" w:name="_Toc97973427"/>
                       <w:r>
                         <w:t xml:space="preserve">Figure </w:t>
                       </w:r>
@@ -6481,13 +6742,13 @@
                           <w:rPr>
                             <w:noProof/>
                           </w:rPr>
-                          <w:t>14</w:t>
+                          <w:t>15</w:t>
                         </w:r>
                       </w:fldSimple>
                       <w:r>
                         <w:t xml:space="preserve"> - Installer file</w:t>
                       </w:r>
-                      <w:bookmarkEnd w:id="50"/>
+                      <w:bookmarkEnd w:id="62"/>
                     </w:p>
                     <w:p/>
                   </w:txbxContent>
@@ -6522,9 +6783,9 @@
     </w:p>
     <w:p/>
     <w:sectPr>
-      <w:headerReference w:type="default" r:id="rId38"/>
-      <w:footerReference w:type="default" r:id="rId39"/>
-      <w:footerReference w:type="first" r:id="rId40"/>
+      <w:headerReference w:type="default" r:id="rId41"/>
+      <w:footerReference w:type="default" r:id="rId42"/>
+      <w:footerReference w:type="first" r:id="rId43"/>
       <w:pgSz w:w="12240" w:h="15840"/>
       <w:pgMar w:top="720" w:right="720" w:bottom="720" w:left="720" w:header="720" w:footer="720" w:gutter="0"/>
       <w:cols w:space="720"/>
@@ -6536,7 +6797,7 @@
 </file>
 
 <file path=word/endnotes.xml><?xml version="1.0" encoding="utf-8"?>
-<w:endnotes xmlns:wpc="http://schemas.microsoft.com/office/word/2010/wordprocessingCanvas" xmlns:cx="http://schemas.microsoft.com/office/drawing/2014/chartex" xmlns:cx1="http://schemas.microsoft.com/office/drawing/2015/9/8/chartex" xmlns:cx2="http://schemas.microsoft.com/office/drawing/2015/10/21/chartex" xmlns:cx3="http://schemas.microsoft.com/office/drawing/2016/5/9/chartex" xmlns:cx4="http://schemas.microsoft.com/office/drawing/2016/5/10/chartex" xmlns:cx5="http://schemas.microsoft.com/office/drawing/2016/5/11/chartex" xmlns:cx6="http://schemas.microsoft.com/office/drawing/2016/5/12/chartex" xmlns:cx7="http://schemas.microsoft.com/office/drawing/2016/5/13/chartex" xmlns:cx8="http://schemas.microsoft.com/office/drawing/2016/5/14/chartex" xmlns:mc="http://schemas.openxmlformats.org/markup-compatibility/2006" xmlns:aink="http://schemas.microsoft.com/office/drawing/2016/ink" xmlns:am3d="http://schemas.microsoft.com/office/drawing/2017/model3d" xmlns:o="urn:schemas-microsoft-com:office:office" xmlns:r="http://schemas.openxmlformats.org/officeDocument/2006/relationships" xmlns:m="http://schemas.openxmlformats.org/officeDocument/2006/math" xmlns:v="urn:schemas-microsoft-com:vml" xmlns:wp14="http://schemas.microsoft.com/office/word/2010/wordprocessingDrawing" xmlns:wp="http://schemas.openxmlformats.org/drawingml/2006/wordprocessingDrawing" xmlns:w10="urn:schemas-microsoft-com:office:word" xmlns:w="http://schemas.openxmlformats.org/wordprocessingml/2006/main" xmlns:w14="http://schemas.microsoft.com/office/word/2010/wordml" xmlns:w15="http://schemas.microsoft.com/office/word/2012/wordml" xmlns:w16cex="http://schemas.microsoft.com/office/word/2018/wordml/cex" xmlns:w16cid="http://schemas.microsoft.com/office/word/2016/wordml/cid" xmlns:w16="http://schemas.microsoft.com/office/word/2018/wordml" xmlns:w16se="http://schemas.microsoft.com/office/word/2015/wordml/symex" xmlns:wpg="http://schemas.microsoft.com/office/word/2010/wordprocessingGroup" xmlns:wpi="http://schemas.microsoft.com/office/word/2010/wordprocessingInk" xmlns:wne="http://schemas.microsoft.com/office/word/2006/wordml" xmlns:wps="http://schemas.microsoft.com/office/word/2010/wordprocessingShape" mc:Ignorable="w14 w15 w16se w16cid w16 w16cex wp14">
+<w:endnotes xmlns:wpc="http://schemas.microsoft.com/office/word/2010/wordprocessingCanvas" xmlns:cx="http://schemas.microsoft.com/office/drawing/2014/chartex" xmlns:cx1="http://schemas.microsoft.com/office/drawing/2015/9/8/chartex" xmlns:cx2="http://schemas.microsoft.com/office/drawing/2015/10/21/chartex" xmlns:cx3="http://schemas.microsoft.com/office/drawing/2016/5/9/chartex" xmlns:cx4="http://schemas.microsoft.com/office/drawing/2016/5/10/chartex" xmlns:cx5="http://schemas.microsoft.com/office/drawing/2016/5/11/chartex" xmlns:cx6="http://schemas.microsoft.com/office/drawing/2016/5/12/chartex" xmlns:cx7="http://schemas.microsoft.com/office/drawing/2016/5/13/chartex" xmlns:cx8="http://schemas.microsoft.com/office/drawing/2016/5/14/chartex" xmlns:mc="http://schemas.openxmlformats.org/markup-compatibility/2006" xmlns:aink="http://schemas.microsoft.com/office/drawing/2016/ink" xmlns:am3d="http://schemas.microsoft.com/office/drawing/2017/model3d" xmlns:o="urn:schemas-microsoft-com:office:office" xmlns:r="http://schemas.openxmlformats.org/officeDocument/2006/relationships" xmlns:m="http://schemas.openxmlformats.org/officeDocument/2006/math" xmlns:v="urn:schemas-microsoft-com:vml" xmlns:wp14="http://schemas.microsoft.com/office/word/2010/wordprocessingDrawing" xmlns:wp="http://schemas.openxmlformats.org/drawingml/2006/wordprocessingDrawing" xmlns:w10="urn:schemas-microsoft-com:office:word" xmlns:w="http://schemas.openxmlformats.org/wordprocessingml/2006/main" xmlns:w14="http://schemas.microsoft.com/office/word/2010/wordml" xmlns:w15="http://schemas.microsoft.com/office/word/2012/wordml" xmlns:w16cex="http://schemas.microsoft.com/office/word/2018/wordml/cex" xmlns:w16cid="http://schemas.microsoft.com/office/word/2016/wordml/cid" xmlns:w16="http://schemas.microsoft.com/office/word/2018/wordml" xmlns:w16sdtdh="http://schemas.microsoft.com/office/word/2020/wordml/sdtdatahash" xmlns:w16se="http://schemas.microsoft.com/office/word/2015/wordml/symex" xmlns:wpg="http://schemas.microsoft.com/office/word/2010/wordprocessingGroup" xmlns:wpi="http://schemas.microsoft.com/office/word/2010/wordprocessingInk" xmlns:wne="http://schemas.microsoft.com/office/word/2006/wordml" xmlns:wps="http://schemas.microsoft.com/office/word/2010/wordprocessingShape" mc:Ignorable="w14 w15 w16se w16cid w16 w16cex w16sdtdh wp14">
   <w:endnote w:type="separator" w:id="-1">
     <w:p>
       <w:pPr>
@@ -6561,7 +6822,7 @@
 </file>
 
 <file path=word/footer1.xml><?xml version="1.0" encoding="utf-8"?>
-<w:ftr xmlns:wpc="http://schemas.microsoft.com/office/word/2010/wordprocessingCanvas" xmlns:cx="http://schemas.microsoft.com/office/drawing/2014/chartex" xmlns:cx1="http://schemas.microsoft.com/office/drawing/2015/9/8/chartex" xmlns:cx2="http://schemas.microsoft.com/office/drawing/2015/10/21/chartex" xmlns:cx3="http://schemas.microsoft.com/office/drawing/2016/5/9/chartex" xmlns:cx4="http://schemas.microsoft.com/office/drawing/2016/5/10/chartex" xmlns:cx5="http://schemas.microsoft.com/office/drawing/2016/5/11/chartex" xmlns:cx6="http://schemas.microsoft.com/office/drawing/2016/5/12/chartex" xmlns:cx7="http://schemas.microsoft.com/office/drawing/2016/5/13/chartex" xmlns:cx8="http://schemas.microsoft.com/office/drawing/2016/5/14/chartex" xmlns:mc="http://schemas.openxmlformats.org/markup-compatibility/2006" xmlns:aink="http://schemas.microsoft.com/office/drawing/2016/ink" xmlns:am3d="http://schemas.microsoft.com/office/drawing/2017/model3d" xmlns:o="urn:schemas-microsoft-com:office:office" xmlns:r="http://schemas.openxmlformats.org/officeDocument/2006/relationships" xmlns:m="http://schemas.openxmlformats.org/officeDocument/2006/math" xmlns:v="urn:schemas-microsoft-com:vml" xmlns:wp14="http://schemas.microsoft.com/office/word/2010/wordprocessingDrawing" xmlns:wp="http://schemas.openxmlformats.org/drawingml/2006/wordprocessingDrawing" xmlns:w10="urn:schemas-microsoft-com:office:word" xmlns:w="http://schemas.openxmlformats.org/wordprocessingml/2006/main" xmlns:w14="http://schemas.microsoft.com/office/word/2010/wordml" xmlns:w15="http://schemas.microsoft.com/office/word/2012/wordml" xmlns:w16cex="http://schemas.microsoft.com/office/word/2018/wordml/cex" xmlns:w16cid="http://schemas.microsoft.com/office/word/2016/wordml/cid" xmlns:w16="http://schemas.microsoft.com/office/word/2018/wordml" xmlns:w16se="http://schemas.microsoft.com/office/word/2015/wordml/symex" xmlns:wpg="http://schemas.microsoft.com/office/word/2010/wordprocessingGroup" xmlns:wpi="http://schemas.microsoft.com/office/word/2010/wordprocessingInk" xmlns:wne="http://schemas.microsoft.com/office/word/2006/wordml" xmlns:wps="http://schemas.microsoft.com/office/word/2010/wordprocessingShape" mc:Ignorable="w14 w15 w16se w16cid w16 w16cex wp14">
+<w:ftr xmlns:wpc="http://schemas.microsoft.com/office/word/2010/wordprocessingCanvas" xmlns:cx="http://schemas.microsoft.com/office/drawing/2014/chartex" xmlns:cx1="http://schemas.microsoft.com/office/drawing/2015/9/8/chartex" xmlns:cx2="http://schemas.microsoft.com/office/drawing/2015/10/21/chartex" xmlns:cx3="http://schemas.microsoft.com/office/drawing/2016/5/9/chartex" xmlns:cx4="http://schemas.microsoft.com/office/drawing/2016/5/10/chartex" xmlns:cx5="http://schemas.microsoft.com/office/drawing/2016/5/11/chartex" xmlns:cx6="http://schemas.microsoft.com/office/drawing/2016/5/12/chartex" xmlns:cx7="http://schemas.microsoft.com/office/drawing/2016/5/13/chartex" xmlns:cx8="http://schemas.microsoft.com/office/drawing/2016/5/14/chartex" xmlns:mc="http://schemas.openxmlformats.org/markup-compatibility/2006" xmlns:aink="http://schemas.microsoft.com/office/drawing/2016/ink" xmlns:am3d="http://schemas.microsoft.com/office/drawing/2017/model3d" xmlns:o="urn:schemas-microsoft-com:office:office" xmlns:r="http://schemas.openxmlformats.org/officeDocument/2006/relationships" xmlns:m="http://schemas.openxmlformats.org/officeDocument/2006/math" xmlns:v="urn:schemas-microsoft-com:vml" xmlns:wp14="http://schemas.microsoft.com/office/word/2010/wordprocessingDrawing" xmlns:wp="http://schemas.openxmlformats.org/drawingml/2006/wordprocessingDrawing" xmlns:w10="urn:schemas-microsoft-com:office:word" xmlns:w="http://schemas.openxmlformats.org/wordprocessingml/2006/main" xmlns:w14="http://schemas.microsoft.com/office/word/2010/wordml" xmlns:w15="http://schemas.microsoft.com/office/word/2012/wordml" xmlns:w16cex="http://schemas.microsoft.com/office/word/2018/wordml/cex" xmlns:w16cid="http://schemas.microsoft.com/office/word/2016/wordml/cid" xmlns:w16="http://schemas.microsoft.com/office/word/2018/wordml" xmlns:w16sdtdh="http://schemas.microsoft.com/office/word/2020/wordml/sdtdatahash" xmlns:w16se="http://schemas.microsoft.com/office/word/2015/wordml/symex" xmlns:wpg="http://schemas.microsoft.com/office/word/2010/wordprocessingGroup" xmlns:wpi="http://schemas.microsoft.com/office/word/2010/wordprocessingInk" xmlns:wne="http://schemas.microsoft.com/office/word/2006/wordml" xmlns:wps="http://schemas.microsoft.com/office/word/2010/wordprocessingShape" mc:Ignorable="w14 w15 w16se w16cid w16 w16cex w16sdtdh wp14">
   <w:p>
     <w:pPr>
       <w:pStyle w:val="Footer"/>
@@ -6698,7 +6959,7 @@
 </file>
 
 <file path=word/footer2.xml><?xml version="1.0" encoding="utf-8"?>
-<w:ftr xmlns:wpc="http://schemas.microsoft.com/office/word/2010/wordprocessingCanvas" xmlns:cx="http://schemas.microsoft.com/office/drawing/2014/chartex" xmlns:cx1="http://schemas.microsoft.com/office/drawing/2015/9/8/chartex" xmlns:cx2="http://schemas.microsoft.com/office/drawing/2015/10/21/chartex" xmlns:cx3="http://schemas.microsoft.com/office/drawing/2016/5/9/chartex" xmlns:cx4="http://schemas.microsoft.com/office/drawing/2016/5/10/chartex" xmlns:cx5="http://schemas.microsoft.com/office/drawing/2016/5/11/chartex" xmlns:cx6="http://schemas.microsoft.com/office/drawing/2016/5/12/chartex" xmlns:cx7="http://schemas.microsoft.com/office/drawing/2016/5/13/chartex" xmlns:cx8="http://schemas.microsoft.com/office/drawing/2016/5/14/chartex" xmlns:mc="http://schemas.openxmlformats.org/markup-compatibility/2006" xmlns:aink="http://schemas.microsoft.com/office/drawing/2016/ink" xmlns:am3d="http://schemas.microsoft.com/office/drawing/2017/model3d" xmlns:o="urn:schemas-microsoft-com:office:office" xmlns:r="http://schemas.openxmlformats.org/officeDocument/2006/relationships" xmlns:m="http://schemas.openxmlformats.org/officeDocument/2006/math" xmlns:v="urn:schemas-microsoft-com:vml" xmlns:wp14="http://schemas.microsoft.com/office/word/2010/wordprocessingDrawing" xmlns:wp="http://schemas.openxmlformats.org/drawingml/2006/wordprocessingDrawing" xmlns:w10="urn:schemas-microsoft-com:office:word" xmlns:w="http://schemas.openxmlformats.org/wordprocessingml/2006/main" xmlns:w14="http://schemas.microsoft.com/office/word/2010/wordml" xmlns:w15="http://schemas.microsoft.com/office/word/2012/wordml" xmlns:w16cex="http://schemas.microsoft.com/office/word/2018/wordml/cex" xmlns:w16cid="http://schemas.microsoft.com/office/word/2016/wordml/cid" xmlns:w16="http://schemas.microsoft.com/office/word/2018/wordml" xmlns:w16se="http://schemas.microsoft.com/office/word/2015/wordml/symex" xmlns:wpg="http://schemas.microsoft.com/office/word/2010/wordprocessingGroup" xmlns:wpi="http://schemas.microsoft.com/office/word/2010/wordprocessingInk" xmlns:wne="http://schemas.microsoft.com/office/word/2006/wordml" xmlns:wps="http://schemas.microsoft.com/office/word/2010/wordprocessingShape" mc:Ignorable="w14 w15 w16se w16cid w16 w16cex wp14">
+<w:ftr xmlns:wpc="http://schemas.microsoft.com/office/word/2010/wordprocessingCanvas" xmlns:cx="http://schemas.microsoft.com/office/drawing/2014/chartex" xmlns:cx1="http://schemas.microsoft.com/office/drawing/2015/9/8/chartex" xmlns:cx2="http://schemas.microsoft.com/office/drawing/2015/10/21/chartex" xmlns:cx3="http://schemas.microsoft.com/office/drawing/2016/5/9/chartex" xmlns:cx4="http://schemas.microsoft.com/office/drawing/2016/5/10/chartex" xmlns:cx5="http://schemas.microsoft.com/office/drawing/2016/5/11/chartex" xmlns:cx6="http://schemas.microsoft.com/office/drawing/2016/5/12/chartex" xmlns:cx7="http://schemas.microsoft.com/office/drawing/2016/5/13/chartex" xmlns:cx8="http://schemas.microsoft.com/office/drawing/2016/5/14/chartex" xmlns:mc="http://schemas.openxmlformats.org/markup-compatibility/2006" xmlns:aink="http://schemas.microsoft.com/office/drawing/2016/ink" xmlns:am3d="http://schemas.microsoft.com/office/drawing/2017/model3d" xmlns:o="urn:schemas-microsoft-com:office:office" xmlns:r="http://schemas.openxmlformats.org/officeDocument/2006/relationships" xmlns:m="http://schemas.openxmlformats.org/officeDocument/2006/math" xmlns:v="urn:schemas-microsoft-com:vml" xmlns:wp14="http://schemas.microsoft.com/office/word/2010/wordprocessingDrawing" xmlns:wp="http://schemas.openxmlformats.org/drawingml/2006/wordprocessingDrawing" xmlns:w10="urn:schemas-microsoft-com:office:word" xmlns:w="http://schemas.openxmlformats.org/wordprocessingml/2006/main" xmlns:w14="http://schemas.microsoft.com/office/word/2010/wordml" xmlns:w15="http://schemas.microsoft.com/office/word/2012/wordml" xmlns:w16cex="http://schemas.microsoft.com/office/word/2018/wordml/cex" xmlns:w16cid="http://schemas.microsoft.com/office/word/2016/wordml/cid" xmlns:w16="http://schemas.microsoft.com/office/word/2018/wordml" xmlns:w16sdtdh="http://schemas.microsoft.com/office/word/2020/wordml/sdtdatahash" xmlns:w16se="http://schemas.microsoft.com/office/word/2015/wordml/symex" xmlns:wpg="http://schemas.microsoft.com/office/word/2010/wordprocessingGroup" xmlns:wpi="http://schemas.microsoft.com/office/word/2010/wordprocessingInk" xmlns:wne="http://schemas.microsoft.com/office/word/2006/wordml" xmlns:wps="http://schemas.microsoft.com/office/word/2010/wordprocessingShape" mc:Ignorable="w14 w15 w16se w16cid w16 w16cex w16sdtdh wp14">
   <w:tbl>
     <w:tblPr>
       <w:tblStyle w:val="TableGrid"/>
@@ -6797,7 +7058,6 @@
               <w:szCs w:val="36"/>
             </w:rPr>
           </w:pPr>
-          <w:proofErr w:type="spellStart"/>
           <w:r>
             <w:rPr>
               <w:b/>
@@ -6805,17 +7065,7 @@
               <w:sz w:val="36"/>
               <w:szCs w:val="36"/>
             </w:rPr>
-            <w:t>Elmosoftware</w:t>
-          </w:r>
-          <w:proofErr w:type="spellEnd"/>
-          <w:r>
-            <w:rPr>
-              <w:b/>
-              <w:color w:val="7F7F7F" w:themeColor="text1" w:themeTint="80"/>
-              <w:sz w:val="36"/>
-              <w:szCs w:val="36"/>
-            </w:rPr>
-            <w:t xml:space="preserve"> Corp.</w:t>
+            <w:t>Elmosoftware Corp.</w:t>
           </w:r>
         </w:p>
       </w:tc>
@@ -6830,7 +7080,7 @@
 </file>
 
 <file path=word/footnotes.xml><?xml version="1.0" encoding="utf-8"?>
-<w:footnotes xmlns:wpc="http://schemas.microsoft.com/office/word/2010/wordprocessingCanvas" xmlns:cx="http://schemas.microsoft.com/office/drawing/2014/chartex" xmlns:cx1="http://schemas.microsoft.com/office/drawing/2015/9/8/chartex" xmlns:cx2="http://schemas.microsoft.com/office/drawing/2015/10/21/chartex" xmlns:cx3="http://schemas.microsoft.com/office/drawing/2016/5/9/chartex" xmlns:cx4="http://schemas.microsoft.com/office/drawing/2016/5/10/chartex" xmlns:cx5="http://schemas.microsoft.com/office/drawing/2016/5/11/chartex" xmlns:cx6="http://schemas.microsoft.com/office/drawing/2016/5/12/chartex" xmlns:cx7="http://schemas.microsoft.com/office/drawing/2016/5/13/chartex" xmlns:cx8="http://schemas.microsoft.com/office/drawing/2016/5/14/chartex" xmlns:mc="http://schemas.openxmlformats.org/markup-compatibility/2006" xmlns:aink="http://schemas.microsoft.com/office/drawing/2016/ink" xmlns:am3d="http://schemas.microsoft.com/office/drawing/2017/model3d" xmlns:o="urn:schemas-microsoft-com:office:office" xmlns:r="http://schemas.openxmlformats.org/officeDocument/2006/relationships" xmlns:m="http://schemas.openxmlformats.org/officeDocument/2006/math" xmlns:v="urn:schemas-microsoft-com:vml" xmlns:wp14="http://schemas.microsoft.com/office/word/2010/wordprocessingDrawing" xmlns:wp="http://schemas.openxmlformats.org/drawingml/2006/wordprocessingDrawing" xmlns:w10="urn:schemas-microsoft-com:office:word" xmlns:w="http://schemas.openxmlformats.org/wordprocessingml/2006/main" xmlns:w14="http://schemas.microsoft.com/office/word/2010/wordml" xmlns:w15="http://schemas.microsoft.com/office/word/2012/wordml" xmlns:w16cex="http://schemas.microsoft.com/office/word/2018/wordml/cex" xmlns:w16cid="http://schemas.microsoft.com/office/word/2016/wordml/cid" xmlns:w16="http://schemas.microsoft.com/office/word/2018/wordml" xmlns:w16se="http://schemas.microsoft.com/office/word/2015/wordml/symex" xmlns:wpg="http://schemas.microsoft.com/office/word/2010/wordprocessingGroup" xmlns:wpi="http://schemas.microsoft.com/office/word/2010/wordprocessingInk" xmlns:wne="http://schemas.microsoft.com/office/word/2006/wordml" xmlns:wps="http://schemas.microsoft.com/office/word/2010/wordprocessingShape" mc:Ignorable="w14 w15 w16se w16cid w16 w16cex wp14">
+<w:footnotes xmlns:wpc="http://schemas.microsoft.com/office/word/2010/wordprocessingCanvas" xmlns:cx="http://schemas.microsoft.com/office/drawing/2014/chartex" xmlns:cx1="http://schemas.microsoft.com/office/drawing/2015/9/8/chartex" xmlns:cx2="http://schemas.microsoft.com/office/drawing/2015/10/21/chartex" xmlns:cx3="http://schemas.microsoft.com/office/drawing/2016/5/9/chartex" xmlns:cx4="http://schemas.microsoft.com/office/drawing/2016/5/10/chartex" xmlns:cx5="http://schemas.microsoft.com/office/drawing/2016/5/11/chartex" xmlns:cx6="http://schemas.microsoft.com/office/drawing/2016/5/12/chartex" xmlns:cx7="http://schemas.microsoft.com/office/drawing/2016/5/13/chartex" xmlns:cx8="http://schemas.microsoft.com/office/drawing/2016/5/14/chartex" xmlns:mc="http://schemas.openxmlformats.org/markup-compatibility/2006" xmlns:aink="http://schemas.microsoft.com/office/drawing/2016/ink" xmlns:am3d="http://schemas.microsoft.com/office/drawing/2017/model3d" xmlns:o="urn:schemas-microsoft-com:office:office" xmlns:r="http://schemas.openxmlformats.org/officeDocument/2006/relationships" xmlns:m="http://schemas.openxmlformats.org/officeDocument/2006/math" xmlns:v="urn:schemas-microsoft-com:vml" xmlns:wp14="http://schemas.microsoft.com/office/word/2010/wordprocessingDrawing" xmlns:wp="http://schemas.openxmlformats.org/drawingml/2006/wordprocessingDrawing" xmlns:w10="urn:schemas-microsoft-com:office:word" xmlns:w="http://schemas.openxmlformats.org/wordprocessingml/2006/main" xmlns:w14="http://schemas.microsoft.com/office/word/2010/wordml" xmlns:w15="http://schemas.microsoft.com/office/word/2012/wordml" xmlns:w16cex="http://schemas.microsoft.com/office/word/2018/wordml/cex" xmlns:w16cid="http://schemas.microsoft.com/office/word/2016/wordml/cid" xmlns:w16="http://schemas.microsoft.com/office/word/2018/wordml" xmlns:w16sdtdh="http://schemas.microsoft.com/office/word/2020/wordml/sdtdatahash" xmlns:w16se="http://schemas.microsoft.com/office/word/2015/wordml/symex" xmlns:wpg="http://schemas.microsoft.com/office/word/2010/wordprocessingGroup" xmlns:wpi="http://schemas.microsoft.com/office/word/2010/wordprocessingInk" xmlns:wne="http://schemas.microsoft.com/office/word/2006/wordml" xmlns:wps="http://schemas.microsoft.com/office/word/2010/wordprocessingShape" mc:Ignorable="w14 w15 w16se w16cid w16 w16cex w16sdtdh wp14">
   <w:footnote w:type="separator" w:id="-1">
     <w:p>
       <w:pPr>
@@ -6855,32 +7105,22 @@
 </file>
 
 <file path=word/header1.xml><?xml version="1.0" encoding="utf-8"?>
-<w:hdr xmlns:wpc="http://schemas.microsoft.com/office/word/2010/wordprocessingCanvas" xmlns:cx="http://schemas.microsoft.com/office/drawing/2014/chartex" xmlns:cx1="http://schemas.microsoft.com/office/drawing/2015/9/8/chartex" xmlns:cx2="http://schemas.microsoft.com/office/drawing/2015/10/21/chartex" xmlns:cx3="http://schemas.microsoft.com/office/drawing/2016/5/9/chartex" xmlns:cx4="http://schemas.microsoft.com/office/drawing/2016/5/10/chartex" xmlns:cx5="http://schemas.microsoft.com/office/drawing/2016/5/11/chartex" xmlns:cx6="http://schemas.microsoft.com/office/drawing/2016/5/12/chartex" xmlns:cx7="http://schemas.microsoft.com/office/drawing/2016/5/13/chartex" xmlns:cx8="http://schemas.microsoft.com/office/drawing/2016/5/14/chartex" xmlns:mc="http://schemas.openxmlformats.org/markup-compatibility/2006" xmlns:aink="http://schemas.microsoft.com/office/drawing/2016/ink" xmlns:am3d="http://schemas.microsoft.com/office/drawing/2017/model3d" xmlns:o="urn:schemas-microsoft-com:office:office" xmlns:r="http://schemas.openxmlformats.org/officeDocument/2006/relationships" xmlns:m="http://schemas.openxmlformats.org/officeDocument/2006/math" xmlns:v="urn:schemas-microsoft-com:vml" xmlns:wp14="http://schemas.microsoft.com/office/word/2010/wordprocessingDrawing" xmlns:wp="http://schemas.openxmlformats.org/drawingml/2006/wordprocessingDrawing" xmlns:w10="urn:schemas-microsoft-com:office:word" xmlns:w="http://schemas.openxmlformats.org/wordprocessingml/2006/main" xmlns:w14="http://schemas.microsoft.com/office/word/2010/wordml" xmlns:w15="http://schemas.microsoft.com/office/word/2012/wordml" xmlns:w16cex="http://schemas.microsoft.com/office/word/2018/wordml/cex" xmlns:w16cid="http://schemas.microsoft.com/office/word/2016/wordml/cid" xmlns:w16="http://schemas.microsoft.com/office/word/2018/wordml" xmlns:w16se="http://schemas.microsoft.com/office/word/2015/wordml/symex" xmlns:wpg="http://schemas.microsoft.com/office/word/2010/wordprocessingGroup" xmlns:wpi="http://schemas.microsoft.com/office/word/2010/wordprocessingInk" xmlns:wne="http://schemas.microsoft.com/office/word/2006/wordml" xmlns:wps="http://schemas.microsoft.com/office/word/2010/wordprocessingShape" mc:Ignorable="w14 w15 w16se w16cid w16 w16cex wp14">
+<w:hdr xmlns:wpc="http://schemas.microsoft.com/office/word/2010/wordprocessingCanvas" xmlns:cx="http://schemas.microsoft.com/office/drawing/2014/chartex" xmlns:cx1="http://schemas.microsoft.com/office/drawing/2015/9/8/chartex" xmlns:cx2="http://schemas.microsoft.com/office/drawing/2015/10/21/chartex" xmlns:cx3="http://schemas.microsoft.com/office/drawing/2016/5/9/chartex" xmlns:cx4="http://schemas.microsoft.com/office/drawing/2016/5/10/chartex" xmlns:cx5="http://schemas.microsoft.com/office/drawing/2016/5/11/chartex" xmlns:cx6="http://schemas.microsoft.com/office/drawing/2016/5/12/chartex" xmlns:cx7="http://schemas.microsoft.com/office/drawing/2016/5/13/chartex" xmlns:cx8="http://schemas.microsoft.com/office/drawing/2016/5/14/chartex" xmlns:mc="http://schemas.openxmlformats.org/markup-compatibility/2006" xmlns:aink="http://schemas.microsoft.com/office/drawing/2016/ink" xmlns:am3d="http://schemas.microsoft.com/office/drawing/2017/model3d" xmlns:o="urn:schemas-microsoft-com:office:office" xmlns:r="http://schemas.openxmlformats.org/officeDocument/2006/relationships" xmlns:m="http://schemas.openxmlformats.org/officeDocument/2006/math" xmlns:v="urn:schemas-microsoft-com:vml" xmlns:wp14="http://schemas.microsoft.com/office/word/2010/wordprocessingDrawing" xmlns:wp="http://schemas.openxmlformats.org/drawingml/2006/wordprocessingDrawing" xmlns:w10="urn:schemas-microsoft-com:office:word" xmlns:w="http://schemas.openxmlformats.org/wordprocessingml/2006/main" xmlns:w14="http://schemas.microsoft.com/office/word/2010/wordml" xmlns:w15="http://schemas.microsoft.com/office/word/2012/wordml" xmlns:w16cex="http://schemas.microsoft.com/office/word/2018/wordml/cex" xmlns:w16cid="http://schemas.microsoft.com/office/word/2016/wordml/cid" xmlns:w16="http://schemas.microsoft.com/office/word/2018/wordml" xmlns:w16sdtdh="http://schemas.microsoft.com/office/word/2020/wordml/sdtdatahash" xmlns:w16se="http://schemas.microsoft.com/office/word/2015/wordml/symex" xmlns:wpg="http://schemas.microsoft.com/office/word/2010/wordprocessingGroup" xmlns:wpi="http://schemas.microsoft.com/office/word/2010/wordprocessingInk" xmlns:wne="http://schemas.microsoft.com/office/word/2006/wordml" xmlns:wps="http://schemas.microsoft.com/office/word/2010/wordprocessingShape" mc:Ignorable="w14 w15 w16se w16cid w16 w16cex w16sdtdh wp14">
   <w:p>
     <w:pPr>
       <w:pStyle w:val="HeaderAndFooter"/>
     </w:pPr>
-    <w:r>
-      <w:fldChar w:fldCharType="begin"/>
-    </w:r>
-    <w:r>
-      <w:instrText xml:space="preserve"> TITLE   \* MERGEFORMAT </w:instrText>
-    </w:r>
-    <w:r>
-      <w:fldChar w:fldCharType="separate"/>
-    </w:r>
-    <w:r>
-      <w:t>Propel - Configuration Management</w:t>
-    </w:r>
-    <w:r>
-      <w:fldChar w:fldCharType="end"/>
-    </w:r>
+    <w:fldSimple w:instr=" TITLE   \* MERGEFORMAT ">
+      <w:r>
+        <w:t>Propel - Configuration Management</w:t>
+      </w:r>
+    </w:fldSimple>
   </w:p>
 </w:hdr>
 </file>
 
 <file path=word/numbering.xml><?xml version="1.0" encoding="utf-8"?>
-<w:numbering xmlns:wpc="http://schemas.microsoft.com/office/word/2010/wordprocessingCanvas" xmlns:cx="http://schemas.microsoft.com/office/drawing/2014/chartex" xmlns:cx1="http://schemas.microsoft.com/office/drawing/2015/9/8/chartex" xmlns:cx2="http://schemas.microsoft.com/office/drawing/2015/10/21/chartex" xmlns:cx3="http://schemas.microsoft.com/office/drawing/2016/5/9/chartex" xmlns:cx4="http://schemas.microsoft.com/office/drawing/2016/5/10/chartex" xmlns:cx5="http://schemas.microsoft.com/office/drawing/2016/5/11/chartex" xmlns:cx6="http://schemas.microsoft.com/office/drawing/2016/5/12/chartex" xmlns:cx7="http://schemas.microsoft.com/office/drawing/2016/5/13/chartex" xmlns:cx8="http://schemas.microsoft.com/office/drawing/2016/5/14/chartex" xmlns:mc="http://schemas.openxmlformats.org/markup-compatibility/2006" xmlns:aink="http://schemas.microsoft.com/office/drawing/2016/ink" xmlns:am3d="http://schemas.microsoft.com/office/drawing/2017/model3d" xmlns:o="urn:schemas-microsoft-com:office:office" xmlns:r="http://schemas.openxmlformats.org/officeDocument/2006/relationships" xmlns:m="http://schemas.openxmlformats.org/officeDocument/2006/math" xmlns:v="urn:schemas-microsoft-com:vml" xmlns:wp14="http://schemas.microsoft.com/office/word/2010/wordprocessingDrawing" xmlns:wp="http://schemas.openxmlformats.org/drawingml/2006/wordprocessingDrawing" xmlns:w10="urn:schemas-microsoft-com:office:word" xmlns:w="http://schemas.openxmlformats.org/wordprocessingml/2006/main" xmlns:w14="http://schemas.microsoft.com/office/word/2010/wordml" xmlns:w15="http://schemas.microsoft.com/office/word/2012/wordml" xmlns:w16cex="http://schemas.microsoft.com/office/word/2018/wordml/cex" xmlns:w16cid="http://schemas.microsoft.com/office/word/2016/wordml/cid" xmlns:w16="http://schemas.microsoft.com/office/word/2018/wordml" xmlns:w16se="http://schemas.microsoft.com/office/word/2015/wordml/symex" xmlns:wpg="http://schemas.microsoft.com/office/word/2010/wordprocessingGroup" xmlns:wpi="http://schemas.microsoft.com/office/word/2010/wordprocessingInk" xmlns:wne="http://schemas.microsoft.com/office/word/2006/wordml" xmlns:wps="http://schemas.microsoft.com/office/word/2010/wordprocessingShape" mc:Ignorable="w14 w15 w16se w16cid w16 w16cex wp14">
+<w:numbering xmlns:wpc="http://schemas.microsoft.com/office/word/2010/wordprocessingCanvas" xmlns:cx="http://schemas.microsoft.com/office/drawing/2014/chartex" xmlns:cx1="http://schemas.microsoft.com/office/drawing/2015/9/8/chartex" xmlns:cx2="http://schemas.microsoft.com/office/drawing/2015/10/21/chartex" xmlns:cx3="http://schemas.microsoft.com/office/drawing/2016/5/9/chartex" xmlns:cx4="http://schemas.microsoft.com/office/drawing/2016/5/10/chartex" xmlns:cx5="http://schemas.microsoft.com/office/drawing/2016/5/11/chartex" xmlns:cx6="http://schemas.microsoft.com/office/drawing/2016/5/12/chartex" xmlns:cx7="http://schemas.microsoft.com/office/drawing/2016/5/13/chartex" xmlns:cx8="http://schemas.microsoft.com/office/drawing/2016/5/14/chartex" xmlns:mc="http://schemas.openxmlformats.org/markup-compatibility/2006" xmlns:aink="http://schemas.microsoft.com/office/drawing/2016/ink" xmlns:am3d="http://schemas.microsoft.com/office/drawing/2017/model3d" xmlns:o="urn:schemas-microsoft-com:office:office" xmlns:r="http://schemas.openxmlformats.org/officeDocument/2006/relationships" xmlns:m="http://schemas.openxmlformats.org/officeDocument/2006/math" xmlns:v="urn:schemas-microsoft-com:vml" xmlns:wp14="http://schemas.microsoft.com/office/word/2010/wordprocessingDrawing" xmlns:wp="http://schemas.openxmlformats.org/drawingml/2006/wordprocessingDrawing" xmlns:w10="urn:schemas-microsoft-com:office:word" xmlns:w="http://schemas.openxmlformats.org/wordprocessingml/2006/main" xmlns:w14="http://schemas.microsoft.com/office/word/2010/wordml" xmlns:w15="http://schemas.microsoft.com/office/word/2012/wordml" xmlns:w16cex="http://schemas.microsoft.com/office/word/2018/wordml/cex" xmlns:w16cid="http://schemas.microsoft.com/office/word/2016/wordml/cid" xmlns:w16="http://schemas.microsoft.com/office/word/2018/wordml" xmlns:w16sdtdh="http://schemas.microsoft.com/office/word/2020/wordml/sdtdatahash" xmlns:w16se="http://schemas.microsoft.com/office/word/2015/wordml/symex" xmlns:wpg="http://schemas.microsoft.com/office/word/2010/wordprocessingGroup" xmlns:wpi="http://schemas.microsoft.com/office/word/2010/wordprocessingInk" xmlns:wne="http://schemas.microsoft.com/office/word/2006/wordml" xmlns:wps="http://schemas.microsoft.com/office/word/2010/wordprocessingShape" mc:Ignorable="w14 w15 w16se w16cid w16 w16cex w16sdtdh wp14">
   <w:abstractNum w:abstractNumId="0" w15:restartNumberingAfterBreak="0">
     <w:nsid w:val="029E0495"/>
     <w:multiLevelType w:val="hybridMultilevel"/>
@@ -8830,7 +9070,7 @@
 </file>
 
 <file path=word/styles.xml><?xml version="1.0" encoding="utf-8"?>
-<w:styles xmlns:mc="http://schemas.openxmlformats.org/markup-compatibility/2006" xmlns:r="http://schemas.openxmlformats.org/officeDocument/2006/relationships" xmlns:w="http://schemas.openxmlformats.org/wordprocessingml/2006/main" xmlns:w14="http://schemas.microsoft.com/office/word/2010/wordml" xmlns:w15="http://schemas.microsoft.com/office/word/2012/wordml" xmlns:w16cex="http://schemas.microsoft.com/office/word/2018/wordml/cex" xmlns:w16cid="http://schemas.microsoft.com/office/word/2016/wordml/cid" xmlns:w16="http://schemas.microsoft.com/office/word/2018/wordml" xmlns:w16se="http://schemas.microsoft.com/office/word/2015/wordml/symex" mc:Ignorable="w14 w15 w16se w16cid w16 w16cex">
+<w:styles xmlns:mc="http://schemas.openxmlformats.org/markup-compatibility/2006" xmlns:r="http://schemas.openxmlformats.org/officeDocument/2006/relationships" xmlns:w="http://schemas.openxmlformats.org/wordprocessingml/2006/main" xmlns:w14="http://schemas.microsoft.com/office/word/2010/wordml" xmlns:w15="http://schemas.microsoft.com/office/word/2012/wordml" xmlns:w16cex="http://schemas.microsoft.com/office/word/2018/wordml/cex" xmlns:w16cid="http://schemas.microsoft.com/office/word/2016/wordml/cid" xmlns:w16="http://schemas.microsoft.com/office/word/2018/wordml" xmlns:w16sdtdh="http://schemas.microsoft.com/office/word/2020/wordml/sdtdatahash" xmlns:w16se="http://schemas.microsoft.com/office/word/2015/wordml/symex" mc:Ignorable="w14 w15 w16se w16cid w16 w16cex w16sdtdh">
   <w:docDefaults>
     <w:rPrDefault>
       <w:rPr>

</xml_diff>

<commit_message>
Adding the Tagging to the CM doc
</commit_message>
<xml_diff>
--- a/doc/Propel - Configuration Management.docx
+++ b/doc/Propel - Configuration Management.docx
@@ -97,17 +97,8 @@
           <w:sz w:val="44"/>
           <w:szCs w:val="44"/>
         </w:rPr>
-        <w:t xml:space="preserve">Reach your </w:t>
-      </w:r>
-      <w:proofErr w:type="gramStart"/>
-      <w:r>
-        <w:rPr>
-          <w:sz w:val="44"/>
-          <w:szCs w:val="44"/>
-        </w:rPr>
-        <w:t>servers</w:t>
-      </w:r>
-      <w:proofErr w:type="gramEnd"/>
+        <w:t>Reach your servers</w:t>
+      </w:r>
     </w:p>
     <w:p>
       <w:pPr>
@@ -3731,15 +3722,7 @@
                               <w:t xml:space="preserve">Keep this unchecked: </w:t>
                             </w:r>
                             <w:r>
-                              <w:t xml:space="preserve"> "Tools for Native </w:t>
-                            </w:r>
-                            <w:proofErr w:type="gramStart"/>
-                            <w:r>
-                              <w:t>Modules</w:t>
-                            </w:r>
-                            <w:proofErr w:type="gramEnd"/>
-                            <w:r>
-                              <w:t>"</w:t>
+                              <w:t xml:space="preserve"> "Tools for Native Modules"</w:t>
                             </w:r>
                             <w:bookmarkEnd w:id="5"/>
                           </w:p>
@@ -3854,15 +3837,7 @@
                         <w:t xml:space="preserve">Keep this unchecked: </w:t>
                       </w:r>
                       <w:r>
-                        <w:t xml:space="preserve"> "Tools for Native </w:t>
-                      </w:r>
-                      <w:proofErr w:type="gramStart"/>
-                      <w:r>
-                        <w:t>Modules</w:t>
-                      </w:r>
-                      <w:proofErr w:type="gramEnd"/>
-                      <w:r>
-                        <w:t>"</w:t>
+                        <w:t xml:space="preserve"> "Tools for Native Modules"</w:t>
                       </w:r>
                       <w:bookmarkEnd w:id="8"/>
                     </w:p>
@@ -3922,15 +3897,7 @@
         <w:t>its</w:t>
       </w:r>
       <w:r>
-        <w:t xml:space="preserve"> version </w:t>
-      </w:r>
-      <w:proofErr w:type="gramStart"/>
-      <w:r>
-        <w:t>and also</w:t>
-      </w:r>
-      <w:proofErr w:type="gramEnd"/>
-      <w:r>
-        <w:t xml:space="preserve"> the one for </w:t>
+        <w:t xml:space="preserve"> version and also the one for </w:t>
       </w:r>
       <w:proofErr w:type="spellStart"/>
       <w:r>
@@ -4910,24 +4877,32 @@
                             <w:r>
                               <w:t xml:space="preserve">Figure </w:t>
                             </w:r>
-                            <w:fldSimple w:instr=" SEQ Figure \* ARABIC ">
-                              <w:r>
-                                <w:rPr>
-                                  <w:noProof/>
-                                </w:rPr>
-                                <w:t>2</w:t>
-                              </w:r>
-                            </w:fldSimple>
+                            <w:r>
+                              <w:fldChar w:fldCharType="begin"/>
+                            </w:r>
+                            <w:r>
+                              <w:instrText xml:space="preserve"> SEQ Figure \* ARABIC </w:instrText>
+                            </w:r>
+                            <w:r>
+                              <w:fldChar w:fldCharType="separate"/>
+                            </w:r>
+                            <w:r>
+                              <w:rPr>
+                                <w:noProof/>
+                              </w:rPr>
+                              <w:t>2</w:t>
+                            </w:r>
+                            <w:r>
+                              <w:rPr>
+                                <w:noProof/>
+                              </w:rPr>
+                              <w:fldChar w:fldCharType="end"/>
+                            </w:r>
                             <w:bookmarkEnd w:id="10"/>
                             <w:r>
-                              <w:t xml:space="preserve"> - Installing latest Node.js </w:t>
-                            </w:r>
-                            <w:proofErr w:type="gramStart"/>
-                            <w:r>
-                              <w:t>version</w:t>
+                              <w:t xml:space="preserve"> - Installing latest Node.js version</w:t>
                             </w:r>
                             <w:bookmarkEnd w:id="11"/>
-                            <w:proofErr w:type="gramEnd"/>
                           </w:p>
                           <w:p>
                             <w:pPr>
@@ -5025,24 +5000,32 @@
                       <w:r>
                         <w:t xml:space="preserve">Figure </w:t>
                       </w:r>
-                      <w:fldSimple w:instr=" SEQ Figure \* ARABIC ">
-                        <w:r>
-                          <w:rPr>
-                            <w:noProof/>
-                          </w:rPr>
-                          <w:t>2</w:t>
-                        </w:r>
-                      </w:fldSimple>
+                      <w:r>
+                        <w:fldChar w:fldCharType="begin"/>
+                      </w:r>
+                      <w:r>
+                        <w:instrText xml:space="preserve"> SEQ Figure \* ARABIC </w:instrText>
+                      </w:r>
+                      <w:r>
+                        <w:fldChar w:fldCharType="separate"/>
+                      </w:r>
+                      <w:r>
+                        <w:rPr>
+                          <w:noProof/>
+                        </w:rPr>
+                        <w:t>2</w:t>
+                      </w:r>
+                      <w:r>
+                        <w:rPr>
+                          <w:noProof/>
+                        </w:rPr>
+                        <w:fldChar w:fldCharType="end"/>
+                      </w:r>
                       <w:bookmarkEnd w:id="12"/>
                       <w:r>
-                        <w:t xml:space="preserve"> - Installing latest Node.js </w:t>
-                      </w:r>
-                      <w:proofErr w:type="gramStart"/>
-                      <w:r>
-                        <w:t>version</w:t>
+                        <w:t xml:space="preserve"> - Installing latest Node.js version</w:t>
                       </w:r>
                       <w:bookmarkEnd w:id="13"/>
-                      <w:proofErr w:type="gramEnd"/>
                     </w:p>
                     <w:p>
                       <w:pPr>
@@ -5236,24 +5219,32 @@
                             <w:r>
                               <w:t xml:space="preserve">Figure </w:t>
                             </w:r>
-                            <w:fldSimple w:instr=" SEQ Figure \* ARABIC ">
-                              <w:r>
-                                <w:rPr>
-                                  <w:noProof/>
-                                </w:rPr>
-                                <w:t>3</w:t>
-                              </w:r>
-                            </w:fldSimple>
+                            <w:r>
+                              <w:fldChar w:fldCharType="begin"/>
+                            </w:r>
+                            <w:r>
+                              <w:instrText xml:space="preserve"> SEQ Figure \* ARABIC </w:instrText>
+                            </w:r>
+                            <w:r>
+                              <w:fldChar w:fldCharType="separate"/>
+                            </w:r>
+                            <w:r>
+                              <w:rPr>
+                                <w:noProof/>
+                              </w:rPr>
+                              <w:t>3</w:t>
+                            </w:r>
+                            <w:r>
+                              <w:rPr>
+                                <w:noProof/>
+                              </w:rPr>
+                              <w:fldChar w:fldCharType="end"/>
+                            </w:r>
                             <w:bookmarkEnd w:id="14"/>
                             <w:r>
-                              <w:t xml:space="preserve"> - Using an installing Node.js </w:t>
-                            </w:r>
-                            <w:proofErr w:type="gramStart"/>
-                            <w:r>
-                              <w:t>version</w:t>
+                              <w:t xml:space="preserve"> - Using an installing Node.js version</w:t>
                             </w:r>
                             <w:bookmarkEnd w:id="15"/>
-                            <w:proofErr w:type="gramEnd"/>
                           </w:p>
                           <w:p>
                             <w:pPr>
@@ -5357,24 +5348,32 @@
                       <w:r>
                         <w:t xml:space="preserve">Figure </w:t>
                       </w:r>
-                      <w:fldSimple w:instr=" SEQ Figure \* ARABIC ">
-                        <w:r>
-                          <w:rPr>
-                            <w:noProof/>
-                          </w:rPr>
-                          <w:t>3</w:t>
-                        </w:r>
-                      </w:fldSimple>
+                      <w:r>
+                        <w:fldChar w:fldCharType="begin"/>
+                      </w:r>
+                      <w:r>
+                        <w:instrText xml:space="preserve"> SEQ Figure \* ARABIC </w:instrText>
+                      </w:r>
+                      <w:r>
+                        <w:fldChar w:fldCharType="separate"/>
+                      </w:r>
+                      <w:r>
+                        <w:rPr>
+                          <w:noProof/>
+                        </w:rPr>
+                        <w:t>3</w:t>
+                      </w:r>
+                      <w:r>
+                        <w:rPr>
+                          <w:noProof/>
+                        </w:rPr>
+                        <w:fldChar w:fldCharType="end"/>
+                      </w:r>
                       <w:bookmarkEnd w:id="16"/>
                       <w:r>
-                        <w:t xml:space="preserve"> - Using an installing Node.js </w:t>
-                      </w:r>
-                      <w:proofErr w:type="gramStart"/>
-                      <w:r>
-                        <w:t>version</w:t>
+                        <w:t xml:space="preserve"> - Using an installing Node.js version</w:t>
                       </w:r>
                       <w:bookmarkEnd w:id="17"/>
-                      <w:proofErr w:type="gramEnd"/>
                     </w:p>
                     <w:p>
                       <w:pPr>
@@ -5864,24 +5863,32 @@
                             <w:r>
                               <w:t xml:space="preserve">Figure </w:t>
                             </w:r>
-                            <w:fldSimple w:instr=" SEQ Figure \* ARABIC ">
-                              <w:r>
-                                <w:rPr>
-                                  <w:noProof/>
-                                </w:rPr>
-                                <w:t>3</w:t>
-                              </w:r>
-                            </w:fldSimple>
+                            <w:r>
+                              <w:fldChar w:fldCharType="begin"/>
+                            </w:r>
+                            <w:r>
+                              <w:instrText xml:space="preserve"> SEQ Figure \* ARABIC </w:instrText>
+                            </w:r>
+                            <w:r>
+                              <w:fldChar w:fldCharType="separate"/>
+                            </w:r>
+                            <w:r>
+                              <w:rPr>
+                                <w:noProof/>
+                              </w:rPr>
+                              <w:t>3</w:t>
+                            </w:r>
+                            <w:r>
+                              <w:rPr>
+                                <w:noProof/>
+                              </w:rPr>
+                              <w:fldChar w:fldCharType="end"/>
+                            </w:r>
                             <w:bookmarkEnd w:id="23"/>
                             <w:r>
-                              <w:t xml:space="preserve"> - Choose complete setup </w:t>
-                            </w:r>
-                            <w:proofErr w:type="gramStart"/>
-                            <w:r>
-                              <w:t>type</w:t>
+                              <w:t xml:space="preserve"> - Choose complete setup type</w:t>
                             </w:r>
                             <w:bookmarkEnd w:id="24"/>
-                            <w:proofErr w:type="gramEnd"/>
                           </w:p>
                           <w:p>
                             <w:pPr>
@@ -5974,24 +5981,32 @@
                       <w:r>
                         <w:t xml:space="preserve">Figure </w:t>
                       </w:r>
-                      <w:fldSimple w:instr=" SEQ Figure \* ARABIC ">
-                        <w:r>
-                          <w:rPr>
-                            <w:noProof/>
-                          </w:rPr>
-                          <w:t>3</w:t>
-                        </w:r>
-                      </w:fldSimple>
+                      <w:r>
+                        <w:fldChar w:fldCharType="begin"/>
+                      </w:r>
+                      <w:r>
+                        <w:instrText xml:space="preserve"> SEQ Figure \* ARABIC </w:instrText>
+                      </w:r>
+                      <w:r>
+                        <w:fldChar w:fldCharType="separate"/>
+                      </w:r>
+                      <w:r>
+                        <w:rPr>
+                          <w:noProof/>
+                        </w:rPr>
+                        <w:t>3</w:t>
+                      </w:r>
+                      <w:r>
+                        <w:rPr>
+                          <w:noProof/>
+                        </w:rPr>
+                        <w:fldChar w:fldCharType="end"/>
+                      </w:r>
                       <w:bookmarkEnd w:id="25"/>
                       <w:r>
-                        <w:t xml:space="preserve"> - Choose complete setup </w:t>
-                      </w:r>
-                      <w:proofErr w:type="gramStart"/>
-                      <w:r>
-                        <w:t>type</w:t>
+                        <w:t xml:space="preserve"> - Choose complete setup type</w:t>
                       </w:r>
                       <w:bookmarkEnd w:id="26"/>
-                      <w:proofErr w:type="gramEnd"/>
                     </w:p>
                     <w:p>
                       <w:pPr>
@@ -6127,14 +6142,27 @@
                             <w:r>
                               <w:t xml:space="preserve">Figure </w:t>
                             </w:r>
-                            <w:fldSimple w:instr=" SEQ Figure \* ARABIC ">
-                              <w:r>
-                                <w:rPr>
-                                  <w:noProof/>
-                                </w:rPr>
-                                <w:t>4</w:t>
-                              </w:r>
-                            </w:fldSimple>
+                            <w:r>
+                              <w:fldChar w:fldCharType="begin"/>
+                            </w:r>
+                            <w:r>
+                              <w:instrText xml:space="preserve"> SEQ Figure \* ARABIC </w:instrText>
+                            </w:r>
+                            <w:r>
+                              <w:fldChar w:fldCharType="separate"/>
+                            </w:r>
+                            <w:r>
+                              <w:rPr>
+                                <w:noProof/>
+                              </w:rPr>
+                              <w:t>4</w:t>
+                            </w:r>
+                            <w:r>
+                              <w:rPr>
+                                <w:noProof/>
+                              </w:rPr>
+                              <w:fldChar w:fldCharType="end"/>
+                            </w:r>
                             <w:r>
                               <w:t xml:space="preserve"> - Mongo DB site</w:t>
                             </w:r>
@@ -6224,14 +6252,27 @@
                       <w:r>
                         <w:t xml:space="preserve">Figure </w:t>
                       </w:r>
-                      <w:fldSimple w:instr=" SEQ Figure \* ARABIC ">
-                        <w:r>
-                          <w:rPr>
-                            <w:noProof/>
-                          </w:rPr>
-                          <w:t>4</w:t>
-                        </w:r>
-                      </w:fldSimple>
+                      <w:r>
+                        <w:fldChar w:fldCharType="begin"/>
+                      </w:r>
+                      <w:r>
+                        <w:instrText xml:space="preserve"> SEQ Figure \* ARABIC </w:instrText>
+                      </w:r>
+                      <w:r>
+                        <w:fldChar w:fldCharType="separate"/>
+                      </w:r>
+                      <w:r>
+                        <w:rPr>
+                          <w:noProof/>
+                        </w:rPr>
+                        <w:t>4</w:t>
+                      </w:r>
+                      <w:r>
+                        <w:rPr>
+                          <w:noProof/>
+                        </w:rPr>
+                        <w:fldChar w:fldCharType="end"/>
+                      </w:r>
                       <w:r>
                         <w:t xml:space="preserve"> - Mongo DB site</w:t>
                       </w:r>
@@ -6371,23 +6412,31 @@
                             <w:r>
                               <w:t xml:space="preserve">Figure </w:t>
                             </w:r>
-                            <w:fldSimple w:instr=" SEQ Figure \* ARABIC ">
-                              <w:r>
-                                <w:rPr>
-                                  <w:noProof/>
-                                </w:rPr>
-                                <w:t>5</w:t>
-                              </w:r>
-                            </w:fldSimple>
-                            <w:r>
-                              <w:t xml:space="preserve"> - Installing Mongo DB as a </w:t>
-                            </w:r>
-                            <w:proofErr w:type="gramStart"/>
-                            <w:r>
-                              <w:t>service</w:t>
+                            <w:r>
+                              <w:fldChar w:fldCharType="begin"/>
+                            </w:r>
+                            <w:r>
+                              <w:instrText xml:space="preserve"> SEQ Figure \* ARABIC </w:instrText>
+                            </w:r>
+                            <w:r>
+                              <w:fldChar w:fldCharType="separate"/>
+                            </w:r>
+                            <w:r>
+                              <w:rPr>
+                                <w:noProof/>
+                              </w:rPr>
+                              <w:t>5</w:t>
+                            </w:r>
+                            <w:r>
+                              <w:rPr>
+                                <w:noProof/>
+                              </w:rPr>
+                              <w:fldChar w:fldCharType="end"/>
+                            </w:r>
+                            <w:r>
+                              <w:t xml:space="preserve"> - Installing Mongo DB as a service</w:t>
                             </w:r>
                             <w:bookmarkEnd w:id="29"/>
-                            <w:proofErr w:type="gramEnd"/>
                           </w:p>
                           <w:p>
                             <w:pPr>
@@ -6484,23 +6533,31 @@
                       <w:r>
                         <w:t xml:space="preserve">Figure </w:t>
                       </w:r>
-                      <w:fldSimple w:instr=" SEQ Figure \* ARABIC ">
-                        <w:r>
-                          <w:rPr>
-                            <w:noProof/>
-                          </w:rPr>
-                          <w:t>5</w:t>
-                        </w:r>
-                      </w:fldSimple>
-                      <w:r>
-                        <w:t xml:space="preserve"> - Installing Mongo DB as a </w:t>
-                      </w:r>
-                      <w:proofErr w:type="gramStart"/>
-                      <w:r>
-                        <w:t>service</w:t>
+                      <w:r>
+                        <w:fldChar w:fldCharType="begin"/>
+                      </w:r>
+                      <w:r>
+                        <w:instrText xml:space="preserve"> SEQ Figure \* ARABIC </w:instrText>
+                      </w:r>
+                      <w:r>
+                        <w:fldChar w:fldCharType="separate"/>
+                      </w:r>
+                      <w:r>
+                        <w:rPr>
+                          <w:noProof/>
+                        </w:rPr>
+                        <w:t>5</w:t>
+                      </w:r>
+                      <w:r>
+                        <w:rPr>
+                          <w:noProof/>
+                        </w:rPr>
+                        <w:fldChar w:fldCharType="end"/>
+                      </w:r>
+                      <w:r>
+                        <w:t xml:space="preserve"> - Installing Mongo DB as a service</w:t>
                       </w:r>
                       <w:bookmarkEnd w:id="30"/>
-                      <w:proofErr w:type="gramEnd"/>
                     </w:p>
                     <w:p>
                       <w:pPr>
@@ -6544,15 +6601,7 @@
         <w:t xml:space="preserve">If after the installation you want to </w:t>
       </w:r>
       <w:r>
-        <w:t xml:space="preserve">change the </w:t>
-      </w:r>
-      <w:proofErr w:type="gramStart"/>
-      <w:r>
-        <w:t>folders</w:t>
-      </w:r>
-      <w:proofErr w:type="gramEnd"/>
-      <w:r>
-        <w:t xml:space="preserve"> the engine is going to use for data and logging, you must proceed in this way:</w:t>
+        <w:t>change the folders the engine is going to use for data and logging, you must proceed in this way:</w:t>
       </w:r>
     </w:p>
     <w:p>
@@ -6878,14 +6927,27 @@
                             <w:r>
                               <w:t xml:space="preserve">Figure </w:t>
                             </w:r>
-                            <w:fldSimple w:instr=" SEQ Figure \* ARABIC ">
-                              <w:r>
-                                <w:rPr>
-                                  <w:noProof/>
-                                </w:rPr>
-                                <w:t>6</w:t>
-                              </w:r>
-                            </w:fldSimple>
+                            <w:r>
+                              <w:fldChar w:fldCharType="begin"/>
+                            </w:r>
+                            <w:r>
+                              <w:instrText xml:space="preserve"> SEQ Figure \* ARABIC </w:instrText>
+                            </w:r>
+                            <w:r>
+                              <w:fldChar w:fldCharType="separate"/>
+                            </w:r>
+                            <w:r>
+                              <w:rPr>
+                                <w:noProof/>
+                              </w:rPr>
+                              <w:t>6</w:t>
+                            </w:r>
+                            <w:r>
+                              <w:rPr>
+                                <w:noProof/>
+                              </w:rPr>
+                              <w:fldChar w:fldCharType="end"/>
+                            </w:r>
                             <w:bookmarkEnd w:id="31"/>
                             <w:r>
                               <w:t xml:space="preserve"> - Modified </w:t>
@@ -6981,14 +7043,27 @@
                       <w:r>
                         <w:t xml:space="preserve">Figure </w:t>
                       </w:r>
-                      <w:fldSimple w:instr=" SEQ Figure \* ARABIC ">
-                        <w:r>
-                          <w:rPr>
-                            <w:noProof/>
-                          </w:rPr>
-                          <w:t>6</w:t>
-                        </w:r>
-                      </w:fldSimple>
+                      <w:r>
+                        <w:fldChar w:fldCharType="begin"/>
+                      </w:r>
+                      <w:r>
+                        <w:instrText xml:space="preserve"> SEQ Figure \* ARABIC </w:instrText>
+                      </w:r>
+                      <w:r>
+                        <w:fldChar w:fldCharType="separate"/>
+                      </w:r>
+                      <w:r>
+                        <w:rPr>
+                          <w:noProof/>
+                        </w:rPr>
+                        <w:t>6</w:t>
+                      </w:r>
+                      <w:r>
+                        <w:rPr>
+                          <w:noProof/>
+                        </w:rPr>
+                        <w:fldChar w:fldCharType="end"/>
+                      </w:r>
                       <w:bookmarkEnd w:id="34"/>
                       <w:r>
                         <w:t xml:space="preserve"> - Modified </w:t>
@@ -7133,14 +7208,27 @@
                             <w:r>
                               <w:t xml:space="preserve">Figure </w:t>
                             </w:r>
-                            <w:fldSimple w:instr=" SEQ Figure \* ARABIC ">
-                              <w:r>
-                                <w:rPr>
-                                  <w:noProof/>
-                                </w:rPr>
-                                <w:t>7</w:t>
-                              </w:r>
-                            </w:fldSimple>
+                            <w:r>
+                              <w:fldChar w:fldCharType="begin"/>
+                            </w:r>
+                            <w:r>
+                              <w:instrText xml:space="preserve"> SEQ Figure \* ARABIC </w:instrText>
+                            </w:r>
+                            <w:r>
+                              <w:fldChar w:fldCharType="separate"/>
+                            </w:r>
+                            <w:r>
+                              <w:rPr>
+                                <w:noProof/>
+                              </w:rPr>
+                              <w:t>7</w:t>
+                            </w:r>
+                            <w:r>
+                              <w:rPr>
+                                <w:noProof/>
+                              </w:rPr>
+                              <w:fldChar w:fldCharType="end"/>
+                            </w:r>
                             <w:bookmarkEnd w:id="37"/>
                             <w:r>
                               <w:t xml:space="preserve"> - Granting full access to the service account.</w:t>
@@ -7232,14 +7320,27 @@
                       <w:r>
                         <w:t xml:space="preserve">Figure </w:t>
                       </w:r>
-                      <w:fldSimple w:instr=" SEQ Figure \* ARABIC ">
-                        <w:r>
-                          <w:rPr>
-                            <w:noProof/>
-                          </w:rPr>
-                          <w:t>7</w:t>
-                        </w:r>
-                      </w:fldSimple>
+                      <w:r>
+                        <w:fldChar w:fldCharType="begin"/>
+                      </w:r>
+                      <w:r>
+                        <w:instrText xml:space="preserve"> SEQ Figure \* ARABIC </w:instrText>
+                      </w:r>
+                      <w:r>
+                        <w:fldChar w:fldCharType="separate"/>
+                      </w:r>
+                      <w:r>
+                        <w:rPr>
+                          <w:noProof/>
+                        </w:rPr>
+                        <w:t>7</w:t>
+                      </w:r>
+                      <w:r>
+                        <w:rPr>
+                          <w:noProof/>
+                        </w:rPr>
+                        <w:fldChar w:fldCharType="end"/>
+                      </w:r>
                       <w:bookmarkEnd w:id="39"/>
                       <w:r>
                         <w:t xml:space="preserve"> - Granting full access to the service account.</w:t>
@@ -7293,15 +7394,7 @@
         </w:r>
       </w:hyperlink>
       <w:r>
-        <w:t xml:space="preserve">. These are helper commands to for example make backups, </w:t>
-      </w:r>
-      <w:proofErr w:type="gramStart"/>
-      <w:r>
-        <w:t>extract</w:t>
-      </w:r>
-      <w:proofErr w:type="gramEnd"/>
-      <w:r>
-        <w:t xml:space="preserve"> or import data into the </w:t>
+        <w:t xml:space="preserve">. These are helper commands to for example make backups, extract or import data into the </w:t>
       </w:r>
       <w:proofErr w:type="spellStart"/>
       <w:r>
@@ -7441,23 +7534,31 @@
                             <w:r>
                               <w:t xml:space="preserve">Figure </w:t>
                             </w:r>
-                            <w:fldSimple w:instr=" SEQ Figure \* ARABIC ">
-                              <w:r>
-                                <w:rPr>
-                                  <w:noProof/>
-                                </w:rPr>
-                                <w:t>8</w:t>
-                              </w:r>
-                            </w:fldSimple>
-                            <w:r>
-                              <w:t xml:space="preserve"> Script to add the Mongo DB path to the PATH system environment </w:t>
-                            </w:r>
-                            <w:proofErr w:type="gramStart"/>
-                            <w:r>
-                              <w:t>variable</w:t>
+                            <w:r>
+                              <w:fldChar w:fldCharType="begin"/>
+                            </w:r>
+                            <w:r>
+                              <w:instrText xml:space="preserve"> SEQ Figure \* ARABIC </w:instrText>
+                            </w:r>
+                            <w:r>
+                              <w:fldChar w:fldCharType="separate"/>
+                            </w:r>
+                            <w:r>
+                              <w:rPr>
+                                <w:noProof/>
+                              </w:rPr>
+                              <w:t>8</w:t>
+                            </w:r>
+                            <w:r>
+                              <w:rPr>
+                                <w:noProof/>
+                              </w:rPr>
+                              <w:fldChar w:fldCharType="end"/>
+                            </w:r>
+                            <w:r>
+                              <w:t xml:space="preserve"> Script to add the Mongo DB path to the PATH system environment variable</w:t>
                             </w:r>
                             <w:bookmarkEnd w:id="41"/>
-                            <w:proofErr w:type="gramEnd"/>
                           </w:p>
                           <w:p/>
                           <w:p/>
@@ -7556,23 +7657,31 @@
                       <w:r>
                         <w:t xml:space="preserve">Figure </w:t>
                       </w:r>
-                      <w:fldSimple w:instr=" SEQ Figure \* ARABIC ">
-                        <w:r>
-                          <w:rPr>
-                            <w:noProof/>
-                          </w:rPr>
-                          <w:t>8</w:t>
-                        </w:r>
-                      </w:fldSimple>
-                      <w:r>
-                        <w:t xml:space="preserve"> Script to add the Mongo DB path to the PATH system environment </w:t>
-                      </w:r>
-                      <w:proofErr w:type="gramStart"/>
-                      <w:r>
-                        <w:t>variable</w:t>
+                      <w:r>
+                        <w:fldChar w:fldCharType="begin"/>
+                      </w:r>
+                      <w:r>
+                        <w:instrText xml:space="preserve"> SEQ Figure \* ARABIC </w:instrText>
+                      </w:r>
+                      <w:r>
+                        <w:fldChar w:fldCharType="separate"/>
+                      </w:r>
+                      <w:r>
+                        <w:rPr>
+                          <w:noProof/>
+                        </w:rPr>
+                        <w:t>8</w:t>
+                      </w:r>
+                      <w:r>
+                        <w:rPr>
+                          <w:noProof/>
+                        </w:rPr>
+                        <w:fldChar w:fldCharType="end"/>
+                      </w:r>
+                      <w:r>
+                        <w:t xml:space="preserve"> Script to add the Mongo DB path to the PATH system environment variable</w:t>
                       </w:r>
                       <w:bookmarkEnd w:id="42"/>
-                      <w:proofErr w:type="gramEnd"/>
                     </w:p>
                     <w:p/>
                     <w:p/>
@@ -7630,23 +7739,7 @@
           <w:b/>
           <w:bCs/>
         </w:rPr>
-        <w:t xml:space="preserve">this </w:t>
-      </w:r>
-      <w:proofErr w:type="gramStart"/>
-      <w:r>
-        <w:rPr>
-          <w:b/>
-          <w:bCs/>
-        </w:rPr>
-        <w:t>require</w:t>
-      </w:r>
-      <w:proofErr w:type="gramEnd"/>
-      <w:r>
-        <w:rPr>
-          <w:b/>
-          <w:bCs/>
-        </w:rPr>
-        <w:t xml:space="preserve"> to restart the computer to apply the changes</w:t>
+        <w:t>this require to restart the computer to apply the changes</w:t>
       </w:r>
       <w:r>
         <w:t>.</w:t>
@@ -7783,24 +7876,32 @@
                             <w:r>
                               <w:t xml:space="preserve">Figure </w:t>
                             </w:r>
-                            <w:fldSimple w:instr=" SEQ Figure \* ARABIC ">
-                              <w:r>
-                                <w:rPr>
-                                  <w:noProof/>
-                                </w:rPr>
-                                <w:t>9</w:t>
-                              </w:r>
-                            </w:fldSimple>
+                            <w:r>
+                              <w:fldChar w:fldCharType="begin"/>
+                            </w:r>
+                            <w:r>
+                              <w:instrText xml:space="preserve"> SEQ Figure \* ARABIC </w:instrText>
+                            </w:r>
+                            <w:r>
+                              <w:fldChar w:fldCharType="separate"/>
+                            </w:r>
+                            <w:r>
+                              <w:rPr>
+                                <w:noProof/>
+                              </w:rPr>
+                              <w:t>9</w:t>
+                            </w:r>
+                            <w:r>
+                              <w:rPr>
+                                <w:noProof/>
+                              </w:rPr>
+                              <w:fldChar w:fldCharType="end"/>
+                            </w:r>
                             <w:bookmarkEnd w:id="43"/>
                             <w:r>
-                              <w:t xml:space="preserve"> - Getting the Mongo engine </w:t>
-                            </w:r>
-                            <w:proofErr w:type="gramStart"/>
-                            <w:r>
-                              <w:t>version</w:t>
+                              <w:t xml:space="preserve"> - Getting the Mongo engine version</w:t>
                             </w:r>
                             <w:bookmarkEnd w:id="44"/>
-                            <w:proofErr w:type="gramEnd"/>
                           </w:p>
                           <w:p>
                             <w:pPr>
@@ -7905,24 +8006,32 @@
                       <w:r>
                         <w:t xml:space="preserve">Figure </w:t>
                       </w:r>
-                      <w:fldSimple w:instr=" SEQ Figure \* ARABIC ">
-                        <w:r>
-                          <w:rPr>
-                            <w:noProof/>
-                          </w:rPr>
-                          <w:t>9</w:t>
-                        </w:r>
-                      </w:fldSimple>
+                      <w:r>
+                        <w:fldChar w:fldCharType="begin"/>
+                      </w:r>
+                      <w:r>
+                        <w:instrText xml:space="preserve"> SEQ Figure \* ARABIC </w:instrText>
+                      </w:r>
+                      <w:r>
+                        <w:fldChar w:fldCharType="separate"/>
+                      </w:r>
+                      <w:r>
+                        <w:rPr>
+                          <w:noProof/>
+                        </w:rPr>
+                        <w:t>9</w:t>
+                      </w:r>
+                      <w:r>
+                        <w:rPr>
+                          <w:noProof/>
+                        </w:rPr>
+                        <w:fldChar w:fldCharType="end"/>
+                      </w:r>
                       <w:bookmarkEnd w:id="45"/>
                       <w:r>
-                        <w:t xml:space="preserve"> - Getting the Mongo engine </w:t>
-                      </w:r>
-                      <w:proofErr w:type="gramStart"/>
-                      <w:r>
-                        <w:t>version</w:t>
+                        <w:t xml:space="preserve"> - Getting the Mongo engine version</w:t>
                       </w:r>
                       <w:bookmarkEnd w:id="46"/>
-                      <w:proofErr w:type="gramEnd"/>
                     </w:p>
                     <w:p>
                       <w:pPr>
@@ -8013,15 +8122,7 @@
         <w:t>DBA”</w:t>
       </w:r>
       <w:r>
-        <w:t xml:space="preserve"> in the </w:t>
-      </w:r>
-      <w:proofErr w:type="gramStart"/>
-      <w:r>
-        <w:t>Admin</w:t>
-      </w:r>
-      <w:proofErr w:type="gramEnd"/>
-      <w:r>
-        <w:t xml:space="preserve"> database that will have administrator privileges in any database.</w:t>
+        <w:t xml:space="preserve"> in the Admin database that will have administrator privileges in any database.</w:t>
       </w:r>
     </w:p>
     <w:p/>
@@ -8154,23 +8255,31 @@
                             <w:r>
                               <w:t xml:space="preserve">Figure </w:t>
                             </w:r>
-                            <w:fldSimple w:instr=" SEQ Figure \* ARABIC ">
-                              <w:r>
-                                <w:rPr>
-                                  <w:noProof/>
-                                </w:rPr>
-                                <w:t>10</w:t>
-                              </w:r>
-                            </w:fldSimple>
-                            <w:r>
-                              <w:t xml:space="preserve"> - Creating the new DBA </w:t>
-                            </w:r>
-                            <w:proofErr w:type="gramStart"/>
-                            <w:r>
-                              <w:t>user</w:t>
+                            <w:r>
+                              <w:fldChar w:fldCharType="begin"/>
+                            </w:r>
+                            <w:r>
+                              <w:instrText xml:space="preserve"> SEQ Figure \* ARABIC </w:instrText>
+                            </w:r>
+                            <w:r>
+                              <w:fldChar w:fldCharType="separate"/>
+                            </w:r>
+                            <w:r>
+                              <w:rPr>
+                                <w:noProof/>
+                              </w:rPr>
+                              <w:t>10</w:t>
+                            </w:r>
+                            <w:r>
+                              <w:rPr>
+                                <w:noProof/>
+                              </w:rPr>
+                              <w:fldChar w:fldCharType="end"/>
+                            </w:r>
+                            <w:r>
+                              <w:t xml:space="preserve"> - Creating the new DBA user</w:t>
                             </w:r>
                             <w:bookmarkEnd w:id="47"/>
-                            <w:proofErr w:type="gramEnd"/>
                           </w:p>
                           <w:p>
                             <w:pPr>
@@ -8279,23 +8388,31 @@
                       <w:r>
                         <w:t xml:space="preserve">Figure </w:t>
                       </w:r>
-                      <w:fldSimple w:instr=" SEQ Figure \* ARABIC ">
-                        <w:r>
-                          <w:rPr>
-                            <w:noProof/>
-                          </w:rPr>
-                          <w:t>10</w:t>
-                        </w:r>
-                      </w:fldSimple>
-                      <w:r>
-                        <w:t xml:space="preserve"> - Creating the new DBA </w:t>
-                      </w:r>
-                      <w:proofErr w:type="gramStart"/>
-                      <w:r>
-                        <w:t>user</w:t>
+                      <w:r>
+                        <w:fldChar w:fldCharType="begin"/>
+                      </w:r>
+                      <w:r>
+                        <w:instrText xml:space="preserve"> SEQ Figure \* ARABIC </w:instrText>
+                      </w:r>
+                      <w:r>
+                        <w:fldChar w:fldCharType="separate"/>
+                      </w:r>
+                      <w:r>
+                        <w:rPr>
+                          <w:noProof/>
+                        </w:rPr>
+                        <w:t>10</w:t>
+                      </w:r>
+                      <w:r>
+                        <w:rPr>
+                          <w:noProof/>
+                        </w:rPr>
+                        <w:fldChar w:fldCharType="end"/>
+                      </w:r>
+                      <w:r>
+                        <w:t xml:space="preserve"> - Creating the new DBA user</w:t>
                       </w:r>
                       <w:bookmarkEnd w:id="48"/>
-                      <w:proofErr w:type="gramEnd"/>
                     </w:p>
                     <w:p>
                       <w:pPr>
@@ -8452,14 +8569,27 @@
                             <w:r>
                               <w:t xml:space="preserve">Figure </w:t>
                             </w:r>
-                            <w:fldSimple w:instr=" SEQ Figure \* ARABIC ">
-                              <w:r>
-                                <w:rPr>
-                                  <w:noProof/>
-                                </w:rPr>
-                                <w:t>11</w:t>
-                              </w:r>
-                            </w:fldSimple>
+                            <w:r>
+                              <w:fldChar w:fldCharType="begin"/>
+                            </w:r>
+                            <w:r>
+                              <w:instrText xml:space="preserve"> SEQ Figure \* ARABIC </w:instrText>
+                            </w:r>
+                            <w:r>
+                              <w:fldChar w:fldCharType="separate"/>
+                            </w:r>
+                            <w:r>
+                              <w:rPr>
+                                <w:noProof/>
+                              </w:rPr>
+                              <w:t>11</w:t>
+                            </w:r>
+                            <w:r>
+                              <w:rPr>
+                                <w:noProof/>
+                              </w:rPr>
+                              <w:fldChar w:fldCharType="end"/>
+                            </w:r>
                             <w:bookmarkEnd w:id="49"/>
                             <w:r>
                               <w:t xml:space="preserve"> - Adding the Authorization security feature</w:t>
@@ -8586,14 +8716,27 @@
                       <w:r>
                         <w:t xml:space="preserve">Figure </w:t>
                       </w:r>
-                      <w:fldSimple w:instr=" SEQ Figure \* ARABIC ">
-                        <w:r>
-                          <w:rPr>
-                            <w:noProof/>
-                          </w:rPr>
-                          <w:t>11</w:t>
-                        </w:r>
-                      </w:fldSimple>
+                      <w:r>
+                        <w:fldChar w:fldCharType="begin"/>
+                      </w:r>
+                      <w:r>
+                        <w:instrText xml:space="preserve"> SEQ Figure \* ARABIC </w:instrText>
+                      </w:r>
+                      <w:r>
+                        <w:fldChar w:fldCharType="separate"/>
+                      </w:r>
+                      <w:r>
+                        <w:rPr>
+                          <w:noProof/>
+                        </w:rPr>
+                        <w:t>11</w:t>
+                      </w:r>
+                      <w:r>
+                        <w:rPr>
+                          <w:noProof/>
+                        </w:rPr>
+                        <w:fldChar w:fldCharType="end"/>
+                      </w:r>
                       <w:bookmarkEnd w:id="51"/>
                       <w:r>
                         <w:t xml:space="preserve"> - Adding the Authorization security feature</w:t>
@@ -8637,15 +8780,7 @@
     </w:p>
     <w:p>
       <w:r>
-        <w:t xml:space="preserve">After doing that our next steps </w:t>
-      </w:r>
-      <w:proofErr w:type="gramStart"/>
-      <w:r>
-        <w:t>is</w:t>
-      </w:r>
-      <w:proofErr w:type="gramEnd"/>
-      <w:r>
-        <w:t xml:space="preserve"> enforce user authentication in the MongoDB engine.</w:t>
+        <w:t>After doing that our next steps is enforce user authentication in the MongoDB engine.</w:t>
       </w:r>
     </w:p>
     <w:p>
@@ -8764,14 +8899,27 @@
                             <w:r>
                               <w:t xml:space="preserve">Figure </w:t>
                             </w:r>
-                            <w:fldSimple w:instr=" SEQ Figure \* ARABIC ">
-                              <w:r>
-                                <w:rPr>
-                                  <w:noProof/>
-                                </w:rPr>
-                                <w:t>12</w:t>
-                              </w:r>
-                            </w:fldSimple>
+                            <w:r>
+                              <w:fldChar w:fldCharType="begin"/>
+                            </w:r>
+                            <w:r>
+                              <w:instrText xml:space="preserve"> SEQ Figure \* ARABIC </w:instrText>
+                            </w:r>
+                            <w:r>
+                              <w:fldChar w:fldCharType="separate"/>
+                            </w:r>
+                            <w:r>
+                              <w:rPr>
+                                <w:noProof/>
+                              </w:rPr>
+                              <w:t>12</w:t>
+                            </w:r>
+                            <w:r>
+                              <w:rPr>
+                                <w:noProof/>
+                              </w:rPr>
+                              <w:fldChar w:fldCharType="end"/>
+                            </w:r>
                             <w:bookmarkEnd w:id="53"/>
                             <w:r>
                               <w:t xml:space="preserve"> - Enabling auth for all MongoDB databases.</w:t>
@@ -8878,14 +9026,27 @@
                       <w:r>
                         <w:t xml:space="preserve">Figure </w:t>
                       </w:r>
-                      <w:fldSimple w:instr=" SEQ Figure \* ARABIC ">
-                        <w:r>
-                          <w:rPr>
-                            <w:noProof/>
-                          </w:rPr>
-                          <w:t>12</w:t>
-                        </w:r>
-                      </w:fldSimple>
+                      <w:r>
+                        <w:fldChar w:fldCharType="begin"/>
+                      </w:r>
+                      <w:r>
+                        <w:instrText xml:space="preserve"> SEQ Figure \* ARABIC </w:instrText>
+                      </w:r>
+                      <w:r>
+                        <w:fldChar w:fldCharType="separate"/>
+                      </w:r>
+                      <w:r>
+                        <w:rPr>
+                          <w:noProof/>
+                        </w:rPr>
+                        <w:t>12</w:t>
+                      </w:r>
+                      <w:r>
+                        <w:rPr>
+                          <w:noProof/>
+                        </w:rPr>
+                        <w:fldChar w:fldCharType="end"/>
+                      </w:r>
                       <w:bookmarkEnd w:id="56"/>
                       <w:r>
                         <w:t xml:space="preserve"> - Enabling auth for all MongoDB databases.</w:t>
@@ -9050,24 +9211,32 @@
                             <w:r>
                               <w:t xml:space="preserve">Figure </w:t>
                             </w:r>
-                            <w:fldSimple w:instr=" SEQ Figure \* ARABIC ">
-                              <w:r>
-                                <w:rPr>
-                                  <w:noProof/>
-                                </w:rPr>
-                                <w:t>13</w:t>
-                              </w:r>
-                            </w:fldSimple>
+                            <w:r>
+                              <w:fldChar w:fldCharType="begin"/>
+                            </w:r>
+                            <w:r>
+                              <w:instrText xml:space="preserve"> SEQ Figure \* ARABIC </w:instrText>
+                            </w:r>
+                            <w:r>
+                              <w:fldChar w:fldCharType="separate"/>
+                            </w:r>
+                            <w:r>
+                              <w:rPr>
+                                <w:noProof/>
+                              </w:rPr>
+                              <w:t>13</w:t>
+                            </w:r>
+                            <w:r>
+                              <w:rPr>
+                                <w:noProof/>
+                              </w:rPr>
+                              <w:fldChar w:fldCharType="end"/>
+                            </w:r>
                             <w:bookmarkEnd w:id="59"/>
                             <w:r>
-                              <w:t xml:space="preserve"> - Creating the new DBA </w:t>
-                            </w:r>
-                            <w:proofErr w:type="gramStart"/>
-                            <w:r>
-                              <w:t>user</w:t>
+                              <w:t xml:space="preserve"> - Creating the new DBA user</w:t>
                             </w:r>
                             <w:bookmarkEnd w:id="60"/>
-                            <w:proofErr w:type="gramEnd"/>
                           </w:p>
                           <w:p>
                             <w:pPr>
@@ -9177,24 +9346,32 @@
                       <w:r>
                         <w:t xml:space="preserve">Figure </w:t>
                       </w:r>
-                      <w:fldSimple w:instr=" SEQ Figure \* ARABIC ">
-                        <w:r>
-                          <w:rPr>
-                            <w:noProof/>
-                          </w:rPr>
-                          <w:t>13</w:t>
-                        </w:r>
-                      </w:fldSimple>
+                      <w:r>
+                        <w:fldChar w:fldCharType="begin"/>
+                      </w:r>
+                      <w:r>
+                        <w:instrText xml:space="preserve"> SEQ Figure \* ARABIC </w:instrText>
+                      </w:r>
+                      <w:r>
+                        <w:fldChar w:fldCharType="separate"/>
+                      </w:r>
+                      <w:r>
+                        <w:rPr>
+                          <w:noProof/>
+                        </w:rPr>
+                        <w:t>13</w:t>
+                      </w:r>
+                      <w:r>
+                        <w:rPr>
+                          <w:noProof/>
+                        </w:rPr>
+                        <w:fldChar w:fldCharType="end"/>
+                      </w:r>
                       <w:bookmarkEnd w:id="61"/>
                       <w:r>
-                        <w:t xml:space="preserve"> - Creating the new DBA </w:t>
-                      </w:r>
-                      <w:proofErr w:type="gramStart"/>
-                      <w:r>
-                        <w:t>user</w:t>
+                        <w:t xml:space="preserve"> - Creating the new DBA user</w:t>
                       </w:r>
                       <w:bookmarkEnd w:id="62"/>
-                      <w:proofErr w:type="gramEnd"/>
                     </w:p>
                     <w:p>
                       <w:pPr>
@@ -9321,8 +9498,8 @@
       <w:pPr>
         <w:pStyle w:val="Heading2"/>
       </w:pPr>
-      <w:bookmarkStart w:id="64" w:name="OLE_LINK1"/>
-      <w:bookmarkStart w:id="65" w:name="_Toc160200271"/>
+      <w:bookmarkStart w:id="64" w:name="_Toc160200271"/>
+      <w:bookmarkStart w:id="65" w:name="OLE_LINK1"/>
       <w:proofErr w:type="spellStart"/>
       <w:r>
         <w:t>ActiveDirectory</w:t>
@@ -9334,9 +9511,9 @@
       <w:r>
         <w:t>Module</w:t>
       </w:r>
-      <w:bookmarkEnd w:id="65"/>
+      <w:bookmarkEnd w:id="64"/>
     </w:p>
-    <w:bookmarkEnd w:id="64"/>
+    <w:bookmarkEnd w:id="65"/>
     <w:p>
       <w:r>
         <w:rPr>
@@ -9656,13 +9833,8 @@
           </mc:Fallback>
         </mc:AlternateContent>
       </w:r>
-      <w:proofErr w:type="gramStart"/>
-      <w:r>
-        <w:t>In order to</w:t>
-      </w:r>
-      <w:proofErr w:type="gramEnd"/>
-      <w:r>
-        <w:t xml:space="preserve"> be able to run LDAP Queries to Microsoft Active Directory, you will need installed the “</w:t>
+      <w:r>
+        <w:t>In order to be able to run LDAP Queries to Microsoft Active Directory, you will need installed the “</w:t>
       </w:r>
       <w:proofErr w:type="spellStart"/>
       <w:r>
@@ -10367,14 +10539,27 @@
                             <w:r>
                               <w:t xml:space="preserve">Figure </w:t>
                             </w:r>
-                            <w:fldSimple w:instr=" SEQ Figure \* ARABIC ">
-                              <w:r>
-                                <w:rPr>
-                                  <w:noProof/>
-                                </w:rPr>
-                                <w:t>14</w:t>
-                              </w:r>
-                            </w:fldSimple>
+                            <w:r>
+                              <w:fldChar w:fldCharType="begin"/>
+                            </w:r>
+                            <w:r>
+                              <w:instrText xml:space="preserve"> SEQ Figure \* ARABIC </w:instrText>
+                            </w:r>
+                            <w:r>
+                              <w:fldChar w:fldCharType="separate"/>
+                            </w:r>
+                            <w:r>
+                              <w:rPr>
+                                <w:noProof/>
+                              </w:rPr>
+                              <w:t>14</w:t>
+                            </w:r>
+                            <w:r>
+                              <w:rPr>
+                                <w:noProof/>
+                              </w:rPr>
+                              <w:fldChar w:fldCharType="end"/>
+                            </w:r>
                             <w:r>
                               <w:t xml:space="preserve"> - Setup ODBC drivers in Control panel</w:t>
                             </w:r>
@@ -10495,14 +10680,27 @@
                       <w:r>
                         <w:t xml:space="preserve">Figure </w:t>
                       </w:r>
-                      <w:fldSimple w:instr=" SEQ Figure \* ARABIC ">
-                        <w:r>
-                          <w:rPr>
-                            <w:noProof/>
-                          </w:rPr>
-                          <w:t>14</w:t>
-                        </w:r>
-                      </w:fldSimple>
+                      <w:r>
+                        <w:fldChar w:fldCharType="begin"/>
+                      </w:r>
+                      <w:r>
+                        <w:instrText xml:space="preserve"> SEQ Figure \* ARABIC </w:instrText>
+                      </w:r>
+                      <w:r>
+                        <w:fldChar w:fldCharType="separate"/>
+                      </w:r>
+                      <w:r>
+                        <w:rPr>
+                          <w:noProof/>
+                        </w:rPr>
+                        <w:t>14</w:t>
+                      </w:r>
+                      <w:r>
+                        <w:rPr>
+                          <w:noProof/>
+                        </w:rPr>
+                        <w:fldChar w:fldCharType="end"/>
+                      </w:r>
                       <w:r>
                         <w:t xml:space="preserve"> - Setup ODBC drivers in Control panel</w:t>
                       </w:r>
@@ -10713,14 +10911,27 @@
                             <w:r>
                               <w:t xml:space="preserve">Figure </w:t>
                             </w:r>
-                            <w:fldSimple w:instr=" SEQ Figure \* ARABIC ">
-                              <w:r>
-                                <w:rPr>
-                                  <w:noProof/>
-                                </w:rPr>
-                                <w:t>15</w:t>
-                              </w:r>
-                            </w:fldSimple>
+                            <w:r>
+                              <w:fldChar w:fldCharType="begin"/>
+                            </w:r>
+                            <w:r>
+                              <w:instrText xml:space="preserve"> SEQ Figure \* ARABIC </w:instrText>
+                            </w:r>
+                            <w:r>
+                              <w:fldChar w:fldCharType="separate"/>
+                            </w:r>
+                            <w:r>
+                              <w:rPr>
+                                <w:noProof/>
+                              </w:rPr>
+                              <w:t>15</w:t>
+                            </w:r>
+                            <w:r>
+                              <w:rPr>
+                                <w:noProof/>
+                              </w:rPr>
+                              <w:fldChar w:fldCharType="end"/>
+                            </w:r>
                             <w:r>
                               <w:t xml:space="preserve"> - Installed ODBC drivers.</w:t>
                             </w:r>
@@ -10852,14 +11063,27 @@
                       <w:r>
                         <w:t xml:space="preserve">Figure </w:t>
                       </w:r>
-                      <w:fldSimple w:instr=" SEQ Figure \* ARABIC ">
-                        <w:r>
-                          <w:rPr>
-                            <w:noProof/>
-                          </w:rPr>
-                          <w:t>15</w:t>
-                        </w:r>
-                      </w:fldSimple>
+                      <w:r>
+                        <w:fldChar w:fldCharType="begin"/>
+                      </w:r>
+                      <w:r>
+                        <w:instrText xml:space="preserve"> SEQ Figure \* ARABIC </w:instrText>
+                      </w:r>
+                      <w:r>
+                        <w:fldChar w:fldCharType="separate"/>
+                      </w:r>
+                      <w:r>
+                        <w:rPr>
+                          <w:noProof/>
+                        </w:rPr>
+                        <w:t>15</w:t>
+                      </w:r>
+                      <w:r>
+                        <w:rPr>
+                          <w:noProof/>
+                        </w:rPr>
+                        <w:fldChar w:fldCharType="end"/>
+                      </w:r>
                       <w:r>
                         <w:t xml:space="preserve"> - Installed ODBC drivers.</w:t>
                       </w:r>
@@ -10932,15 +11156,7 @@
     </w:p>
     <w:p>
       <w:r>
-        <w:t xml:space="preserve">This section is intended to guide you in the requirements to setup a development environment to be able to clone/download Propel code from our GIT repository </w:t>
-      </w:r>
-      <w:proofErr w:type="gramStart"/>
-      <w:r>
-        <w:t>and also</w:t>
-      </w:r>
-      <w:proofErr w:type="gramEnd"/>
-      <w:r>
-        <w:t xml:space="preserve"> be able to build, run test, etc.</w:t>
+        <w:t>This section is intended to guide you in the requirements to setup a development environment to be able to clone/download Propel code from our GIT repository and also be able to build, run test, etc.</w:t>
       </w:r>
     </w:p>
     <w:p>
@@ -11092,14 +11308,27 @@
                             <w:r>
                               <w:t xml:space="preserve">Figure </w:t>
                             </w:r>
-                            <w:fldSimple w:instr=" SEQ Figure \* ARABIC ">
-                              <w:r>
-                                <w:rPr>
-                                  <w:noProof/>
-                                </w:rPr>
-                                <w:t>16</w:t>
-                              </w:r>
-                            </w:fldSimple>
+                            <w:r>
+                              <w:fldChar w:fldCharType="begin"/>
+                            </w:r>
+                            <w:r>
+                              <w:instrText xml:space="preserve"> SEQ Figure \* ARABIC </w:instrText>
+                            </w:r>
+                            <w:r>
+                              <w:fldChar w:fldCharType="separate"/>
+                            </w:r>
+                            <w:r>
+                              <w:rPr>
+                                <w:noProof/>
+                              </w:rPr>
+                              <w:t>16</w:t>
+                            </w:r>
+                            <w:r>
+                              <w:rPr>
+                                <w:noProof/>
+                              </w:rPr>
+                              <w:fldChar w:fldCharType="end"/>
+                            </w:r>
                             <w:r>
                               <w:t xml:space="preserve"> - Getting the clone URL from </w:t>
                             </w:r>
@@ -11109,14 +11338,9 @@
                             </w:r>
                             <w:proofErr w:type="spellEnd"/>
                             <w:r>
-                              <w:t xml:space="preserve"> </w:t>
-                            </w:r>
-                            <w:proofErr w:type="gramStart"/>
-                            <w:r>
-                              <w:t>repo</w:t>
+                              <w:t xml:space="preserve"> repo</w:t>
                             </w:r>
                             <w:bookmarkEnd w:id="84"/>
-                            <w:proofErr w:type="gramEnd"/>
                           </w:p>
                           <w:p>
                             <w:pPr>
@@ -11201,14 +11425,27 @@
                       <w:r>
                         <w:t xml:space="preserve">Figure </w:t>
                       </w:r>
-                      <w:fldSimple w:instr=" SEQ Figure \* ARABIC ">
-                        <w:r>
-                          <w:rPr>
-                            <w:noProof/>
-                          </w:rPr>
-                          <w:t>16</w:t>
-                        </w:r>
-                      </w:fldSimple>
+                      <w:r>
+                        <w:fldChar w:fldCharType="begin"/>
+                      </w:r>
+                      <w:r>
+                        <w:instrText xml:space="preserve"> SEQ Figure \* ARABIC </w:instrText>
+                      </w:r>
+                      <w:r>
+                        <w:fldChar w:fldCharType="separate"/>
+                      </w:r>
+                      <w:r>
+                        <w:rPr>
+                          <w:noProof/>
+                        </w:rPr>
+                        <w:t>16</w:t>
+                      </w:r>
+                      <w:r>
+                        <w:rPr>
+                          <w:noProof/>
+                        </w:rPr>
+                        <w:fldChar w:fldCharType="end"/>
+                      </w:r>
                       <w:r>
                         <w:t xml:space="preserve"> - Getting the clone URL from </w:t>
                       </w:r>
@@ -11218,14 +11455,9 @@
                       </w:r>
                       <w:proofErr w:type="spellEnd"/>
                       <w:r>
-                        <w:t xml:space="preserve"> </w:t>
-                      </w:r>
-                      <w:proofErr w:type="gramStart"/>
-                      <w:r>
-                        <w:t>repo</w:t>
+                        <w:t xml:space="preserve"> repo</w:t>
                       </w:r>
                       <w:bookmarkEnd w:id="85"/>
-                      <w:proofErr w:type="gramEnd"/>
                     </w:p>
                     <w:p>
                       <w:pPr>
@@ -11256,13 +11488,8 @@
         <w:t xml:space="preserve"> and </w:t>
       </w:r>
       <w:r>
-        <w:t xml:space="preserve">get the clone </w:t>
-      </w:r>
-      <w:proofErr w:type="gramStart"/>
-      <w:r>
-        <w:t>URL</w:t>
-      </w:r>
-      <w:proofErr w:type="gramEnd"/>
+        <w:t>get the clone URL</w:t>
+      </w:r>
     </w:p>
     <w:p>
       <w:r>
@@ -11522,14 +11749,27 @@
                             <w:r>
                               <w:t xml:space="preserve">Figure </w:t>
                             </w:r>
-                            <w:fldSimple w:instr=" SEQ Figure \* ARABIC ">
-                              <w:r>
-                                <w:rPr>
-                                  <w:noProof/>
-                                </w:rPr>
-                                <w:t>17</w:t>
-                              </w:r>
-                            </w:fldSimple>
+                            <w:r>
+                              <w:fldChar w:fldCharType="begin"/>
+                            </w:r>
+                            <w:r>
+                              <w:instrText xml:space="preserve"> SEQ Figure \* ARABIC </w:instrText>
+                            </w:r>
+                            <w:r>
+                              <w:fldChar w:fldCharType="separate"/>
+                            </w:r>
+                            <w:r>
+                              <w:rPr>
+                                <w:noProof/>
+                              </w:rPr>
+                              <w:t>17</w:t>
+                            </w:r>
+                            <w:r>
+                              <w:rPr>
+                                <w:noProof/>
+                              </w:rPr>
+                              <w:fldChar w:fldCharType="end"/>
+                            </w:r>
                             <w:bookmarkEnd w:id="87"/>
                             <w:r>
                               <w:t xml:space="preserve"> - Cloning the Repository in VS Code</w:t>
@@ -11637,14 +11877,27 @@
                       <w:r>
                         <w:t xml:space="preserve">Figure </w:t>
                       </w:r>
-                      <w:fldSimple w:instr=" SEQ Figure \* ARABIC ">
-                        <w:r>
-                          <w:rPr>
-                            <w:noProof/>
-                          </w:rPr>
-                          <w:t>17</w:t>
-                        </w:r>
-                      </w:fldSimple>
+                      <w:r>
+                        <w:fldChar w:fldCharType="begin"/>
+                      </w:r>
+                      <w:r>
+                        <w:instrText xml:space="preserve"> SEQ Figure \* ARABIC </w:instrText>
+                      </w:r>
+                      <w:r>
+                        <w:fldChar w:fldCharType="separate"/>
+                      </w:r>
+                      <w:r>
+                        <w:rPr>
+                          <w:noProof/>
+                        </w:rPr>
+                        <w:t>17</w:t>
+                      </w:r>
+                      <w:r>
+                        <w:rPr>
+                          <w:noProof/>
+                        </w:rPr>
+                        <w:fldChar w:fldCharType="end"/>
+                      </w:r>
                       <w:bookmarkEnd w:id="89"/>
                       <w:r>
                         <w:t xml:space="preserve"> - Cloning the Repository in VS Code</w:t>
@@ -11687,17 +11940,15 @@
       <w:pPr>
         <w:pStyle w:val="Heading2"/>
       </w:pPr>
-      <w:bookmarkStart w:id="91" w:name="OLE_LINK2"/>
-      <w:bookmarkStart w:id="92" w:name="_Toc160200276"/>
+      <w:bookmarkStart w:id="91" w:name="_Toc160200276"/>
+      <w:bookmarkStart w:id="92" w:name="OLE_LINK2"/>
       <w:r>
         <w:t xml:space="preserve">Propel project </w:t>
       </w:r>
-      <w:proofErr w:type="gramStart"/>
       <w:r>
         <w:t>scaffolding</w:t>
       </w:r>
-      <w:bookmarkEnd w:id="92"/>
-      <w:proofErr w:type="gramEnd"/>
+      <w:bookmarkEnd w:id="91"/>
     </w:p>
     <w:p>
       <w:r>
@@ -12441,23 +12692,31 @@
                             <w:r>
                               <w:t xml:space="preserve">Figure </w:t>
                             </w:r>
-                            <w:fldSimple w:instr=" SEQ Figure \* ARABIC ">
-                              <w:r>
-                                <w:rPr>
-                                  <w:noProof/>
-                                </w:rPr>
-                                <w:t>18</w:t>
-                              </w:r>
-                            </w:fldSimple>
-                            <w:r>
-                              <w:t xml:space="preserve"> - Propel Project folder </w:t>
-                            </w:r>
-                            <w:proofErr w:type="gramStart"/>
-                            <w:r>
-                              <w:t>structure</w:t>
+                            <w:r>
+                              <w:fldChar w:fldCharType="begin"/>
+                            </w:r>
+                            <w:r>
+                              <w:instrText xml:space="preserve"> SEQ Figure \* ARABIC </w:instrText>
+                            </w:r>
+                            <w:r>
+                              <w:fldChar w:fldCharType="separate"/>
+                            </w:r>
+                            <w:r>
+                              <w:rPr>
+                                <w:noProof/>
+                              </w:rPr>
+                              <w:t>18</w:t>
+                            </w:r>
+                            <w:r>
+                              <w:rPr>
+                                <w:noProof/>
+                              </w:rPr>
+                              <w:fldChar w:fldCharType="end"/>
+                            </w:r>
+                            <w:r>
+                              <w:t xml:space="preserve"> - Propel Project folder structure</w:t>
                             </w:r>
                             <w:bookmarkEnd w:id="93"/>
-                            <w:proofErr w:type="gramEnd"/>
                           </w:p>
                           <w:p>
                             <w:pPr>
@@ -13177,23 +13436,31 @@
                       <w:r>
                         <w:t xml:space="preserve">Figure </w:t>
                       </w:r>
-                      <w:fldSimple w:instr=" SEQ Figure \* ARABIC ">
-                        <w:r>
-                          <w:rPr>
-                            <w:noProof/>
-                          </w:rPr>
-                          <w:t>18</w:t>
-                        </w:r>
-                      </w:fldSimple>
-                      <w:r>
-                        <w:t xml:space="preserve"> - Propel Project folder </w:t>
-                      </w:r>
-                      <w:proofErr w:type="gramStart"/>
-                      <w:r>
-                        <w:t>structure</w:t>
+                      <w:r>
+                        <w:fldChar w:fldCharType="begin"/>
+                      </w:r>
+                      <w:r>
+                        <w:instrText xml:space="preserve"> SEQ Figure \* ARABIC </w:instrText>
+                      </w:r>
+                      <w:r>
+                        <w:fldChar w:fldCharType="separate"/>
+                      </w:r>
+                      <w:r>
+                        <w:rPr>
+                          <w:noProof/>
+                        </w:rPr>
+                        <w:t>18</w:t>
+                      </w:r>
+                      <w:r>
+                        <w:rPr>
+                          <w:noProof/>
+                        </w:rPr>
+                        <w:fldChar w:fldCharType="end"/>
+                      </w:r>
+                      <w:r>
+                        <w:t xml:space="preserve"> - Propel Project folder structure</w:t>
                       </w:r>
                       <w:bookmarkEnd w:id="94"/>
-                      <w:proofErr w:type="gramEnd"/>
                     </w:p>
                     <w:p>
                       <w:pPr>
@@ -13451,14 +13718,27 @@
                             <w:r>
                               <w:t xml:space="preserve">Figure </w:t>
                             </w:r>
-                            <w:fldSimple w:instr=" SEQ Figure \* ARABIC ">
-                              <w:r>
-                                <w:rPr>
-                                  <w:noProof/>
-                                </w:rPr>
-                                <w:t>19</w:t>
-                              </w:r>
-                            </w:fldSimple>
+                            <w:r>
+                              <w:fldChar w:fldCharType="begin"/>
+                            </w:r>
+                            <w:r>
+                              <w:instrText xml:space="preserve"> SEQ Figure \* ARABIC </w:instrText>
+                            </w:r>
+                            <w:r>
+                              <w:fldChar w:fldCharType="separate"/>
+                            </w:r>
+                            <w:r>
+                              <w:rPr>
+                                <w:noProof/>
+                              </w:rPr>
+                              <w:t>19</w:t>
+                            </w:r>
+                            <w:r>
+                              <w:rPr>
+                                <w:noProof/>
+                              </w:rPr>
+                              <w:fldChar w:fldCharType="end"/>
+                            </w:r>
                             <w:r>
                               <w:t xml:space="preserve"> - Propel API and Propel web tests execution.</w:t>
                             </w:r>
@@ -13632,14 +13912,27 @@
                       <w:r>
                         <w:t xml:space="preserve">Figure </w:t>
                       </w:r>
-                      <w:fldSimple w:instr=" SEQ Figure \* ARABIC ">
-                        <w:r>
-                          <w:rPr>
-                            <w:noProof/>
-                          </w:rPr>
-                          <w:t>19</w:t>
-                        </w:r>
-                      </w:fldSimple>
+                      <w:r>
+                        <w:fldChar w:fldCharType="begin"/>
+                      </w:r>
+                      <w:r>
+                        <w:instrText xml:space="preserve"> SEQ Figure \* ARABIC </w:instrText>
+                      </w:r>
+                      <w:r>
+                        <w:fldChar w:fldCharType="separate"/>
+                      </w:r>
+                      <w:r>
+                        <w:rPr>
+                          <w:noProof/>
+                        </w:rPr>
+                        <w:t>19</w:t>
+                      </w:r>
+                      <w:r>
+                        <w:rPr>
+                          <w:noProof/>
+                        </w:rPr>
+                        <w:fldChar w:fldCharType="end"/>
+                      </w:r>
                       <w:r>
                         <w:t xml:space="preserve"> - Propel API and Propel web tests execution.</w:t>
                       </w:r>
@@ -13706,41 +13999,20 @@
       </w:pPr>
       <w:bookmarkStart w:id="98" w:name="OLE_LINK4"/>
       <w:bookmarkStart w:id="99" w:name="_Toc160200278"/>
-      <w:bookmarkEnd w:id="91"/>
+      <w:bookmarkEnd w:id="92"/>
       <w:r>
         <w:lastRenderedPageBreak/>
-        <w:t xml:space="preserve">Running Propel in your Dev </w:t>
-      </w:r>
-      <w:proofErr w:type="gramStart"/>
-      <w:r>
-        <w:t>environment</w:t>
+        <w:t>Running Propel in your Dev environment</w:t>
       </w:r>
       <w:bookmarkEnd w:id="98"/>
       <w:bookmarkEnd w:id="99"/>
-      <w:proofErr w:type="gramEnd"/>
     </w:p>
     <w:p>
       <w:r>
-        <w:t xml:space="preserve">After cloning the </w:t>
-      </w:r>
-      <w:proofErr w:type="gramStart"/>
-      <w:r>
-        <w:t>project</w:t>
-      </w:r>
-      <w:proofErr w:type="gramEnd"/>
-      <w:r>
-        <w:t xml:space="preserve"> you are able to compile and run propel in your dev environment. </w:t>
-      </w:r>
-      <w:r>
-        <w:t xml:space="preserve">In order to do </w:t>
-      </w:r>
-      <w:proofErr w:type="gramStart"/>
-      <w:r>
-        <w:t>this</w:t>
-      </w:r>
-      <w:proofErr w:type="gramEnd"/>
-      <w:r>
-        <w:t xml:space="preserve"> you must perform 2 separate steps</w:t>
+        <w:t xml:space="preserve">After cloning the project you are able to compile and run propel in your dev environment. </w:t>
+      </w:r>
+      <w:r>
+        <w:t>In order to do this you must perform 2 separate steps</w:t>
       </w:r>
     </w:p>
     <w:p>
@@ -13802,13 +14074,8 @@
         <w:t>Run the Frontend local server</w:t>
       </w:r>
       <w:r>
-        <w:t xml:space="preserve">: Now, if you click in the task named “Run </w:t>
-      </w:r>
-      <w:proofErr w:type="gramStart"/>
-      <w:r>
-        <w:t>Web”</w:t>
-      </w:r>
-      <w:proofErr w:type="gramEnd"/>
+        <w:t>: Now, if you click in the task named “Run Web”</w:t>
+      </w:r>
     </w:p>
     <w:p>
       <w:r>
@@ -13936,24 +14203,29 @@
                             <w:r>
                               <w:t xml:space="preserve">Figure </w:t>
                             </w:r>
-                            <w:fldSimple w:instr=" SEQ Figure \* ARABIC ">
-                              <w:r>
-                                <w:rPr>
-                                  <w:noProof/>
-                                </w:rPr>
-                                <w:t>20</w:t>
-                              </w:r>
-                            </w:fldSimple>
-                            <w:r>
-                              <w:t xml:space="preserve"> - Options to run the API and the web frontend from the </w:t>
-                            </w:r>
-                            <w:proofErr w:type="gramStart"/>
-                            <w:r>
-                              <w:t>tasks</w:t>
-                            </w:r>
-                            <w:proofErr w:type="gramEnd"/>
-                            <w:r>
-                              <w:t xml:space="preserve"> menu.</w:t>
+                            <w:r>
+                              <w:fldChar w:fldCharType="begin"/>
+                            </w:r>
+                            <w:r>
+                              <w:instrText xml:space="preserve"> SEQ Figure \* ARABIC </w:instrText>
+                            </w:r>
+                            <w:r>
+                              <w:fldChar w:fldCharType="separate"/>
+                            </w:r>
+                            <w:r>
+                              <w:rPr>
+                                <w:noProof/>
+                              </w:rPr>
+                              <w:t>20</w:t>
+                            </w:r>
+                            <w:r>
+                              <w:rPr>
+                                <w:noProof/>
+                              </w:rPr>
+                              <w:fldChar w:fldCharType="end"/>
+                            </w:r>
+                            <w:r>
+                              <w:t xml:space="preserve"> - Options to run the API and the web frontend from the tasks menu.</w:t>
                             </w:r>
                             <w:bookmarkEnd w:id="100"/>
                           </w:p>
@@ -14061,24 +14333,29 @@
                       <w:r>
                         <w:t xml:space="preserve">Figure </w:t>
                       </w:r>
-                      <w:fldSimple w:instr=" SEQ Figure \* ARABIC ">
-                        <w:r>
-                          <w:rPr>
-                            <w:noProof/>
-                          </w:rPr>
-                          <w:t>20</w:t>
-                        </w:r>
-                      </w:fldSimple>
-                      <w:r>
-                        <w:t xml:space="preserve"> - Options to run the API and the web frontend from the </w:t>
-                      </w:r>
-                      <w:proofErr w:type="gramStart"/>
-                      <w:r>
-                        <w:t>tasks</w:t>
-                      </w:r>
-                      <w:proofErr w:type="gramEnd"/>
-                      <w:r>
-                        <w:t xml:space="preserve"> menu.</w:t>
+                      <w:r>
+                        <w:fldChar w:fldCharType="begin"/>
+                      </w:r>
+                      <w:r>
+                        <w:instrText xml:space="preserve"> SEQ Figure \* ARABIC </w:instrText>
+                      </w:r>
+                      <w:r>
+                        <w:fldChar w:fldCharType="separate"/>
+                      </w:r>
+                      <w:r>
+                        <w:rPr>
+                          <w:noProof/>
+                        </w:rPr>
+                        <w:t>20</w:t>
+                      </w:r>
+                      <w:r>
+                        <w:rPr>
+                          <w:noProof/>
+                        </w:rPr>
+                        <w:fldChar w:fldCharType="end"/>
+                      </w:r>
+                      <w:r>
+                        <w:t xml:space="preserve"> - Options to run the API and the web frontend from the tasks menu.</w:t>
                       </w:r>
                       <w:bookmarkEnd w:id="101"/>
                     </w:p>
@@ -14117,15 +14394,7 @@
         </mc:AlternateContent>
       </w:r>
       <w:r>
-        <w:t xml:space="preserve">As soon both </w:t>
-      </w:r>
-      <w:proofErr w:type="gramStart"/>
-      <w:r>
-        <w:t>task</w:t>
-      </w:r>
-      <w:proofErr w:type="gramEnd"/>
-      <w:r>
-        <w:t xml:space="preserve"> are completed you will be able to open a browser and navigate to </w:t>
+        <w:t xml:space="preserve">As soon both task are completed you will be able to open a browser and navigate to </w:t>
       </w:r>
       <w:hyperlink r:id="rId72" w:history="1">
         <w:r>
@@ -14189,15 +14458,7 @@
       </w:r>
       <w:proofErr w:type="spellEnd"/>
       <w:r>
-        <w:t xml:space="preserve"> </w:t>
-      </w:r>
-      <w:proofErr w:type="gramStart"/>
-      <w:r>
-        <w:t>folder</w:t>
-      </w:r>
-      <w:proofErr w:type="gramEnd"/>
-      <w:r>
-        <w:t xml:space="preserve"> you will need to kill the service process and run again the task to see reflected those changes.</w:t>
+        <w:t xml:space="preserve"> folder you will need to kill the service process and run again the task to see reflected those changes.</w:t>
       </w:r>
     </w:p>
     <w:p>
@@ -14206,26 +14467,13 @@
       </w:pPr>
       <w:bookmarkStart w:id="102" w:name="_Toc160200279"/>
       <w:r>
-        <w:t xml:space="preserve">Run Propel frontend inside an Electron app in your DEV </w:t>
-      </w:r>
-      <w:proofErr w:type="gramStart"/>
-      <w:r>
-        <w:t>environment</w:t>
+        <w:t>Run Propel frontend inside an Electron app in your DEV environment</w:t>
       </w:r>
       <w:bookmarkEnd w:id="102"/>
-      <w:proofErr w:type="gramEnd"/>
     </w:p>
     <w:p>
       <w:r>
-        <w:t xml:space="preserve">There </w:t>
-      </w:r>
-      <w:proofErr w:type="gramStart"/>
-      <w:r>
-        <w:t>is</w:t>
-      </w:r>
-      <w:proofErr w:type="gramEnd"/>
-      <w:r>
-        <w:t xml:space="preserve"> some specific testing situations where you can desire to run Propel as a desktop app instead of running from a Browser. Reasons for this could be to test specific accessibility/UI features or test the simplified login feature that is only present when running propel inside an Electron app</w:t>
+        <w:t>There is some specific testing situations where you can desire to run Propel as a desktop app instead of running from a Browser. Reasons for this could be to test specific accessibility/UI features or test the simplified login feature that is only present when running propel inside an Electron app</w:t>
       </w:r>
       <w:r>
         <w:rPr>
@@ -14357,7 +14605,6 @@
         <w:t xml:space="preserve"> run </w:t>
       </w:r>
       <w:proofErr w:type="spellStart"/>
-      <w:proofErr w:type="gramStart"/>
       <w:r>
         <w:rPr>
           <w:b/>
@@ -14366,7 +14613,6 @@
         <w:t>startElectron</w:t>
       </w:r>
       <w:proofErr w:type="spellEnd"/>
-      <w:proofErr w:type="gramEnd"/>
     </w:p>
     <w:p>
       <w:r>
@@ -14889,14 +15135,27 @@
                             <w:r>
                               <w:t xml:space="preserve">Figure </w:t>
                             </w:r>
-                            <w:fldSimple w:instr=" SEQ Figure \* ARABIC ">
-                              <w:r>
-                                <w:rPr>
-                                  <w:noProof/>
-                                </w:rPr>
-                                <w:t>22</w:t>
-                              </w:r>
-                            </w:fldSimple>
+                            <w:r>
+                              <w:fldChar w:fldCharType="begin"/>
+                            </w:r>
+                            <w:r>
+                              <w:instrText xml:space="preserve"> SEQ Figure \* ARABIC </w:instrText>
+                            </w:r>
+                            <w:r>
+                              <w:fldChar w:fldCharType="separate"/>
+                            </w:r>
+                            <w:r>
+                              <w:rPr>
+                                <w:noProof/>
+                              </w:rPr>
+                              <w:t>22</w:t>
+                            </w:r>
+                            <w:r>
+                              <w:rPr>
+                                <w:noProof/>
+                              </w:rPr>
+                              <w:fldChar w:fldCharType="end"/>
+                            </w:r>
                             <w:r>
                               <w:t>- Starting Propel in an unpackaged Electron app.</w:t>
                             </w:r>
@@ -15042,14 +15301,27 @@
                       <w:r>
                         <w:t xml:space="preserve">Figure </w:t>
                       </w:r>
-                      <w:fldSimple w:instr=" SEQ Figure \* ARABIC ">
-                        <w:r>
-                          <w:rPr>
-                            <w:noProof/>
-                          </w:rPr>
-                          <w:t>22</w:t>
-                        </w:r>
-                      </w:fldSimple>
+                      <w:r>
+                        <w:fldChar w:fldCharType="begin"/>
+                      </w:r>
+                      <w:r>
+                        <w:instrText xml:space="preserve"> SEQ Figure \* ARABIC </w:instrText>
+                      </w:r>
+                      <w:r>
+                        <w:fldChar w:fldCharType="separate"/>
+                      </w:r>
+                      <w:r>
+                        <w:rPr>
+                          <w:noProof/>
+                        </w:rPr>
+                        <w:t>22</w:t>
+                      </w:r>
+                      <w:r>
+                        <w:rPr>
+                          <w:noProof/>
+                        </w:rPr>
+                        <w:fldChar w:fldCharType="end"/>
+                      </w:r>
                       <w:r>
                         <w:t>- Starting Propel in an unpackaged Electron app.</w:t>
                       </w:r>
@@ -15255,14 +15527,27 @@
                             <w:r>
                               <w:t xml:space="preserve">Figure </w:t>
                             </w:r>
-                            <w:fldSimple w:instr=" SEQ Figure \* ARABIC ">
-                              <w:r>
-                                <w:rPr>
-                                  <w:noProof/>
-                                </w:rPr>
-                                <w:t>23</w:t>
-                              </w:r>
-                            </w:fldSimple>
+                            <w:r>
+                              <w:fldChar w:fldCharType="begin"/>
+                            </w:r>
+                            <w:r>
+                              <w:instrText xml:space="preserve"> SEQ Figure \* ARABIC </w:instrText>
+                            </w:r>
+                            <w:r>
+                              <w:fldChar w:fldCharType="separate"/>
+                            </w:r>
+                            <w:r>
+                              <w:rPr>
+                                <w:noProof/>
+                              </w:rPr>
+                              <w:t>23</w:t>
+                            </w:r>
+                            <w:r>
+                              <w:rPr>
+                                <w:noProof/>
+                              </w:rPr>
+                              <w:fldChar w:fldCharType="end"/>
+                            </w:r>
                             <w:r>
                               <w:t xml:space="preserve"> - Propel running as a desktop app.</w:t>
                             </w:r>
@@ -15400,14 +15685,27 @@
                       <w:r>
                         <w:t xml:space="preserve">Figure </w:t>
                       </w:r>
-                      <w:fldSimple w:instr=" SEQ Figure \* ARABIC ">
-                        <w:r>
-                          <w:rPr>
-                            <w:noProof/>
-                          </w:rPr>
-                          <w:t>23</w:t>
-                        </w:r>
-                      </w:fldSimple>
+                      <w:r>
+                        <w:fldChar w:fldCharType="begin"/>
+                      </w:r>
+                      <w:r>
+                        <w:instrText xml:space="preserve"> SEQ Figure \* ARABIC </w:instrText>
+                      </w:r>
+                      <w:r>
+                        <w:fldChar w:fldCharType="separate"/>
+                      </w:r>
+                      <w:r>
+                        <w:rPr>
+                          <w:noProof/>
+                        </w:rPr>
+                        <w:t>23</w:t>
+                      </w:r>
+                      <w:r>
+                        <w:rPr>
+                          <w:noProof/>
+                        </w:rPr>
+                        <w:fldChar w:fldCharType="end"/>
+                      </w:r>
                       <w:r>
                         <w:t xml:space="preserve"> - Propel running as a desktop app.</w:t>
                       </w:r>
@@ -15644,14 +15942,27 @@
                             <w:r>
                               <w:t xml:space="preserve">Figure </w:t>
                             </w:r>
-                            <w:fldSimple w:instr=" SEQ Figure \* ARABIC ">
-                              <w:r>
-                                <w:rPr>
-                                  <w:noProof/>
-                                </w:rPr>
-                                <w:t>24</w:t>
-                              </w:r>
-                            </w:fldSimple>
+                            <w:r>
+                              <w:fldChar w:fldCharType="begin"/>
+                            </w:r>
+                            <w:r>
+                              <w:instrText xml:space="preserve"> SEQ Figure \* ARABIC </w:instrText>
+                            </w:r>
+                            <w:r>
+                              <w:fldChar w:fldCharType="separate"/>
+                            </w:r>
+                            <w:r>
+                              <w:rPr>
+                                <w:noProof/>
+                              </w:rPr>
+                              <w:t>24</w:t>
+                            </w:r>
+                            <w:r>
+                              <w:rPr>
+                                <w:noProof/>
+                              </w:rPr>
+                              <w:fldChar w:fldCharType="end"/>
+                            </w:r>
                             <w:r>
                               <w:t xml:space="preserve"> -</w:t>
                             </w:r>
@@ -15743,14 +16054,27 @@
                       <w:r>
                         <w:t xml:space="preserve">Figure </w:t>
                       </w:r>
-                      <w:fldSimple w:instr=" SEQ Figure \* ARABIC ">
-                        <w:r>
-                          <w:rPr>
-                            <w:noProof/>
-                          </w:rPr>
-                          <w:t>24</w:t>
-                        </w:r>
-                      </w:fldSimple>
+                      <w:r>
+                        <w:fldChar w:fldCharType="begin"/>
+                      </w:r>
+                      <w:r>
+                        <w:instrText xml:space="preserve"> SEQ Figure \* ARABIC </w:instrText>
+                      </w:r>
+                      <w:r>
+                        <w:fldChar w:fldCharType="separate"/>
+                      </w:r>
+                      <w:r>
+                        <w:rPr>
+                          <w:noProof/>
+                        </w:rPr>
+                        <w:t>24</w:t>
+                      </w:r>
+                      <w:r>
+                        <w:rPr>
+                          <w:noProof/>
+                        </w:rPr>
+                        <w:fldChar w:fldCharType="end"/>
+                      </w:r>
                       <w:r>
                         <w:t xml:space="preserve"> -</w:t>
                       </w:r>
@@ -15932,14 +16256,27 @@
                             <w:r>
                               <w:t xml:space="preserve">Figure </w:t>
                             </w:r>
-                            <w:fldSimple w:instr=" SEQ Figure \* ARABIC ">
-                              <w:r>
-                                <w:rPr>
-                                  <w:noProof/>
-                                </w:rPr>
-                                <w:t>25</w:t>
-                              </w:r>
-                            </w:fldSimple>
+                            <w:r>
+                              <w:fldChar w:fldCharType="begin"/>
+                            </w:r>
+                            <w:r>
+                              <w:instrText xml:space="preserve"> SEQ Figure \* ARABIC </w:instrText>
+                            </w:r>
+                            <w:r>
+                              <w:fldChar w:fldCharType="separate"/>
+                            </w:r>
+                            <w:r>
+                              <w:rPr>
+                                <w:noProof/>
+                              </w:rPr>
+                              <w:t>25</w:t>
+                            </w:r>
+                            <w:r>
+                              <w:rPr>
+                                <w:noProof/>
+                              </w:rPr>
+                              <w:fldChar w:fldCharType="end"/>
+                            </w:r>
                             <w:r>
                               <w:t xml:space="preserve"> - Installer file</w:t>
                             </w:r>
@@ -16029,14 +16366,27 @@
                       <w:r>
                         <w:t xml:space="preserve">Figure </w:t>
                       </w:r>
-                      <w:fldSimple w:instr=" SEQ Figure \* ARABIC ">
-                        <w:r>
-                          <w:rPr>
-                            <w:noProof/>
-                          </w:rPr>
-                          <w:t>25</w:t>
-                        </w:r>
-                      </w:fldSimple>
+                      <w:r>
+                        <w:fldChar w:fldCharType="begin"/>
+                      </w:r>
+                      <w:r>
+                        <w:instrText xml:space="preserve"> SEQ Figure \* ARABIC </w:instrText>
+                      </w:r>
+                      <w:r>
+                        <w:fldChar w:fldCharType="separate"/>
+                      </w:r>
+                      <w:r>
+                        <w:rPr>
+                          <w:noProof/>
+                        </w:rPr>
+                        <w:t>25</w:t>
+                      </w:r>
+                      <w:r>
+                        <w:rPr>
+                          <w:noProof/>
+                        </w:rPr>
+                        <w:fldChar w:fldCharType="end"/>
+                      </w:r>
                       <w:r>
                         <w:t xml:space="preserve"> - Installer file</w:t>
                       </w:r>
@@ -16078,7 +16428,166 @@
     </w:p>
     <w:p/>
     <w:p/>
-    <w:p/>
+    <w:p>
+      <w:pPr>
+        <w:pStyle w:val="Heading2"/>
+      </w:pPr>
+      <w:r>
+        <w:lastRenderedPageBreak/>
+        <w:t>Tagging the Release</w:t>
+      </w:r>
+    </w:p>
+    <w:p>
+      <w:r>
+        <w:t>To tag our release please</w:t>
+      </w:r>
+      <w:r>
+        <w:t xml:space="preserve"> proceed in this way: </w:t>
+      </w:r>
+    </w:p>
+    <w:p>
+      <w:r>
+        <w:t>•</w:t>
+      </w:r>
+      <w:r>
+        <w:tab/>
+        <w:t xml:space="preserve">Create the tag with the following command: </w:t>
+      </w:r>
+    </w:p>
+    <w:p>
+      <w:pPr>
+        <w:ind w:firstLine="720"/>
+      </w:pPr>
+      <w:r>
+        <w:rPr>
+          <w:b/>
+          <w:bCs/>
+        </w:rPr>
+        <w:t>git tag -a v</w:t>
+      </w:r>
+      <w:r>
+        <w:rPr>
+          <w:b/>
+          <w:bCs/>
+        </w:rPr>
+        <w:t>2</w:t>
+      </w:r>
+      <w:r>
+        <w:rPr>
+          <w:b/>
+          <w:bCs/>
+        </w:rPr>
+        <w:t>.</w:t>
+      </w:r>
+      <w:r>
+        <w:rPr>
+          <w:b/>
+          <w:bCs/>
+        </w:rPr>
+        <w:t>2</w:t>
+      </w:r>
+      <w:r>
+        <w:rPr>
+          <w:b/>
+          <w:bCs/>
+        </w:rPr>
+        <w:t>.0 -m "</w:t>
+      </w:r>
+      <w:r>
+        <w:rPr>
+          <w:b/>
+          <w:bCs/>
+        </w:rPr>
+        <w:t>v2.2.0</w:t>
+      </w:r>
+      <w:r>
+        <w:rPr>
+          <w:b/>
+          <w:bCs/>
+        </w:rPr>
+        <w:t>"</w:t>
+      </w:r>
+    </w:p>
+    <w:p>
+      <w:r>
+        <w:t>•</w:t>
+      </w:r>
+      <w:r>
+        <w:tab/>
+        <w:t xml:space="preserve">You can see the list of created tags with the command: </w:t>
+      </w:r>
+    </w:p>
+    <w:p>
+      <w:pPr>
+        <w:ind w:firstLine="720"/>
+        <w:rPr>
+          <w:b/>
+          <w:bCs/>
+        </w:rPr>
+      </w:pPr>
+      <w:r>
+        <w:rPr>
+          <w:b/>
+          <w:bCs/>
+        </w:rPr>
+        <w:t>git tag</w:t>
+      </w:r>
+    </w:p>
+    <w:p>
+      <w:r>
+        <w:t>•</w:t>
+      </w:r>
+      <w:r>
+        <w:tab/>
+        <w:t xml:space="preserve">Next step is to push it to the remote: </w:t>
+      </w:r>
+    </w:p>
+    <w:p>
+      <w:pPr>
+        <w:ind w:firstLine="720"/>
+        <w:rPr>
+          <w:b/>
+          <w:bCs/>
+        </w:rPr>
+      </w:pPr>
+      <w:bookmarkStart w:id="115" w:name="OLE_LINK3"/>
+      <w:r>
+        <w:rPr>
+          <w:b/>
+          <w:bCs/>
+        </w:rPr>
+        <w:t>git push origin v</w:t>
+      </w:r>
+      <w:r>
+        <w:rPr>
+          <w:b/>
+          <w:bCs/>
+        </w:rPr>
+        <w:t>2</w:t>
+      </w:r>
+      <w:r>
+        <w:rPr>
+          <w:b/>
+          <w:bCs/>
+        </w:rPr>
+        <w:t>.</w:t>
+      </w:r>
+      <w:r>
+        <w:rPr>
+          <w:b/>
+          <w:bCs/>
+        </w:rPr>
+        <w:t>2</w:t>
+      </w:r>
+      <w:r>
+        <w:rPr>
+          <w:b/>
+          <w:bCs/>
+        </w:rPr>
+        <w:t>.0</w:t>
+      </w:r>
+      <w:bookmarkEnd w:id="115"/>
+    </w:p>
     <w:sectPr>
       <w:headerReference w:type="default" r:id="rId78"/>
       <w:footerReference w:type="default" r:id="rId79"/>

</xml_diff>